<commit_message>
Added new information to Relatório & updated UML
</commit_message>
<xml_diff>
--- a/1ª Entrega/Relatório/Relatório .docx
+++ b/1ª Entrega/Relatório/Relatório .docx
@@ -523,7 +523,12 @@
           <w:pPr>
             <w:pStyle w:val="TOC1"/>
             <w:rPr>
-              <w:rFonts w:cstheme="minorBidi"/>
+              <w:rFonts w:asciiTheme="minorHAnsi" w:hAnsiTheme="minorHAnsi" w:cstheme="minorBidi"/>
+              <w:b w:val="0"/>
+              <w:bCs w:val="0"/>
+              <w:color w:val="auto"/>
+              <w:sz w:val="22"/>
+              <w:szCs w:val="22"/>
               <w:lang w:val="en-US" w:eastAsia="ja-JP"/>
             </w:rPr>
           </w:pPr>
@@ -536,11 +541,12 @@
           <w:r>
             <w:fldChar w:fldCharType="separate"/>
           </w:r>
-          <w:hyperlink w:anchor="_Toc119406911" w:history="1">
+          <w:hyperlink w:anchor="_Toc119434225" w:history="1">
             <w:r>
               <w:rPr>
                 <w:rStyle w:val="Hyperlink"/>
-                <w:color w:val="000000" w:themeColor="text1"/>
+                <w:i/>
+                <w:iCs/>
               </w:rPr>
               <w:t>Descrição</w:t>
             </w:r>
@@ -560,7 +566,7 @@
               <w:rPr>
                 <w:webHidden/>
               </w:rPr>
-              <w:instrText xml:space="preserve"> PAGEREF _Toc119406911 \h </w:instrText>
+              <w:instrText xml:space="preserve"> PAGEREF _Toc119434225 \h </w:instrText>
             </w:r>
             <w:r>
               <w:rPr>
@@ -590,103 +596,56 @@
         <w:p>
           <w:pPr>
             <w:pStyle w:val="TOC2"/>
-            <w:tabs>
-              <w:tab w:val="right" w:leader="dot" w:pos="9350"/>
-            </w:tabs>
             <w:rPr>
-              <w:rFonts w:ascii="Century Schoolbook" w:hAnsi="Century Schoolbook" w:cstheme="minorBidi"/>
-              <w:noProof/>
-              <w:color w:val="000000" w:themeColor="text1"/>
-              <w:sz w:val="36"/>
-              <w:szCs w:val="36"/>
+              <w:rFonts w:cstheme="minorBidi"/>
               <w:lang w:val="en-US" w:eastAsia="ja-JP"/>
             </w:rPr>
           </w:pPr>
-          <w:hyperlink w:anchor="_Toc119406912" w:history="1">
+          <w:hyperlink w:anchor="_Toc119434226" w:history="1">
             <w:r>
               <w:rPr>
                 <w:rStyle w:val="Hyperlink"/>
-                <w:rFonts w:ascii="Century Schoolbook" w:hAnsi="Century Schoolbook"/>
-                <w:noProof/>
-                <w:color w:val="000000" w:themeColor="text1"/>
-                <w:sz w:val="36"/>
-                <w:szCs w:val="36"/>
-              </w:rPr>
-              <w:t>Apresentação do Objetivo do Trabalho</w:t>
-            </w:r>
-            <w:r>
-              <w:rPr>
-                <w:rFonts w:ascii="Century Schoolbook" w:hAnsi="Century Schoolbook"/>
-                <w:noProof/>
+              </w:rPr>
+              <w:t>Apresentação do Objetivo do Trabalho:</w:t>
+            </w:r>
+            <w:r>
+              <w:rPr>
                 <w:webHidden/>
-                <w:color w:val="000000" w:themeColor="text1"/>
-                <w:sz w:val="36"/>
-                <w:szCs w:val="36"/>
               </w:rPr>
               <w:tab/>
             </w:r>
             <w:r>
               <w:rPr>
-                <w:rFonts w:ascii="Century Schoolbook" w:hAnsi="Century Schoolbook"/>
-                <w:noProof/>
                 <w:webHidden/>
-                <w:color w:val="000000" w:themeColor="text1"/>
-                <w:sz w:val="36"/>
-                <w:szCs w:val="36"/>
               </w:rPr>
               <w:fldChar w:fldCharType="begin"/>
             </w:r>
             <w:r>
               <w:rPr>
-                <w:rFonts w:ascii="Century Schoolbook" w:hAnsi="Century Schoolbook"/>
-                <w:noProof/>
                 <w:webHidden/>
-                <w:color w:val="000000" w:themeColor="text1"/>
-                <w:sz w:val="36"/>
-                <w:szCs w:val="36"/>
-              </w:rPr>
-              <w:instrText xml:space="preserve"> PAGEREF _Toc119406912 \h </w:instrText>
-            </w:r>
-            <w:r>
-              <w:rPr>
-                <w:rFonts w:ascii="Century Schoolbook" w:hAnsi="Century Schoolbook"/>
-                <w:noProof/>
+              </w:rPr>
+              <w:instrText xml:space="preserve"> PAGEREF _Toc119434226 \h </w:instrText>
+            </w:r>
+            <w:r>
+              <w:rPr>
                 <w:webHidden/>
-                <w:color w:val="000000" w:themeColor="text1"/>
-                <w:sz w:val="36"/>
-                <w:szCs w:val="36"/>
-              </w:rPr>
-            </w:r>
-            <w:r>
-              <w:rPr>
-                <w:rFonts w:ascii="Century Schoolbook" w:hAnsi="Century Schoolbook"/>
-                <w:noProof/>
+              </w:rPr>
+            </w:r>
+            <w:r>
+              <w:rPr>
                 <w:webHidden/>
-                <w:color w:val="000000" w:themeColor="text1"/>
-                <w:sz w:val="36"/>
-                <w:szCs w:val="36"/>
               </w:rPr>
               <w:fldChar w:fldCharType="separate"/>
             </w:r>
             <w:r>
               <w:rPr>
-                <w:rFonts w:ascii="Century Schoolbook" w:hAnsi="Century Schoolbook"/>
-                <w:noProof/>
                 <w:webHidden/>
-                <w:color w:val="000000" w:themeColor="text1"/>
-                <w:sz w:val="36"/>
-                <w:szCs w:val="36"/>
               </w:rPr>
               <w:t>3</w:t>
             </w:r>
             <w:r>
               <w:rPr>
-                <w:rFonts w:ascii="Century Schoolbook" w:hAnsi="Century Schoolbook"/>
-                <w:noProof/>
                 <w:webHidden/>
-                <w:color w:val="000000" w:themeColor="text1"/>
-                <w:sz w:val="36"/>
-                <w:szCs w:val="36"/>
               </w:rPr>
               <w:fldChar w:fldCharType="end"/>
             </w:r>
@@ -696,15 +655,21 @@
           <w:pPr>
             <w:pStyle w:val="TOC1"/>
             <w:rPr>
-              <w:rFonts w:cstheme="minorBidi"/>
+              <w:rFonts w:asciiTheme="minorHAnsi" w:hAnsiTheme="minorHAnsi" w:cstheme="minorBidi"/>
+              <w:b w:val="0"/>
+              <w:bCs w:val="0"/>
+              <w:color w:val="auto"/>
+              <w:sz w:val="22"/>
+              <w:szCs w:val="22"/>
               <w:lang w:val="en-US" w:eastAsia="ja-JP"/>
             </w:rPr>
           </w:pPr>
-          <w:hyperlink w:anchor="_Toc119406913" w:history="1">
+          <w:hyperlink w:anchor="_Toc119434227" w:history="1">
             <w:r>
               <w:rPr>
                 <w:rStyle w:val="Hyperlink"/>
-                <w:color w:val="000000" w:themeColor="text1"/>
+                <w:i/>
+                <w:iCs/>
               </w:rPr>
               <w:t>Classes</w:t>
             </w:r>
@@ -724,7 +689,7 @@
               <w:rPr>
                 <w:webHidden/>
               </w:rPr>
-              <w:instrText xml:space="preserve"> PAGEREF _Toc119406913 \h </w:instrText>
+              <w:instrText xml:space="preserve"> PAGEREF _Toc119434227 \h </w:instrText>
             </w:r>
             <w:r>
               <w:rPr>
@@ -754,103 +719,56 @@
         <w:p>
           <w:pPr>
             <w:pStyle w:val="TOC2"/>
-            <w:tabs>
-              <w:tab w:val="right" w:leader="dot" w:pos="9350"/>
-            </w:tabs>
             <w:rPr>
-              <w:rFonts w:ascii="Century Schoolbook" w:hAnsi="Century Schoolbook" w:cstheme="minorBidi"/>
-              <w:noProof/>
-              <w:color w:val="000000" w:themeColor="text1"/>
-              <w:sz w:val="36"/>
-              <w:szCs w:val="36"/>
+              <w:rFonts w:cstheme="minorBidi"/>
               <w:lang w:val="en-US" w:eastAsia="ja-JP"/>
             </w:rPr>
           </w:pPr>
-          <w:hyperlink w:anchor="_Toc119406914" w:history="1">
+          <w:hyperlink w:anchor="_Toc119434228" w:history="1">
             <w:r>
               <w:rPr>
                 <w:rStyle w:val="Hyperlink"/>
-                <w:rFonts w:ascii="Century Schoolbook" w:hAnsi="Century Schoolbook"/>
-                <w:noProof/>
-                <w:color w:val="000000" w:themeColor="text1"/>
-                <w:sz w:val="36"/>
-                <w:szCs w:val="36"/>
-              </w:rPr>
-              <w:t>Explicação das Classes</w:t>
-            </w:r>
-            <w:r>
-              <w:rPr>
-                <w:rFonts w:ascii="Century Schoolbook" w:hAnsi="Century Schoolbook"/>
-                <w:noProof/>
+              </w:rPr>
+              <w:t>Explicação das Classes:</w:t>
+            </w:r>
+            <w:r>
+              <w:rPr>
                 <w:webHidden/>
-                <w:color w:val="000000" w:themeColor="text1"/>
-                <w:sz w:val="36"/>
-                <w:szCs w:val="36"/>
               </w:rPr>
               <w:tab/>
             </w:r>
             <w:r>
               <w:rPr>
-                <w:rFonts w:ascii="Century Schoolbook" w:hAnsi="Century Schoolbook"/>
-                <w:noProof/>
                 <w:webHidden/>
-                <w:color w:val="000000" w:themeColor="text1"/>
-                <w:sz w:val="36"/>
-                <w:szCs w:val="36"/>
               </w:rPr>
               <w:fldChar w:fldCharType="begin"/>
             </w:r>
             <w:r>
               <w:rPr>
-                <w:rFonts w:ascii="Century Schoolbook" w:hAnsi="Century Schoolbook"/>
-                <w:noProof/>
                 <w:webHidden/>
-                <w:color w:val="000000" w:themeColor="text1"/>
-                <w:sz w:val="36"/>
-                <w:szCs w:val="36"/>
-              </w:rPr>
-              <w:instrText xml:space="preserve"> PAGEREF _Toc119406914 \h </w:instrText>
-            </w:r>
-            <w:r>
-              <w:rPr>
-                <w:rFonts w:ascii="Century Schoolbook" w:hAnsi="Century Schoolbook"/>
-                <w:noProof/>
+              </w:rPr>
+              <w:instrText xml:space="preserve"> PAGEREF _Toc119434228 \h </w:instrText>
+            </w:r>
+            <w:r>
+              <w:rPr>
                 <w:webHidden/>
-                <w:color w:val="000000" w:themeColor="text1"/>
-                <w:sz w:val="36"/>
-                <w:szCs w:val="36"/>
-              </w:rPr>
-            </w:r>
-            <w:r>
-              <w:rPr>
-                <w:rFonts w:ascii="Century Schoolbook" w:hAnsi="Century Schoolbook"/>
-                <w:noProof/>
+              </w:rPr>
+            </w:r>
+            <w:r>
+              <w:rPr>
                 <w:webHidden/>
-                <w:color w:val="000000" w:themeColor="text1"/>
-                <w:sz w:val="36"/>
-                <w:szCs w:val="36"/>
               </w:rPr>
               <w:fldChar w:fldCharType="separate"/>
             </w:r>
             <w:r>
               <w:rPr>
-                <w:rFonts w:ascii="Century Schoolbook" w:hAnsi="Century Schoolbook"/>
-                <w:noProof/>
                 <w:webHidden/>
-                <w:color w:val="000000" w:themeColor="text1"/>
-                <w:sz w:val="36"/>
-                <w:szCs w:val="36"/>
               </w:rPr>
               <w:t>4</w:t>
             </w:r>
             <w:r>
               <w:rPr>
-                <w:rFonts w:ascii="Century Schoolbook" w:hAnsi="Century Schoolbook"/>
-                <w:noProof/>
                 <w:webHidden/>
-                <w:color w:val="000000" w:themeColor="text1"/>
-                <w:sz w:val="36"/>
-                <w:szCs w:val="36"/>
               </w:rPr>
               <w:fldChar w:fldCharType="end"/>
             </w:r>
@@ -859,103 +777,56 @@
         <w:p>
           <w:pPr>
             <w:pStyle w:val="TOC2"/>
-            <w:tabs>
-              <w:tab w:val="right" w:leader="dot" w:pos="9350"/>
-            </w:tabs>
             <w:rPr>
-              <w:rFonts w:ascii="Century Schoolbook" w:hAnsi="Century Schoolbook" w:cstheme="minorBidi"/>
-              <w:noProof/>
-              <w:color w:val="000000" w:themeColor="text1"/>
-              <w:sz w:val="36"/>
-              <w:szCs w:val="36"/>
+              <w:rFonts w:cstheme="minorBidi"/>
               <w:lang w:val="en-US" w:eastAsia="ja-JP"/>
             </w:rPr>
           </w:pPr>
-          <w:hyperlink w:anchor="_Toc119406915" w:history="1">
+          <w:hyperlink w:anchor="_Toc119434230" w:history="1">
             <w:r>
               <w:rPr>
                 <w:rStyle w:val="Hyperlink"/>
-                <w:rFonts w:ascii="Century Schoolbook" w:hAnsi="Century Schoolbook"/>
-                <w:noProof/>
-                <w:color w:val="000000" w:themeColor="text1"/>
-                <w:sz w:val="36"/>
-                <w:szCs w:val="36"/>
               </w:rPr>
               <w:t>Atributos</w:t>
             </w:r>
             <w:r>
               <w:rPr>
-                <w:rFonts w:ascii="Century Schoolbook" w:hAnsi="Century Schoolbook"/>
-                <w:noProof/>
                 <w:webHidden/>
-                <w:color w:val="000000" w:themeColor="text1"/>
-                <w:sz w:val="36"/>
-                <w:szCs w:val="36"/>
               </w:rPr>
               <w:tab/>
             </w:r>
             <w:r>
               <w:rPr>
-                <w:rFonts w:ascii="Century Schoolbook" w:hAnsi="Century Schoolbook"/>
-                <w:noProof/>
                 <w:webHidden/>
-                <w:color w:val="000000" w:themeColor="text1"/>
-                <w:sz w:val="36"/>
-                <w:szCs w:val="36"/>
               </w:rPr>
               <w:fldChar w:fldCharType="begin"/>
             </w:r>
             <w:r>
               <w:rPr>
-                <w:rFonts w:ascii="Century Schoolbook" w:hAnsi="Century Schoolbook"/>
-                <w:noProof/>
                 <w:webHidden/>
-                <w:color w:val="000000" w:themeColor="text1"/>
-                <w:sz w:val="36"/>
-                <w:szCs w:val="36"/>
-              </w:rPr>
-              <w:instrText xml:space="preserve"> PAGEREF _Toc119406915 \h </w:instrText>
-            </w:r>
-            <w:r>
-              <w:rPr>
-                <w:rFonts w:ascii="Century Schoolbook" w:hAnsi="Century Schoolbook"/>
-                <w:noProof/>
+              </w:rPr>
+              <w:instrText xml:space="preserve"> PAGEREF _Toc119434230 \h </w:instrText>
+            </w:r>
+            <w:r>
+              <w:rPr>
                 <w:webHidden/>
-                <w:color w:val="000000" w:themeColor="text1"/>
-                <w:sz w:val="36"/>
-                <w:szCs w:val="36"/>
-              </w:rPr>
-            </w:r>
-            <w:r>
-              <w:rPr>
-                <w:rFonts w:ascii="Century Schoolbook" w:hAnsi="Century Schoolbook"/>
-                <w:noProof/>
+              </w:rPr>
+            </w:r>
+            <w:r>
+              <w:rPr>
                 <w:webHidden/>
-                <w:color w:val="000000" w:themeColor="text1"/>
-                <w:sz w:val="36"/>
-                <w:szCs w:val="36"/>
               </w:rPr>
               <w:fldChar w:fldCharType="separate"/>
             </w:r>
             <w:r>
               <w:rPr>
-                <w:rFonts w:ascii="Century Schoolbook" w:hAnsi="Century Schoolbook"/>
-                <w:noProof/>
                 <w:webHidden/>
-                <w:color w:val="000000" w:themeColor="text1"/>
-                <w:sz w:val="36"/>
-                <w:szCs w:val="36"/>
-              </w:rPr>
-              <w:t>4</w:t>
-            </w:r>
-            <w:r>
-              <w:rPr>
-                <w:rFonts w:ascii="Century Schoolbook" w:hAnsi="Century Schoolbook"/>
-                <w:noProof/>
+              </w:rPr>
+              <w:t>6</w:t>
+            </w:r>
+            <w:r>
+              <w:rPr>
                 <w:webHidden/>
-                <w:color w:val="000000" w:themeColor="text1"/>
-                <w:sz w:val="36"/>
-                <w:szCs w:val="36"/>
               </w:rPr>
               <w:fldChar w:fldCharType="end"/>
             </w:r>
@@ -965,15 +836,21 @@
           <w:pPr>
             <w:pStyle w:val="TOC1"/>
             <w:rPr>
-              <w:rFonts w:cstheme="minorBidi"/>
+              <w:rFonts w:asciiTheme="minorHAnsi" w:hAnsiTheme="minorHAnsi" w:cstheme="minorBidi"/>
+              <w:b w:val="0"/>
+              <w:bCs w:val="0"/>
+              <w:color w:val="auto"/>
+              <w:sz w:val="22"/>
+              <w:szCs w:val="22"/>
               <w:lang w:val="en-US" w:eastAsia="ja-JP"/>
             </w:rPr>
           </w:pPr>
-          <w:hyperlink w:anchor="_Toc119406916" w:history="1">
+          <w:hyperlink w:anchor="_Toc119434231" w:history="1">
             <w:r>
               <w:rPr>
                 <w:rStyle w:val="Hyperlink"/>
-                <w:color w:val="000000" w:themeColor="text1"/>
+                <w:i/>
+                <w:iCs/>
               </w:rPr>
               <w:t>UML</w:t>
             </w:r>
@@ -993,7 +870,7 @@
               <w:rPr>
                 <w:webHidden/>
               </w:rPr>
-              <w:instrText xml:space="preserve"> PAGEREF _Toc119406916 \h </w:instrText>
+              <w:instrText xml:space="preserve"> PAGEREF _Toc119434231 \h </w:instrText>
             </w:r>
             <w:r>
               <w:rPr>
@@ -1010,7 +887,7 @@
               <w:rPr>
                 <w:webHidden/>
               </w:rPr>
-              <w:t>4</w:t>
+              <w:t>7</w:t>
             </w:r>
             <w:r>
               <w:rPr>
@@ -1023,103 +900,56 @@
         <w:p>
           <w:pPr>
             <w:pStyle w:val="TOC2"/>
-            <w:tabs>
-              <w:tab w:val="right" w:leader="dot" w:pos="9350"/>
-            </w:tabs>
             <w:rPr>
-              <w:rFonts w:ascii="Century Schoolbook" w:hAnsi="Century Schoolbook" w:cstheme="minorBidi"/>
-              <w:noProof/>
-              <w:color w:val="000000" w:themeColor="text1"/>
-              <w:sz w:val="36"/>
-              <w:szCs w:val="36"/>
+              <w:rFonts w:cstheme="minorBidi"/>
               <w:lang w:val="en-US" w:eastAsia="ja-JP"/>
             </w:rPr>
           </w:pPr>
-          <w:hyperlink w:anchor="_Toc119406917" w:history="1">
+          <w:hyperlink w:anchor="_Toc119434232" w:history="1">
             <w:r>
               <w:rPr>
                 <w:rStyle w:val="Hyperlink"/>
-                <w:rFonts w:ascii="Century Schoolbook" w:hAnsi="Century Schoolbook"/>
-                <w:noProof/>
-                <w:color w:val="000000" w:themeColor="text1"/>
-                <w:sz w:val="36"/>
-                <w:szCs w:val="36"/>
               </w:rPr>
               <w:t>Diagrama de Classes</w:t>
             </w:r>
             <w:r>
               <w:rPr>
-                <w:rFonts w:ascii="Century Schoolbook" w:hAnsi="Century Schoolbook"/>
-                <w:noProof/>
                 <w:webHidden/>
-                <w:color w:val="000000" w:themeColor="text1"/>
-                <w:sz w:val="36"/>
-                <w:szCs w:val="36"/>
               </w:rPr>
               <w:tab/>
             </w:r>
             <w:r>
               <w:rPr>
-                <w:rFonts w:ascii="Century Schoolbook" w:hAnsi="Century Schoolbook"/>
-                <w:noProof/>
                 <w:webHidden/>
-                <w:color w:val="000000" w:themeColor="text1"/>
-                <w:sz w:val="36"/>
-                <w:szCs w:val="36"/>
               </w:rPr>
               <w:fldChar w:fldCharType="begin"/>
             </w:r>
             <w:r>
               <w:rPr>
-                <w:rFonts w:ascii="Century Schoolbook" w:hAnsi="Century Schoolbook"/>
-                <w:noProof/>
                 <w:webHidden/>
-                <w:color w:val="000000" w:themeColor="text1"/>
-                <w:sz w:val="36"/>
-                <w:szCs w:val="36"/>
-              </w:rPr>
-              <w:instrText xml:space="preserve"> PAGEREF _Toc119406917 \h </w:instrText>
-            </w:r>
-            <w:r>
-              <w:rPr>
-                <w:rFonts w:ascii="Century Schoolbook" w:hAnsi="Century Schoolbook"/>
-                <w:noProof/>
+              </w:rPr>
+              <w:instrText xml:space="preserve"> PAGEREF _Toc119434232 \h </w:instrText>
+            </w:r>
+            <w:r>
+              <w:rPr>
                 <w:webHidden/>
-                <w:color w:val="000000" w:themeColor="text1"/>
-                <w:sz w:val="36"/>
-                <w:szCs w:val="36"/>
-              </w:rPr>
-            </w:r>
-            <w:r>
-              <w:rPr>
-                <w:rFonts w:ascii="Century Schoolbook" w:hAnsi="Century Schoolbook"/>
-                <w:noProof/>
+              </w:rPr>
+            </w:r>
+            <w:r>
+              <w:rPr>
                 <w:webHidden/>
-                <w:color w:val="000000" w:themeColor="text1"/>
-                <w:sz w:val="36"/>
-                <w:szCs w:val="36"/>
               </w:rPr>
               <w:fldChar w:fldCharType="separate"/>
             </w:r>
             <w:r>
               <w:rPr>
-                <w:rFonts w:ascii="Century Schoolbook" w:hAnsi="Century Schoolbook"/>
-                <w:noProof/>
                 <w:webHidden/>
-                <w:color w:val="000000" w:themeColor="text1"/>
-                <w:sz w:val="36"/>
-                <w:szCs w:val="36"/>
-              </w:rPr>
-              <w:t>4</w:t>
-            </w:r>
-            <w:r>
-              <w:rPr>
-                <w:rFonts w:ascii="Century Schoolbook" w:hAnsi="Century Schoolbook"/>
-                <w:noProof/>
+              </w:rPr>
+              <w:t>7</w:t>
+            </w:r>
+            <w:r>
+              <w:rPr>
                 <w:webHidden/>
-                <w:color w:val="000000" w:themeColor="text1"/>
-                <w:sz w:val="36"/>
-                <w:szCs w:val="36"/>
               </w:rPr>
               <w:fldChar w:fldCharType="end"/>
             </w:r>
@@ -1129,15 +959,21 @@
           <w:pPr>
             <w:pStyle w:val="TOC1"/>
             <w:rPr>
-              <w:rFonts w:cstheme="minorBidi"/>
+              <w:rFonts w:asciiTheme="minorHAnsi" w:hAnsiTheme="minorHAnsi" w:cstheme="minorBidi"/>
+              <w:b w:val="0"/>
+              <w:bCs w:val="0"/>
+              <w:color w:val="auto"/>
+              <w:sz w:val="22"/>
+              <w:szCs w:val="22"/>
               <w:lang w:val="en-US" w:eastAsia="ja-JP"/>
             </w:rPr>
           </w:pPr>
-          <w:hyperlink w:anchor="_Toc119406918" w:history="1">
+          <w:hyperlink w:anchor="_Toc119434233" w:history="1">
             <w:r>
               <w:rPr>
                 <w:rStyle w:val="Hyperlink"/>
-                <w:color w:val="000000" w:themeColor="text1"/>
+                <w:i/>
+                <w:iCs/>
               </w:rPr>
               <w:t>Esquema Relacional</w:t>
             </w:r>
@@ -1157,7 +993,7 @@
               <w:rPr>
                 <w:webHidden/>
               </w:rPr>
-              <w:instrText xml:space="preserve"> PAGEREF _Toc119406918 \h </w:instrText>
+              <w:instrText xml:space="preserve"> PAGEREF _Toc119434233 \h </w:instrText>
             </w:r>
             <w:r>
               <w:rPr>
@@ -1174,7 +1010,7 @@
               <w:rPr>
                 <w:webHidden/>
               </w:rPr>
-              <w:t>4</w:t>
+              <w:t>8</w:t>
             </w:r>
             <w:r>
               <w:rPr>
@@ -1187,103 +1023,56 @@
         <w:p>
           <w:pPr>
             <w:pStyle w:val="TOC2"/>
-            <w:tabs>
-              <w:tab w:val="right" w:leader="dot" w:pos="9350"/>
-            </w:tabs>
             <w:rPr>
-              <w:rFonts w:ascii="Century Schoolbook" w:hAnsi="Century Schoolbook" w:cstheme="minorBidi"/>
-              <w:noProof/>
-              <w:color w:val="000000" w:themeColor="text1"/>
-              <w:sz w:val="36"/>
-              <w:szCs w:val="36"/>
+              <w:rFonts w:cstheme="minorBidi"/>
               <w:lang w:val="en-US" w:eastAsia="ja-JP"/>
             </w:rPr>
           </w:pPr>
-          <w:hyperlink w:anchor="_Toc119406919" w:history="1">
+          <w:hyperlink w:anchor="_Toc119434234" w:history="1">
             <w:r>
               <w:rPr>
                 <w:rStyle w:val="Hyperlink"/>
-                <w:rFonts w:ascii="Century Schoolbook" w:hAnsi="Century Schoolbook"/>
-                <w:noProof/>
-                <w:color w:val="000000" w:themeColor="text1"/>
-                <w:sz w:val="36"/>
-                <w:szCs w:val="36"/>
               </w:rPr>
               <w:t>Mapeamento do Modelo Conceptual</w:t>
             </w:r>
             <w:r>
               <w:rPr>
-                <w:rFonts w:ascii="Century Schoolbook" w:hAnsi="Century Schoolbook"/>
-                <w:noProof/>
                 <w:webHidden/>
-                <w:color w:val="000000" w:themeColor="text1"/>
-                <w:sz w:val="36"/>
-                <w:szCs w:val="36"/>
               </w:rPr>
               <w:tab/>
             </w:r>
             <w:r>
               <w:rPr>
-                <w:rFonts w:ascii="Century Schoolbook" w:hAnsi="Century Schoolbook"/>
-                <w:noProof/>
                 <w:webHidden/>
-                <w:color w:val="000000" w:themeColor="text1"/>
-                <w:sz w:val="36"/>
-                <w:szCs w:val="36"/>
               </w:rPr>
               <w:fldChar w:fldCharType="begin"/>
             </w:r>
             <w:r>
               <w:rPr>
-                <w:rFonts w:ascii="Century Schoolbook" w:hAnsi="Century Schoolbook"/>
-                <w:noProof/>
                 <w:webHidden/>
-                <w:color w:val="000000" w:themeColor="text1"/>
-                <w:sz w:val="36"/>
-                <w:szCs w:val="36"/>
-              </w:rPr>
-              <w:instrText xml:space="preserve"> PAGEREF _Toc119406919 \h </w:instrText>
-            </w:r>
-            <w:r>
-              <w:rPr>
-                <w:rFonts w:ascii="Century Schoolbook" w:hAnsi="Century Schoolbook"/>
-                <w:noProof/>
+              </w:rPr>
+              <w:instrText xml:space="preserve"> PAGEREF _Toc119434234 \h </w:instrText>
+            </w:r>
+            <w:r>
+              <w:rPr>
                 <w:webHidden/>
-                <w:color w:val="000000" w:themeColor="text1"/>
-                <w:sz w:val="36"/>
-                <w:szCs w:val="36"/>
-              </w:rPr>
-            </w:r>
-            <w:r>
-              <w:rPr>
-                <w:rFonts w:ascii="Century Schoolbook" w:hAnsi="Century Schoolbook"/>
-                <w:noProof/>
+              </w:rPr>
+            </w:r>
+            <w:r>
+              <w:rPr>
                 <w:webHidden/>
-                <w:color w:val="000000" w:themeColor="text1"/>
-                <w:sz w:val="36"/>
-                <w:szCs w:val="36"/>
               </w:rPr>
               <w:fldChar w:fldCharType="separate"/>
             </w:r>
             <w:r>
               <w:rPr>
-                <w:rFonts w:ascii="Century Schoolbook" w:hAnsi="Century Schoolbook"/>
-                <w:noProof/>
                 <w:webHidden/>
-                <w:color w:val="000000" w:themeColor="text1"/>
-                <w:sz w:val="36"/>
-                <w:szCs w:val="36"/>
-              </w:rPr>
-              <w:t>4</w:t>
-            </w:r>
-            <w:r>
-              <w:rPr>
-                <w:rFonts w:ascii="Century Schoolbook" w:hAnsi="Century Schoolbook"/>
-                <w:noProof/>
+              </w:rPr>
+              <w:t>8</w:t>
+            </w:r>
+            <w:r>
+              <w:rPr>
                 <w:webHidden/>
-                <w:color w:val="000000" w:themeColor="text1"/>
-                <w:sz w:val="36"/>
-                <w:szCs w:val="36"/>
               </w:rPr>
               <w:fldChar w:fldCharType="end"/>
             </w:r>
@@ -1444,7 +1233,7 @@
           <w:lang w:eastAsia="en-US"/>
         </w:rPr>
       </w:pPr>
-      <w:bookmarkStart w:id="0" w:name="_Toc119406911"/>
+      <w:bookmarkStart w:id="0" w:name="_Toc119434225"/>
       <w:r>
         <w:rPr>
           <w:rFonts w:ascii="Century Schoolbook" w:hAnsi="Century Schoolbook"/>
@@ -1483,7 +1272,7 @@
           <w:lang w:eastAsia="en-US"/>
         </w:rPr>
       </w:pPr>
-      <w:bookmarkStart w:id="1" w:name="_Toc119406912"/>
+      <w:bookmarkStart w:id="1" w:name="_Toc119434226"/>
       <w:r>
         <w:rPr>
           <w:rFonts w:ascii="Century Schoolbook" w:hAnsi="Century Schoolbook"/>
@@ -1494,17 +1283,17 @@
         </w:rPr>
         <w:t>Apresentação do Objetivo do Trabalho</w:t>
       </w:r>
+      <w:r>
+        <w:rPr>
+          <w:rFonts w:ascii="Century Schoolbook" w:hAnsi="Century Schoolbook"/>
+          <w:color w:val="000000" w:themeColor="text1"/>
+          <w:sz w:val="32"/>
+          <w:szCs w:val="32"/>
+          <w:lang w:eastAsia="en-US"/>
+        </w:rPr>
+        <w:t>:</w:t>
+      </w:r>
       <w:bookmarkEnd w:id="1"/>
-      <w:r>
-        <w:rPr>
-          <w:rFonts w:ascii="Century Schoolbook" w:hAnsi="Century Schoolbook"/>
-          <w:color w:val="000000" w:themeColor="text1"/>
-          <w:sz w:val="32"/>
-          <w:szCs w:val="32"/>
-          <w:lang w:eastAsia="en-US"/>
-        </w:rPr>
-        <w:t>:</w:t>
-      </w:r>
     </w:p>
     <w:p>
       <w:pPr>
@@ -1816,7 +1605,7 @@
           <w:lang w:eastAsia="en-US"/>
         </w:rPr>
       </w:pPr>
-      <w:bookmarkStart w:id="2" w:name="_Toc119406913"/>
+      <w:bookmarkStart w:id="2" w:name="_Toc119434227"/>
       <w:r>
         <w:rPr>
           <w:rFonts w:ascii="Century Schoolbook" w:hAnsi="Century Schoolbook"/>
@@ -1920,7 +1709,7 @@
           <w:lang w:eastAsia="en-US"/>
         </w:rPr>
       </w:pPr>
-      <w:bookmarkStart w:id="3" w:name="_Toc119406914"/>
+      <w:bookmarkStart w:id="3" w:name="_Toc119434228"/>
       <w:r>
         <w:rPr>
           <w:rFonts w:ascii="Century Schoolbook" w:hAnsi="Century Schoolbook"/>
@@ -1931,7 +1720,6 @@
         </w:rPr>
         <w:t>Explicação das Classes</w:t>
       </w:r>
-      <w:bookmarkEnd w:id="3"/>
       <w:r>
         <w:rPr>
           <w:rFonts w:ascii="Century Schoolbook" w:hAnsi="Century Schoolbook"/>
@@ -1942,6 +1730,7 @@
         </w:rPr>
         <w:t>:</w:t>
       </w:r>
+      <w:bookmarkEnd w:id="3"/>
     </w:p>
     <w:p>
       <w:pPr>
@@ -2110,6 +1899,70 @@
     <w:p>
       <w:pPr>
         <w:pStyle w:val="ListParagraph"/>
+        <w:numPr>
+          <w:ilvl w:val="0"/>
+          <w:numId w:val="13"/>
+        </w:numPr>
+        <w:rPr>
+          <w:rFonts w:ascii="Century Schoolbook" w:hAnsi="Century Schoolbook"/>
+          <w:b/>
+          <w:bCs/>
+          <w:sz w:val="28"/>
+          <w:szCs w:val="28"/>
+          <w:lang w:eastAsia="en-US"/>
+        </w:rPr>
+      </w:pPr>
+      <w:r>
+        <w:rPr>
+          <w:rFonts w:ascii="Century Schoolbook" w:hAnsi="Century Schoolbook"/>
+          <w:b/>
+          <w:bCs/>
+          <w:sz w:val="28"/>
+          <w:szCs w:val="28"/>
+          <w:lang w:eastAsia="en-US"/>
+        </w:rPr>
+        <w:t xml:space="preserve">Equipa </w:t>
+      </w:r>
+      <w:r>
+        <w:rPr>
+          <w:rFonts w:ascii="Times New Roman" w:hAnsi="Times New Roman" w:cs="Times New Roman" w:hint="eastAsia"/>
+          <w:b/>
+          <w:bCs/>
+          <w:sz w:val="28"/>
+          <w:szCs w:val="28"/>
+        </w:rPr>
+        <w:t>→</w:t>
+      </w:r>
+      <w:r>
+        <w:rPr>
+          <w:rFonts w:ascii="Times New Roman" w:hAnsi="Times New Roman" w:cs="Times New Roman" w:hint="eastAsia"/>
+          <w:b/>
+          <w:bCs/>
+          <w:sz w:val="28"/>
+          <w:szCs w:val="28"/>
+        </w:rPr>
+        <w:t xml:space="preserve"> </w:t>
+      </w:r>
+      <w:r>
+        <w:rPr>
+          <w:rFonts w:ascii="Century Schoolbook" w:hAnsi="Century Schoolbook" w:cs="Times New Roman"/>
+          <w:sz w:val="28"/>
+          <w:szCs w:val="28"/>
+        </w:rPr>
+        <w:t>Classe derivada da classe anterior. Esta foca-se nas equipas presentes em cada jogo.</w:t>
+      </w:r>
+      <w:r>
+        <w:rPr>
+          <w:rFonts w:ascii="Century Schoolbook" w:hAnsi="Century Schoolbook" w:cs="Times New Roman"/>
+          <w:sz w:val="28"/>
+          <w:szCs w:val="28"/>
+        </w:rPr>
+        <w:t xml:space="preserve"> Sabendo logo qual é a equipa que joga em casa e a que joga fora de casa. Os seus atributos são o nome de cada equipa, de modo a saber quem joga com quem, e a classificação respetiva das equipas durante a época regular.</w:t>
+      </w:r>
+    </w:p>
+    <w:p>
+      <w:pPr>
+        <w:pStyle w:val="ListParagraph"/>
         <w:ind w:left="360"/>
         <w:rPr>
           <w:rFonts w:ascii="Century Schoolbook" w:hAnsi="Century Schoolbook"/>
@@ -2146,18 +1999,7 @@
           <w:szCs w:val="28"/>
           <w:lang w:eastAsia="en-US"/>
         </w:rPr>
-        <w:t>Equipa</w:t>
-      </w:r>
-      <w:r>
-        <w:rPr>
-          <w:rFonts w:ascii="Century Schoolbook" w:hAnsi="Century Schoolbook"/>
-          <w:b/>
-          <w:bCs/>
-          <w:sz w:val="28"/>
-          <w:szCs w:val="28"/>
-          <w:lang w:eastAsia="en-US"/>
-        </w:rPr>
-        <w:t xml:space="preserve"> </w:t>
+        <w:t xml:space="preserve">Jogador </w:t>
       </w:r>
       <w:r>
         <w:rPr>
@@ -2185,19 +2027,12 @@
           <w:sz w:val="28"/>
           <w:szCs w:val="28"/>
         </w:rPr>
-        <w:t>Classe derivada da classe anterior. Esta foca-se nas equipas presentes em cada jogo.</w:t>
-      </w:r>
-      <w:r>
-        <w:rPr>
-          <w:rFonts w:ascii="Century Schoolbook" w:hAnsi="Century Schoolbook" w:cs="Times New Roman"/>
-          <w:sz w:val="28"/>
-          <w:szCs w:val="28"/>
-        </w:rPr>
-        <w:t xml:space="preserve"> Sabendo logo qual é a equipa que joga em casa e a que joga fora de casa. Os seus atributos são o nome de cada equipa, de modo a saber quem joga com quem, e a classificação respetiva das equipas durante a época regular.</w:t>
-      </w:r>
-    </w:p>
-    <w:p>
-      <w:pPr>
+        <w:t>Classe dedicada às informações de um jogador, neste caso, um jogador que tenha marcado um golo, no jogo. A classe então recolhe as informações básicas de um jogador, sendo estas o seu nome e a sua data de nascimento. Ao mesmo tempo, apoiando-se na classe prévia, é se capaz de determinar a que equipa o jogador pertence.</w:t>
+      </w:r>
+    </w:p>
+    <w:p>
+      <w:pPr>
+        <w:pStyle w:val="ListParagraph"/>
         <w:rPr>
           <w:rFonts w:ascii="Century Schoolbook" w:hAnsi="Century Schoolbook"/>
           <w:b/>
@@ -2233,18 +2068,7 @@
           <w:szCs w:val="28"/>
           <w:lang w:eastAsia="en-US"/>
         </w:rPr>
-        <w:t>Jogador</w:t>
-      </w:r>
-      <w:r>
-        <w:rPr>
-          <w:rFonts w:ascii="Century Schoolbook" w:hAnsi="Century Schoolbook"/>
-          <w:b/>
-          <w:bCs/>
-          <w:sz w:val="28"/>
-          <w:szCs w:val="28"/>
-          <w:lang w:eastAsia="en-US"/>
-        </w:rPr>
-        <w:t xml:space="preserve"> </w:t>
+        <w:t xml:space="preserve">Playoff </w:t>
       </w:r>
       <w:r>
         <w:rPr>
@@ -2272,7 +2096,7 @@
           <w:sz w:val="28"/>
           <w:szCs w:val="28"/>
         </w:rPr>
-        <w:t>Classe d</w:t>
+        <w:t>Apenas acessível às equipas que tenham acabado nas primeiras 8 posições do campeonato regular.</w:t>
       </w:r>
       <w:r>
         <w:rPr>
@@ -2280,12 +2104,21 @@
           <w:sz w:val="28"/>
           <w:szCs w:val="28"/>
         </w:rPr>
-        <w:t>edicada às informações de um jogador, neste caso, um jogador que tenha marcado um golo, no jogo. A classe então recolhe as informações básicas de um jogador, sendo estas o seu nome e a sua data de nascimento. Ao mesmo tempo, apoiando-se na classe prévia, é se capaz de determinar a que equipa o jogador pertence.</w:t>
+        <w:t xml:space="preserve"> Os Playoffs consistem em 4  Quartos de Final, sendo cada um jogado à melhor de 3. Duas Semi Finais e uma Final, ambas jogadas à melhor de 5. Esta classe </w:t>
+      </w:r>
+      <w:r>
+        <w:rPr>
+          <w:rFonts w:ascii="Century Schoolbook" w:hAnsi="Century Schoolbook" w:cs="Times New Roman"/>
+          <w:sz w:val="28"/>
+          <w:szCs w:val="28"/>
+        </w:rPr>
+        <w:t>dá valor aos atributos relativos à data do playoff e a fase em que se encontra, ou seja, quartos de final, semi final ou final.</w:t>
       </w:r>
     </w:p>
     <w:p>
       <w:pPr>
         <w:pStyle w:val="ListParagraph"/>
+        <w:ind w:left="360"/>
         <w:rPr>
           <w:rFonts w:ascii="Century Schoolbook" w:hAnsi="Century Schoolbook"/>
           <w:b/>
@@ -2321,47 +2154,31 @@
           <w:szCs w:val="28"/>
           <w:lang w:eastAsia="en-US"/>
         </w:rPr>
-        <w:t>Playoff</w:t>
-      </w:r>
-      <w:r>
-        <w:rPr>
-          <w:rFonts w:ascii="Century Schoolbook" w:hAnsi="Century Schoolbook"/>
-          <w:b/>
-          <w:bCs/>
+        <w:t xml:space="preserve">Fase → </w:t>
+      </w:r>
+      <w:r>
+        <w:rPr>
+          <w:rFonts w:ascii="Century Schoolbook" w:hAnsi="Century Schoolbook"/>
           <w:sz w:val="28"/>
           <w:szCs w:val="28"/>
           <w:lang w:eastAsia="en-US"/>
         </w:rPr>
-        <w:t xml:space="preserve"> </w:t>
-      </w:r>
-      <w:r>
-        <w:rPr>
-          <w:rFonts w:ascii="Times New Roman" w:hAnsi="Times New Roman" w:cs="Times New Roman" w:hint="eastAsia"/>
+        <w:t>Partindo da classe Playoff, a classe Fase apenas servirá para indicar em que mão é que a ronda de playoff se encontra e o resultado até aquele momento.</w:t>
+      </w:r>
+    </w:p>
+    <w:p>
+      <w:pPr>
+        <w:pStyle w:val="ListParagraph"/>
+        <w:ind w:left="360"/>
+        <w:rPr>
+          <w:rFonts w:ascii="Century Schoolbook" w:hAnsi="Century Schoolbook"/>
           <w:b/>
           <w:bCs/>
           <w:sz w:val="28"/>
           <w:szCs w:val="28"/>
-        </w:rPr>
-        <w:t>→</w:t>
-      </w:r>
-      <w:r>
-        <w:rPr>
-          <w:rFonts w:ascii="Times New Roman" w:hAnsi="Times New Roman" w:cs="Times New Roman" w:hint="eastAsia"/>
-          <w:b/>
-          <w:bCs/>
-          <w:sz w:val="28"/>
-          <w:szCs w:val="28"/>
-        </w:rPr>
-        <w:t xml:space="preserve"> </w:t>
-      </w:r>
-      <w:r>
-        <w:rPr>
-          <w:rFonts w:ascii="Century Schoolbook" w:hAnsi="Century Schoolbook" w:cs="Times New Roman"/>
-          <w:sz w:val="28"/>
-          <w:szCs w:val="28"/>
-        </w:rPr>
-        <w:t>Apenas acessível às equipas que tenham acabado nas primeiras 8 posições do campeonato regular.</w:t>
-      </w:r>
+          <w:lang w:eastAsia="en-US"/>
+        </w:rPr>
+      </w:pPr>
     </w:p>
     <w:p>
       <w:pPr>
@@ -2379,73 +2196,134 @@
           <w:lang w:eastAsia="en-US"/>
         </w:rPr>
       </w:pPr>
-    </w:p>
-    <w:p>
-      <w:pPr>
-        <w:rPr>
-          <w:rFonts w:ascii="Times New Roman" w:hAnsi="Times New Roman" w:cs="Times New Roman"/>
-        </w:rPr>
-      </w:pPr>
-    </w:p>
-    <w:p>
-      <w:pPr>
-        <w:rPr>
-          <w:rFonts w:ascii="Times New Roman" w:hAnsi="Times New Roman" w:cs="Times New Roman"/>
-        </w:rPr>
-      </w:pPr>
-    </w:p>
-    <w:p>
-      <w:pPr>
-        <w:ind w:left="1440" w:firstLine="720"/>
-        <w:rPr>
-          <w:rFonts w:ascii="Times New Roman" w:hAnsi="Times New Roman" w:cs="Times New Roman"/>
-        </w:rPr>
-      </w:pPr>
-    </w:p>
-    <w:p>
-      <w:pPr>
-        <w:ind w:left="1440" w:firstLine="720"/>
-        <w:rPr>
-          <w:rFonts w:ascii="Times New Roman" w:hAnsi="Times New Roman" w:cs="Times New Roman"/>
-        </w:rPr>
-      </w:pPr>
-    </w:p>
-    <w:p>
-      <w:pPr>
-        <w:ind w:left="1440" w:firstLine="720"/>
-        <w:rPr>
-          <w:rFonts w:ascii="Times New Roman" w:hAnsi="Times New Roman" w:cs="Times New Roman"/>
-        </w:rPr>
-      </w:pPr>
-    </w:p>
-    <w:p>
-      <w:pPr>
-        <w:rPr>
-          <w:rFonts w:ascii="Times New Roman" w:hAnsi="Times New Roman" w:cs="Times New Roman"/>
-        </w:rPr>
-      </w:pPr>
-    </w:p>
-    <w:p>
-      <w:pPr>
-        <w:ind w:left="1440" w:firstLine="720"/>
-        <w:rPr>
-          <w:rFonts w:ascii="Times New Roman" w:hAnsi="Times New Roman" w:cs="Times New Roman"/>
-        </w:rPr>
-      </w:pPr>
-    </w:p>
-    <w:p>
-      <w:pPr>
-        <w:ind w:left="1440" w:firstLine="720"/>
-        <w:rPr>
-          <w:rFonts w:ascii="Times New Roman" w:hAnsi="Times New Roman" w:cs="Times New Roman"/>
-        </w:rPr>
-      </w:pPr>
-    </w:p>
-    <w:p>
-      <w:pPr>
-        <w:ind w:left="1440" w:firstLine="720"/>
-        <w:rPr>
-          <w:rFonts w:ascii="Times New Roman" w:hAnsi="Times New Roman" w:cs="Times New Roman"/>
+      <w:r>
+        <w:rPr>
+          <w:rFonts w:ascii="Century Schoolbook" w:hAnsi="Century Schoolbook"/>
+          <w:b/>
+          <w:bCs/>
+          <w:sz w:val="28"/>
+          <w:szCs w:val="28"/>
+          <w:lang w:eastAsia="en-US"/>
+        </w:rPr>
+        <w:t xml:space="preserve">Evento → </w:t>
+      </w:r>
+      <w:r>
+        <w:rPr>
+          <w:rFonts w:ascii="Century Schoolbook" w:hAnsi="Century Schoolbook"/>
+          <w:sz w:val="28"/>
+          <w:szCs w:val="28"/>
+          <w:lang w:eastAsia="en-US"/>
+        </w:rPr>
+        <w:t>Assegura-se de registar os eventos importantes, neste caso golos marcados, apontando o minuto em que estes sucederam.</w:t>
+      </w:r>
+    </w:p>
+    <w:p>
+      <w:pPr>
+        <w:pStyle w:val="ListParagraph"/>
+        <w:rPr>
+          <w:rFonts w:ascii="Century Schoolbook" w:hAnsi="Century Schoolbook"/>
+          <w:b/>
+          <w:bCs/>
+          <w:sz w:val="28"/>
+          <w:szCs w:val="28"/>
+          <w:lang w:eastAsia="en-US"/>
+        </w:rPr>
+      </w:pPr>
+    </w:p>
+    <w:p>
+      <w:pPr>
+        <w:pStyle w:val="ListParagraph"/>
+        <w:numPr>
+          <w:ilvl w:val="0"/>
+          <w:numId w:val="13"/>
+        </w:numPr>
+        <w:rPr>
+          <w:rFonts w:ascii="Century Schoolbook" w:hAnsi="Century Schoolbook"/>
+          <w:b/>
+          <w:bCs/>
+          <w:sz w:val="28"/>
+          <w:szCs w:val="28"/>
+          <w:lang w:eastAsia="en-US"/>
+        </w:rPr>
+      </w:pPr>
+      <w:r>
+        <w:rPr>
+          <w:rFonts w:ascii="Century Schoolbook" w:hAnsi="Century Schoolbook"/>
+          <w:b/>
+          <w:bCs/>
+          <w:sz w:val="28"/>
+          <w:szCs w:val="28"/>
+          <w:lang w:eastAsia="en-US"/>
+        </w:rPr>
+        <w:t xml:space="preserve">Golo → </w:t>
+      </w:r>
+      <w:r>
+        <w:rPr>
+          <w:rFonts w:ascii="Century Schoolbook" w:hAnsi="Century Schoolbook"/>
+          <w:sz w:val="28"/>
+          <w:szCs w:val="28"/>
+          <w:lang w:eastAsia="en-US"/>
+        </w:rPr>
+        <w:t>Regista a eventualidade de golos marcados, esta classe está ligada à classe jogador, de forma a obter os dados do jogador que marcou o golo.</w:t>
+      </w:r>
+    </w:p>
+    <w:p>
+      <w:pPr>
+        <w:pStyle w:val="ListParagraph"/>
+        <w:numPr>
+          <w:ilvl w:val="0"/>
+          <w:numId w:val="13"/>
+        </w:numPr>
+        <w:rPr>
+          <w:rFonts w:ascii="Century Schoolbook" w:hAnsi="Century Schoolbook"/>
+          <w:b/>
+          <w:bCs/>
+          <w:sz w:val="28"/>
+          <w:szCs w:val="28"/>
+          <w:lang w:eastAsia="en-US"/>
+        </w:rPr>
+      </w:pPr>
+      <w:r>
+        <w:rPr>
+          <w:rFonts w:ascii="Century Schoolbook" w:hAnsi="Century Schoolbook"/>
+          <w:b/>
+          <w:bCs/>
+          <w:sz w:val="28"/>
+          <w:szCs w:val="28"/>
+          <w:lang w:eastAsia="en-US"/>
+        </w:rPr>
+        <w:t xml:space="preserve">Jornada → </w:t>
+      </w:r>
+      <w:r>
+        <w:rPr>
+          <w:rFonts w:ascii="Century Schoolbook" w:hAnsi="Century Schoolbook"/>
+          <w:sz w:val="28"/>
+          <w:szCs w:val="28"/>
+          <w:lang w:eastAsia="en-US"/>
+        </w:rPr>
+        <w:t>Classe usada durante a época regular, de modo a indicar a data da jornada em que a época se encontra.</w:t>
+      </w:r>
+      <w:r>
+        <w:rPr>
+          <w:rFonts w:ascii="Century Schoolbook" w:hAnsi="Century Schoolbook"/>
+          <w:sz w:val="28"/>
+          <w:szCs w:val="28"/>
+          <w:lang w:eastAsia="en-US"/>
+        </w:rPr>
+        <w:t xml:space="preserve"> </w:t>
+      </w:r>
+    </w:p>
+    <w:p>
+      <w:pPr>
+        <w:pStyle w:val="ListParagraph"/>
+        <w:ind w:left="360"/>
+        <w:rPr>
+          <w:rFonts w:ascii="Century Schoolbook" w:hAnsi="Century Schoolbook"/>
+          <w:b/>
+          <w:bCs/>
+          <w:sz w:val="28"/>
+          <w:szCs w:val="28"/>
+          <w:lang w:eastAsia="en-US"/>
         </w:rPr>
       </w:pPr>
     </w:p>
@@ -2464,10 +2342,8 @@
           <w:lang w:eastAsia="en-US"/>
         </w:rPr>
       </w:pPr>
-    </w:p>
-    <w:p>
-      <w:pPr>
-        <w:pStyle w:val="Heading1"/>
+      <w:bookmarkStart w:id="4" w:name="_Toc119434229"/>
+      <w:r>
         <w:rPr>
           <w:rFonts w:ascii="Century Schoolbook" w:hAnsi="Century Schoolbook"/>
           <w:b/>
@@ -2479,21 +2355,9 @@
           <w:szCs w:val="56"/>
           <w:lang w:eastAsia="en-US"/>
         </w:rPr>
-      </w:pPr>
-      <w:r>
-        <w:rPr>
-          <w:rFonts w:ascii="Century Schoolbook" w:hAnsi="Century Schoolbook"/>
-          <w:b/>
-          <w:bCs/>
-          <w:i/>
-          <w:iCs/>
-          <w:color w:val="000000" w:themeColor="text1"/>
-          <w:sz w:val="56"/>
-          <w:szCs w:val="56"/>
-          <w:lang w:eastAsia="en-US"/>
-        </w:rPr>
         <w:t>Classes</w:t>
       </w:r>
+      <w:bookmarkEnd w:id="4"/>
     </w:p>
     <w:p>
       <w:pPr>
@@ -2517,6 +2381,7 @@
           <w:lang w:eastAsia="en-US"/>
         </w:rPr>
       </w:pPr>
+      <w:bookmarkStart w:id="5" w:name="_Toc119434230"/>
       <w:r>
         <w:rPr>
           <w:rFonts w:ascii="Century Schoolbook" w:hAnsi="Century Schoolbook"/>
@@ -2527,6 +2392,7 @@
         </w:rPr>
         <w:t>Atributos</w:t>
       </w:r>
+      <w:bookmarkEnd w:id="5"/>
     </w:p>
     <w:p>
       <w:pPr>
@@ -3207,6 +3073,33 @@
     <w:p>
       <w:pPr>
         <w:pStyle w:val="NormalWeb"/>
+        <w:numPr>
+          <w:ilvl w:val="0"/>
+          <w:numId w:val="12"/>
+        </w:numPr>
+        <w:shd w:val="clear" w:color="auto" w:fill="F8F9FA"/>
+        <w:rPr>
+          <w:rFonts w:ascii="Century Schoolbook" w:hAnsi="Century Schoolbook"/>
+          <w:color w:val="000000"/>
+          <w:sz w:val="32"/>
+          <w:szCs w:val="32"/>
+          <w:lang w:val="pt-PT"/>
+        </w:rPr>
+      </w:pPr>
+      <w:r>
+        <w:rPr>
+          <w:rFonts w:ascii="Century Schoolbook" w:hAnsi="Century Schoolbook"/>
+          <w:color w:val="000000"/>
+          <w:sz w:val="32"/>
+          <w:szCs w:val="32"/>
+          <w:lang w:val="pt-PT"/>
+        </w:rPr>
+        <w:t>Resultado</w:t>
+      </w:r>
+    </w:p>
+    <w:p>
+      <w:pPr>
+        <w:pStyle w:val="NormalWeb"/>
         <w:shd w:val="clear" w:color="auto" w:fill="F8F9FA"/>
         <w:rPr>
           <w:rFonts w:ascii="Century Schoolbook" w:hAnsi="Century Schoolbook"/>
@@ -3484,7 +3377,7 @@
           <w:lang w:eastAsia="en-US"/>
         </w:rPr>
       </w:pPr>
-      <w:bookmarkStart w:id="4" w:name="_Toc119406916"/>
+      <w:bookmarkStart w:id="6" w:name="_Toc119434231"/>
       <w:r>
         <w:rPr>
           <w:rFonts w:ascii="Century Schoolbook" w:hAnsi="Century Schoolbook"/>
@@ -3499,7 +3392,7 @@
         </w:rPr>
         <w:t>UML</w:t>
       </w:r>
-      <w:bookmarkEnd w:id="4"/>
+      <w:bookmarkEnd w:id="6"/>
     </w:p>
     <w:p>
       <w:pPr>
@@ -3523,7 +3416,7 @@
           <w:lang w:eastAsia="en-US"/>
         </w:rPr>
       </w:pPr>
-      <w:bookmarkStart w:id="5" w:name="_Toc119406917"/>
+      <w:bookmarkStart w:id="7" w:name="_Toc119434232"/>
       <w:r>
         <w:rPr>
           <w:rFonts w:ascii="Century Schoolbook" w:hAnsi="Century Schoolbook"/>
@@ -3534,7 +3427,15 @@
         </w:rPr>
         <w:t>Diagrama de Classes</w:t>
       </w:r>
-      <w:bookmarkEnd w:id="5"/>
+      <w:bookmarkEnd w:id="7"/>
+    </w:p>
+    <w:p>
+      <w:pPr>
+        <w:ind w:left="1440" w:firstLine="720"/>
+        <w:rPr>
+          <w:rFonts w:ascii="Times New Roman" w:hAnsi="Times New Roman" w:cs="Times New Roman"/>
+        </w:rPr>
+      </w:pPr>
     </w:p>
     <w:p>
       <w:pPr>
@@ -3549,15 +3450,15 @@
           <w:noProof/>
         </w:rPr>
         <w:drawing>
-          <wp:anchor distT="0" distB="0" distL="114300" distR="114300" simplePos="0" relativeHeight="251658240" behindDoc="0" locked="0" layoutInCell="1" allowOverlap="1" wp14:anchorId="7E992DCF" wp14:editId="3109A4DA">
+          <wp:anchor distT="0" distB="0" distL="114300" distR="114300" simplePos="0" relativeHeight="251658240" behindDoc="0" locked="0" layoutInCell="1" allowOverlap="1" wp14:anchorId="7E992DCF" wp14:editId="00A1BB05">
             <wp:simplePos x="0" y="0"/>
             <wp:positionH relativeFrom="column">
-              <wp:posOffset>-1439836</wp:posOffset>
+              <wp:posOffset>-1438275</wp:posOffset>
             </wp:positionH>
             <wp:positionV relativeFrom="paragraph">
-              <wp:posOffset>407035</wp:posOffset>
+              <wp:posOffset>179070</wp:posOffset>
             </wp:positionV>
-            <wp:extent cx="8792255" cy="6081311"/>
+            <wp:extent cx="8792210" cy="5979795"/>
             <wp:effectExtent l="0" t="0" r="0" b="0"/>
             <wp:wrapNone/>
             <wp:docPr id="3" name="Picture 3"/>
@@ -3586,7 +3487,7 @@
                   <pic:spPr>
                     <a:xfrm>
                       <a:off x="0" y="0"/>
-                      <a:ext cx="8792255" cy="6081311"/>
+                      <a:ext cx="8792210" cy="5979795"/>
                     </a:xfrm>
                     <a:prstGeom prst="rect">
                       <a:avLst/>
@@ -3799,14 +3700,6 @@
     </w:p>
     <w:p>
       <w:pPr>
-        <w:ind w:left="1440" w:firstLine="720"/>
-        <w:rPr>
-          <w:rFonts w:ascii="Times New Roman" w:hAnsi="Times New Roman" w:cs="Times New Roman"/>
-        </w:rPr>
-      </w:pPr>
-    </w:p>
-    <w:p>
-      <w:pPr>
         <w:pStyle w:val="Heading1"/>
         <w:rPr>
           <w:rFonts w:ascii="Century Schoolbook" w:hAnsi="Century Schoolbook"/>
@@ -3820,7 +3713,7 @@
           <w:lang w:eastAsia="en-US"/>
         </w:rPr>
       </w:pPr>
-      <w:bookmarkStart w:id="6" w:name="_Toc119406918"/>
+      <w:bookmarkStart w:id="8" w:name="_Toc119434233"/>
       <w:r>
         <w:rPr>
           <w:rFonts w:ascii="Century Schoolbook" w:hAnsi="Century Schoolbook"/>
@@ -3835,7 +3728,7 @@
         </w:rPr>
         <w:t>Esquema Relacional</w:t>
       </w:r>
-      <w:bookmarkEnd w:id="6"/>
+      <w:bookmarkEnd w:id="8"/>
     </w:p>
     <w:p>
       <w:pPr>
@@ -3846,7 +3739,6 @@
           <w:lang w:eastAsia="en-US"/>
         </w:rPr>
       </w:pPr>
-      <w:bookmarkStart w:id="7" w:name="_Toc119406919"/>
     </w:p>
     <w:p>
       <w:pPr>
@@ -3862,6 +3754,7 @@
           <w:szCs w:val="36"/>
         </w:rPr>
       </w:pPr>
+      <w:bookmarkStart w:id="9" w:name="_Toc119434234"/>
       <w:r>
         <w:rPr>
           <w:rFonts w:ascii="Century Schoolbook" w:hAnsi="Century Schoolbook"/>
@@ -3872,7 +3765,7 @@
         </w:rPr>
         <w:t>Mapeamento do Modelo Conceptual</w:t>
       </w:r>
-      <w:bookmarkEnd w:id="7"/>
+      <w:bookmarkEnd w:id="9"/>
     </w:p>
     <w:p>
       <w:pPr>
@@ -4203,7 +4096,27 @@
           <w:szCs w:val="32"/>
           <w:lang w:val="pt-PT"/>
         </w:rPr>
-        <w:t>, mão)</w:t>
+        <w:t>, mão</w:t>
+      </w:r>
+      <w:r>
+        <w:rPr>
+          <w:rFonts w:ascii="Century Schoolbook" w:hAnsi="Century Schoolbook"/>
+          <w:color w:val="000000"/>
+          <w:sz w:val="32"/>
+          <w:szCs w:val="32"/>
+          <w:lang w:val="pt-PT"/>
+        </w:rPr>
+        <w:t>, resultado</w:t>
+      </w:r>
+      <w:r>
+        <w:rPr>
+          <w:rFonts w:ascii="Century Schoolbook" w:hAnsi="Century Schoolbook"/>
+          <w:color w:val="000000"/>
+          <w:sz w:val="32"/>
+          <w:szCs w:val="32"/>
+          <w:lang w:val="pt-PT"/>
+        </w:rPr>
+        <w:t>)</w:t>
       </w:r>
     </w:p>
     <w:p>
@@ -4567,7 +4480,7 @@
           <wp:extent cx="2352675" cy="800100"/>
           <wp:effectExtent l="0" t="0" r="0" b="0"/>
           <wp:wrapNone/>
-          <wp:docPr id="1" name="Picture 1" descr="Text&#10;&#10;Description automatically generated with medium confidence"/>
+          <wp:docPr id="4" name="Picture 4" descr="Text&#10;&#10;Description automatically generated with medium confidence"/>
           <wp:cNvGraphicFramePr>
             <a:graphicFrameLocks xmlns:a="http://schemas.openxmlformats.org/drawingml/2006/main" noChangeAspect="1"/>
           </wp:cNvGraphicFramePr>
@@ -5980,17 +5893,17 @@
   <w:abstractNum w:abstractNumId="12" w15:restartNumberingAfterBreak="0">
     <w:nsid w:val="74326192"/>
     <w:multiLevelType w:val="hybridMultilevel"/>
-    <w:tmpl w:val="EA8CB01A"/>
-    <w:lvl w:ilvl="0" w:tplc="04090001">
-      <w:start w:val="1"/>
-      <w:numFmt w:val="bullet"/>
-      <w:lvlText w:val=""/>
+    <w:tmpl w:val="F190D16A"/>
+    <w:lvl w:ilvl="0" w:tplc="04090005">
+      <w:start w:val="1"/>
+      <w:numFmt w:val="bullet"/>
+      <w:lvlText w:val=""/>
       <w:lvlJc w:val="left"/>
       <w:pPr>
         <w:ind w:left="720" w:hanging="360"/>
       </w:pPr>
       <w:rPr>
-        <w:rFonts w:ascii="Symbol" w:hAnsi="Symbol" w:hint="default"/>
+        <w:rFonts w:ascii="Wingdings" w:hAnsi="Wingdings" w:hint="default"/>
       </w:rPr>
     </w:lvl>
     <w:lvl w:ilvl="1" w:tplc="04090003" w:tentative="1">
@@ -6651,13 +6564,20 @@
     <w:autoRedefine/>
     <w:uiPriority w:val="39"/>
     <w:unhideWhenUsed/>
-    <w:rsid w:val="00CE294E"/>
+    <w:rsid w:val="00FC6249"/>
     <w:pPr>
+      <w:tabs>
+        <w:tab w:val="left" w:pos="660"/>
+        <w:tab w:val="right" w:leader="dot" w:pos="9350"/>
+      </w:tabs>
       <w:spacing w:after="100"/>
       <w:ind w:left="220"/>
     </w:pPr>
     <w:rPr>
-      <w:rFonts w:cs="Times New Roman"/>
+      <w:rFonts w:ascii="Century Schoolbook" w:hAnsi="Century Schoolbook" w:cs="Times New Roman"/>
+      <w:noProof/>
+      <w:sz w:val="36"/>
+      <w:szCs w:val="36"/>
       <w:lang w:eastAsia="en-US"/>
     </w:rPr>
   </w:style>

</xml_diff>

<commit_message>
Correção de erros ortográficos
</commit_message>
<xml_diff>
--- a/1ª Entrega/Relatório/Relatório .docx
+++ b/1ª Entrega/Relatório/Relatório .docx
@@ -1318,7 +1318,7 @@
           <w:szCs w:val="26"/>
           <w:lang w:eastAsia="en-US"/>
         </w:rPr>
-        <w:t>- O objetivo requerido para este trabalho é era desenvolver uma base de dados que fosse capaz de gerir os resultados do campeonato nacional de hóquei em patins, para a época do ano letivo corrente, 2022/2023.</w:t>
+        <w:t>- O objetivo requerido para este trabalho é desenvolver uma base de dados que fosse capaz de gerir os resultados do campeonato nacional de hóquei em patins, para a época do ano letivo corrente, 2022/2023.</w:t>
       </w:r>
     </w:p>
     <w:p>
@@ -1365,7 +1365,25 @@
           <w:szCs w:val="26"/>
           <w:lang w:eastAsia="en-US"/>
         </w:rPr>
-        <w:t>e ter capacidade de no fim das jornadas desta época regular, conseguir determinar a posição na tabela que cada equipa ficou, de modo a determinar que equipas têm acesso ao Playoff de campeão e aquela que serão despromovidas.</w:t>
+        <w:t>e ter capacidade de no fim das jornadas desta época regular, conseguir determinar a posição na tabela que cada equipa ficou, de modo a determinar que equipas têm acesso ao Playoff de campeão e aquela</w:t>
+      </w:r>
+      <w:r>
+        <w:rPr>
+          <w:rFonts w:ascii="Century Schoolbook" w:hAnsi="Century Schoolbook"/>
+          <w:sz w:val="26"/>
+          <w:szCs w:val="26"/>
+          <w:lang w:eastAsia="en-US"/>
+        </w:rPr>
+        <w:t>s</w:t>
+      </w:r>
+      <w:r>
+        <w:rPr>
+          <w:rFonts w:ascii="Century Schoolbook" w:hAnsi="Century Schoolbook"/>
+          <w:sz w:val="26"/>
+          <w:szCs w:val="26"/>
+          <w:lang w:eastAsia="en-US"/>
+        </w:rPr>
+        <w:t xml:space="preserve"> que serão despromovidas.</w:t>
       </w:r>
     </w:p>
     <w:p>
@@ -1475,7 +1493,25 @@
           <w:szCs w:val="28"/>
           <w:lang w:eastAsia="en-US"/>
         </w:rPr>
-        <w:t xml:space="preserve">26 jornadas, com um total de ? jogos. Com início a meio de setembro e fim no final de junho. Dos </w:t>
+        <w:t xml:space="preserve">26 jornadas, com um total de </w:t>
+      </w:r>
+      <w:r>
+        <w:rPr>
+          <w:rFonts w:ascii="Century Schoolbook" w:hAnsi="Century Schoolbook"/>
+          <w:sz w:val="28"/>
+          <w:szCs w:val="28"/>
+          <w:lang w:eastAsia="en-US"/>
+        </w:rPr>
+        <w:t>182</w:t>
+      </w:r>
+      <w:r>
+        <w:rPr>
+          <w:rFonts w:ascii="Century Schoolbook" w:hAnsi="Century Schoolbook"/>
+          <w:sz w:val="28"/>
+          <w:szCs w:val="28"/>
+          <w:lang w:eastAsia="en-US"/>
+        </w:rPr>
+        <w:t xml:space="preserve"> jogos. Com início a meio de setembro e fim no final de junho. Dos </w:t>
       </w:r>
       <w:r>
         <w:rPr>
@@ -1643,7 +1679,23 @@
           <w:sz w:val="32"/>
           <w:szCs w:val="32"/>
         </w:rPr>
-        <w:t>- As classes são um conjunto de objetos que partilhar as mesmas propriedades.</w:t>
+        <w:t>- As classes são um conjunto de objetos que partilha</w:t>
+      </w:r>
+      <w:r>
+        <w:rPr>
+          <w:rFonts w:ascii="Century Schoolbook" w:hAnsi="Century Schoolbook" w:cs="Times New Roman"/>
+          <w:sz w:val="32"/>
+          <w:szCs w:val="32"/>
+        </w:rPr>
+        <w:t>m</w:t>
+      </w:r>
+      <w:r>
+        <w:rPr>
+          <w:rFonts w:ascii="Century Schoolbook" w:hAnsi="Century Schoolbook" w:cs="Times New Roman"/>
+          <w:sz w:val="32"/>
+          <w:szCs w:val="32"/>
+        </w:rPr>
+        <w:t xml:space="preserve"> as mesmas propriedades.</w:t>
       </w:r>
     </w:p>
     <w:p>
@@ -2027,7 +2079,7 @@
           <w:sz w:val="28"/>
           <w:szCs w:val="28"/>
         </w:rPr>
-        <w:t>Classe dedicada às informações de um jogador, neste caso, um jogador que tenha marcado um golo, no jogo. A classe então recolhe as informações básicas de um jogador, sendo estas o seu nome e a sua data de nascimento. Ao mesmo tempo, apoiando-se na classe prévia, é se capaz de determinar a que equipa o jogador pertence.</w:t>
+        <w:t>Classe dedicada às informações de um jogador, neste caso, um jogador que tenha marcado um golo, no jogo. A classe então recolhe as informações básicas de um jogador, sendo estas o seu nome e a sua data de nascimento. Ao mesmo tempo, apoiando-se na classe prévia, é capaz de determinar a que equipa o jogador pertence.</w:t>
       </w:r>
     </w:p>
     <w:p>
@@ -2312,6 +2364,34 @@
         </w:rPr>
         <w:t xml:space="preserve"> </w:t>
       </w:r>
+    </w:p>
+    <w:p>
+      <w:pPr>
+        <w:pStyle w:val="ListParagraph"/>
+        <w:ind w:left="360"/>
+        <w:rPr>
+          <w:rFonts w:ascii="Century Schoolbook" w:hAnsi="Century Schoolbook"/>
+          <w:b/>
+          <w:bCs/>
+          <w:sz w:val="28"/>
+          <w:szCs w:val="28"/>
+          <w:lang w:eastAsia="en-US"/>
+        </w:rPr>
+      </w:pPr>
+    </w:p>
+    <w:p>
+      <w:pPr>
+        <w:pStyle w:val="ListParagraph"/>
+        <w:ind w:left="360"/>
+        <w:rPr>
+          <w:rFonts w:ascii="Century Schoolbook" w:hAnsi="Century Schoolbook"/>
+          <w:b/>
+          <w:bCs/>
+          <w:sz w:val="28"/>
+          <w:szCs w:val="28"/>
+          <w:lang w:eastAsia="en-US"/>
+        </w:rPr>
+      </w:pPr>
     </w:p>
     <w:p>
       <w:pPr>
@@ -3287,16 +3367,18 @@
           <w:color w:val="000000"/>
           <w:sz w:val="32"/>
           <w:szCs w:val="32"/>
-        </w:rPr>
-      </w:pPr>
-      <w:r>
-        <w:rPr>
-          <w:rFonts w:ascii="Century Schoolbook" w:hAnsi="Century Schoolbook"/>
-          <w:color w:val="000000"/>
-          <w:sz w:val="32"/>
-          <w:szCs w:val="32"/>
-        </w:rPr>
-        <w:t>Data</w:t>
+          <w:lang w:val="pt-PT"/>
+        </w:rPr>
+      </w:pPr>
+      <w:r>
+        <w:rPr>
+          <w:rFonts w:ascii="Century Schoolbook" w:hAnsi="Century Schoolbook"/>
+          <w:color w:val="000000"/>
+          <w:sz w:val="32"/>
+          <w:szCs w:val="32"/>
+          <w:lang w:val="pt-PT"/>
+        </w:rPr>
+        <w:t>Intervalo de Dias</w:t>
       </w:r>
     </w:p>
     <w:p>
@@ -4300,7 +4382,25 @@
           <w:sz w:val="32"/>
           <w:szCs w:val="32"/>
         </w:rPr>
-        <w:t>, data)</w:t>
+        <w:t xml:space="preserve">, </w:t>
+      </w:r>
+      <w:r>
+        <w:rPr>
+          <w:rFonts w:ascii="Century Schoolbook" w:hAnsi="Century Schoolbook"/>
+          <w:color w:val="000000"/>
+          <w:sz w:val="32"/>
+          <w:szCs w:val="32"/>
+        </w:rPr>
+        <w:t>intervaloDias</w:t>
+      </w:r>
+      <w:r>
+        <w:rPr>
+          <w:rFonts w:ascii="Century Schoolbook" w:hAnsi="Century Schoolbook"/>
+          <w:color w:val="000000"/>
+          <w:sz w:val="32"/>
+          <w:szCs w:val="32"/>
+        </w:rPr>
+        <w:t>)</w:t>
       </w:r>
     </w:p>
     <w:p>

</xml_diff>

<commit_message>
Added Dependencies and Created SQL Files
</commit_message>
<xml_diff>
--- a/1ª Entrega/Relatório/Relatório .docx
+++ b/1ª Entrega/Relatório/Relatório .docx
@@ -541,7 +541,7 @@
           <w:r>
             <w:fldChar w:fldCharType="separate"/>
           </w:r>
-          <w:hyperlink w:anchor="_Toc119434225" w:history="1">
+          <w:hyperlink w:anchor="_Toc119595458" w:history="1">
             <w:r>
               <w:rPr>
                 <w:rStyle w:val="Hyperlink"/>
@@ -566,7 +566,7 @@
               <w:rPr>
                 <w:webHidden/>
               </w:rPr>
-              <w:instrText xml:space="preserve"> PAGEREF _Toc119434225 \h </w:instrText>
+              <w:instrText xml:space="preserve"> PAGEREF _Toc119595458 \h </w:instrText>
             </w:r>
             <w:r>
               <w:rPr>
@@ -597,11 +597,29 @@
           <w:pPr>
             <w:pStyle w:val="TOC2"/>
             <w:rPr>
-              <w:rFonts w:cstheme="minorBidi"/>
+              <w:rFonts w:asciiTheme="minorHAnsi" w:hAnsiTheme="minorHAnsi" w:cstheme="minorBidi"/>
+              <w:sz w:val="22"/>
+              <w:szCs w:val="22"/>
               <w:lang w:val="en-US" w:eastAsia="ja-JP"/>
             </w:rPr>
           </w:pPr>
-          <w:hyperlink w:anchor="_Toc119434226" w:history="1">
+          <w:hyperlink w:anchor="_Toc119595459" w:history="1">
+            <w:r>
+              <w:rPr>
+                <w:rStyle w:val="Hyperlink"/>
+                <w:rFonts w:ascii="Wingdings" w:hAnsi="Wingdings"/>
+              </w:rPr>
+              <w:t></w:t>
+            </w:r>
+            <w:r>
+              <w:rPr>
+                <w:rFonts w:asciiTheme="minorHAnsi" w:hAnsiTheme="minorHAnsi" w:cstheme="minorBidi"/>
+                <w:sz w:val="22"/>
+                <w:szCs w:val="22"/>
+                <w:lang w:val="en-US" w:eastAsia="ja-JP"/>
+              </w:rPr>
+              <w:tab/>
+            </w:r>
             <w:r>
               <w:rPr>
                 <w:rStyle w:val="Hyperlink"/>
@@ -624,7 +642,7 @@
               <w:rPr>
                 <w:webHidden/>
               </w:rPr>
-              <w:instrText xml:space="preserve"> PAGEREF _Toc119434226 \h </w:instrText>
+              <w:instrText xml:space="preserve"> PAGEREF _Toc119595459 \h </w:instrText>
             </w:r>
             <w:r>
               <w:rPr>
@@ -664,7 +682,7 @@
               <w:lang w:val="en-US" w:eastAsia="ja-JP"/>
             </w:rPr>
           </w:pPr>
-          <w:hyperlink w:anchor="_Toc119434227" w:history="1">
+          <w:hyperlink w:anchor="_Toc119595460" w:history="1">
             <w:r>
               <w:rPr>
                 <w:rStyle w:val="Hyperlink"/>
@@ -689,7 +707,7 @@
               <w:rPr>
                 <w:webHidden/>
               </w:rPr>
-              <w:instrText xml:space="preserve"> PAGEREF _Toc119434227 \h </w:instrText>
+              <w:instrText xml:space="preserve"> PAGEREF _Toc119595460 \h </w:instrText>
             </w:r>
             <w:r>
               <w:rPr>
@@ -720,28 +738,34 @@
           <w:pPr>
             <w:pStyle w:val="TOC2"/>
             <w:rPr>
-              <w:rFonts w:cstheme="minorBidi"/>
+              <w:rFonts w:asciiTheme="minorHAnsi" w:hAnsiTheme="minorHAnsi" w:cstheme="minorBidi"/>
+              <w:sz w:val="22"/>
+              <w:szCs w:val="22"/>
               <w:lang w:val="en-US" w:eastAsia="ja-JP"/>
             </w:rPr>
           </w:pPr>
-          <w:hyperlink w:anchor="_Toc119434228" w:history="1">
+          <w:hyperlink w:anchor="_Toc119595461" w:history="1">
             <w:r>
               <w:rPr>
                 <w:rStyle w:val="Hyperlink"/>
+                <w:rFonts w:ascii="Wingdings" w:hAnsi="Wingdings"/>
               </w:rPr>
-              <w:t>Expl</w:t>
+              <w:t></w:t>
+            </w:r>
+            <w:r>
+              <w:rPr>
+                <w:rFonts w:asciiTheme="minorHAnsi" w:hAnsiTheme="minorHAnsi" w:cstheme="minorBidi"/>
+                <w:sz w:val="22"/>
+                <w:szCs w:val="22"/>
+                <w:lang w:val="en-US" w:eastAsia="ja-JP"/>
+              </w:rPr>
+              <w:tab/>
             </w:r>
             <w:r>
               <w:rPr>
                 <w:rStyle w:val="Hyperlink"/>
               </w:rPr>
-              <w:t>i</w:t>
-            </w:r>
-            <w:r>
-              <w:rPr>
-                <w:rStyle w:val="Hyperlink"/>
-              </w:rPr>
-              <w:t>cação das Classes:</w:t>
+              <w:t>Explicação das Classes:</w:t>
             </w:r>
             <w:r>
               <w:rPr>
@@ -759,7 +783,7 @@
               <w:rPr>
                 <w:webHidden/>
               </w:rPr>
-              <w:instrText xml:space="preserve"> PAGEREF _Toc119434228 \h </w:instrText>
+              <w:instrText xml:space="preserve"> PAGEREF _Toc119595461 \h </w:instrText>
             </w:r>
             <w:r>
               <w:rPr>
@@ -788,13 +812,96 @@
         </w:p>
         <w:p>
           <w:pPr>
-            <w:pStyle w:val="TOC2"/>
+            <w:pStyle w:val="TOC1"/>
             <w:rPr>
-              <w:rFonts w:cstheme="minorBidi"/>
+              <w:rFonts w:asciiTheme="minorHAnsi" w:hAnsiTheme="minorHAnsi" w:cstheme="minorBidi"/>
+              <w:b w:val="0"/>
+              <w:bCs w:val="0"/>
+              <w:color w:val="auto"/>
+              <w:sz w:val="22"/>
+              <w:szCs w:val="22"/>
               <w:lang w:val="en-US" w:eastAsia="ja-JP"/>
             </w:rPr>
           </w:pPr>
-          <w:hyperlink w:anchor="_Toc119434230" w:history="1">
+          <w:hyperlink w:anchor="_Toc119595462" w:history="1">
+            <w:r>
+              <w:rPr>
+                <w:rStyle w:val="Hyperlink"/>
+                <w:i/>
+                <w:iCs/>
+              </w:rPr>
+              <w:t>Classes</w:t>
+            </w:r>
+            <w:r>
+              <w:rPr>
+                <w:webHidden/>
+              </w:rPr>
+              <w:tab/>
+            </w:r>
+            <w:r>
+              <w:rPr>
+                <w:webHidden/>
+              </w:rPr>
+              <w:fldChar w:fldCharType="begin"/>
+            </w:r>
+            <w:r>
+              <w:rPr>
+                <w:webHidden/>
+              </w:rPr>
+              <w:instrText xml:space="preserve"> PAGEREF _Toc119595462 \h </w:instrText>
+            </w:r>
+            <w:r>
+              <w:rPr>
+                <w:webHidden/>
+              </w:rPr>
+            </w:r>
+            <w:r>
+              <w:rPr>
+                <w:webHidden/>
+              </w:rPr>
+              <w:fldChar w:fldCharType="separate"/>
+            </w:r>
+            <w:r>
+              <w:rPr>
+                <w:webHidden/>
+              </w:rPr>
+              <w:t>6</w:t>
+            </w:r>
+            <w:r>
+              <w:rPr>
+                <w:webHidden/>
+              </w:rPr>
+              <w:fldChar w:fldCharType="end"/>
+            </w:r>
+          </w:hyperlink>
+        </w:p>
+        <w:p>
+          <w:pPr>
+            <w:pStyle w:val="TOC2"/>
+            <w:rPr>
+              <w:rFonts w:asciiTheme="minorHAnsi" w:hAnsiTheme="minorHAnsi" w:cstheme="minorBidi"/>
+              <w:sz w:val="22"/>
+              <w:szCs w:val="22"/>
+              <w:lang w:val="en-US" w:eastAsia="ja-JP"/>
+            </w:rPr>
+          </w:pPr>
+          <w:hyperlink w:anchor="_Toc119595463" w:history="1">
+            <w:r>
+              <w:rPr>
+                <w:rStyle w:val="Hyperlink"/>
+                <w:rFonts w:ascii="Wingdings" w:hAnsi="Wingdings"/>
+              </w:rPr>
+              <w:t></w:t>
+            </w:r>
+            <w:r>
+              <w:rPr>
+                <w:rFonts w:asciiTheme="minorHAnsi" w:hAnsiTheme="minorHAnsi" w:cstheme="minorBidi"/>
+                <w:sz w:val="22"/>
+                <w:szCs w:val="22"/>
+                <w:lang w:val="en-US" w:eastAsia="ja-JP"/>
+              </w:rPr>
+              <w:tab/>
+            </w:r>
             <w:r>
               <w:rPr>
                 <w:rStyle w:val="Hyperlink"/>
@@ -817,7 +924,7 @@
               <w:rPr>
                 <w:webHidden/>
               </w:rPr>
-              <w:instrText xml:space="preserve"> PAGEREF _Toc119434230 \h </w:instrText>
+              <w:instrText xml:space="preserve"> PAGEREF _Toc119595463 \h </w:instrText>
             </w:r>
             <w:r>
               <w:rPr>
@@ -857,7 +964,7 @@
               <w:lang w:val="en-US" w:eastAsia="ja-JP"/>
             </w:rPr>
           </w:pPr>
-          <w:hyperlink w:anchor="_Toc119434231" w:history="1">
+          <w:hyperlink w:anchor="_Toc119595464" w:history="1">
             <w:r>
               <w:rPr>
                 <w:rStyle w:val="Hyperlink"/>
@@ -882,7 +989,7 @@
               <w:rPr>
                 <w:webHidden/>
               </w:rPr>
-              <w:instrText xml:space="preserve"> PAGEREF _Toc119434231 \h </w:instrText>
+              <w:instrText xml:space="preserve"> PAGEREF _Toc119595464 \h </w:instrText>
             </w:r>
             <w:r>
               <w:rPr>
@@ -913,11 +1020,29 @@
           <w:pPr>
             <w:pStyle w:val="TOC2"/>
             <w:rPr>
-              <w:rFonts w:cstheme="minorBidi"/>
+              <w:rFonts w:asciiTheme="minorHAnsi" w:hAnsiTheme="minorHAnsi" w:cstheme="minorBidi"/>
+              <w:sz w:val="22"/>
+              <w:szCs w:val="22"/>
               <w:lang w:val="en-US" w:eastAsia="ja-JP"/>
             </w:rPr>
           </w:pPr>
-          <w:hyperlink w:anchor="_Toc119434232" w:history="1">
+          <w:hyperlink w:anchor="_Toc119595465" w:history="1">
+            <w:r>
+              <w:rPr>
+                <w:rStyle w:val="Hyperlink"/>
+                <w:rFonts w:ascii="Wingdings" w:hAnsi="Wingdings"/>
+              </w:rPr>
+              <w:t></w:t>
+            </w:r>
+            <w:r>
+              <w:rPr>
+                <w:rFonts w:asciiTheme="minorHAnsi" w:hAnsiTheme="minorHAnsi" w:cstheme="minorBidi"/>
+                <w:sz w:val="22"/>
+                <w:szCs w:val="22"/>
+                <w:lang w:val="en-US" w:eastAsia="ja-JP"/>
+              </w:rPr>
+              <w:tab/>
+            </w:r>
             <w:r>
               <w:rPr>
                 <w:rStyle w:val="Hyperlink"/>
@@ -940,7 +1065,7 @@
               <w:rPr>
                 <w:webHidden/>
               </w:rPr>
-              <w:instrText xml:space="preserve"> PAGEREF _Toc119434232 \h </w:instrText>
+              <w:instrText xml:space="preserve"> PAGEREF _Toc119595465 \h </w:instrText>
             </w:r>
             <w:r>
               <w:rPr>
@@ -980,7 +1105,7 @@
               <w:lang w:val="en-US" w:eastAsia="ja-JP"/>
             </w:rPr>
           </w:pPr>
-          <w:hyperlink w:anchor="_Toc119434233" w:history="1">
+          <w:hyperlink w:anchor="_Toc119595466" w:history="1">
             <w:r>
               <w:rPr>
                 <w:rStyle w:val="Hyperlink"/>
@@ -1005,7 +1130,7 @@
               <w:rPr>
                 <w:webHidden/>
               </w:rPr>
-              <w:instrText xml:space="preserve"> PAGEREF _Toc119434233 \h </w:instrText>
+              <w:instrText xml:space="preserve"> PAGEREF _Toc119595466 \h </w:instrText>
             </w:r>
             <w:r>
               <w:rPr>
@@ -1036,11 +1161,29 @@
           <w:pPr>
             <w:pStyle w:val="TOC2"/>
             <w:rPr>
-              <w:rFonts w:cstheme="minorBidi"/>
+              <w:rFonts w:asciiTheme="minorHAnsi" w:hAnsiTheme="minorHAnsi" w:cstheme="minorBidi"/>
+              <w:sz w:val="22"/>
+              <w:szCs w:val="22"/>
               <w:lang w:val="en-US" w:eastAsia="ja-JP"/>
             </w:rPr>
           </w:pPr>
-          <w:hyperlink w:anchor="_Toc119434234" w:history="1">
+          <w:hyperlink w:anchor="_Toc119595467" w:history="1">
+            <w:r>
+              <w:rPr>
+                <w:rStyle w:val="Hyperlink"/>
+                <w:rFonts w:ascii="Wingdings" w:hAnsi="Wingdings"/>
+              </w:rPr>
+              <w:t></w:t>
+            </w:r>
+            <w:r>
+              <w:rPr>
+                <w:rFonts w:asciiTheme="minorHAnsi" w:hAnsiTheme="minorHAnsi" w:cstheme="minorBidi"/>
+                <w:sz w:val="22"/>
+                <w:szCs w:val="22"/>
+                <w:lang w:val="en-US" w:eastAsia="ja-JP"/>
+              </w:rPr>
+              <w:tab/>
+            </w:r>
             <w:r>
               <w:rPr>
                 <w:rStyle w:val="Hyperlink"/>
@@ -1063,7 +1206,7 @@
               <w:rPr>
                 <w:webHidden/>
               </w:rPr>
-              <w:instrText xml:space="preserve"> PAGEREF _Toc119434234 \h </w:instrText>
+              <w:instrText xml:space="preserve"> PAGEREF _Toc119595467 \h </w:instrText>
             </w:r>
             <w:r>
               <w:rPr>
@@ -1081,6 +1224,71 @@
                 <w:webHidden/>
               </w:rPr>
               <w:t>8</w:t>
+            </w:r>
+            <w:r>
+              <w:rPr>
+                <w:webHidden/>
+              </w:rPr>
+              <w:fldChar w:fldCharType="end"/>
+            </w:r>
+          </w:hyperlink>
+        </w:p>
+        <w:p>
+          <w:pPr>
+            <w:pStyle w:val="TOC2"/>
+            <w:ind w:left="0"/>
+            <w:rPr>
+              <w:rFonts w:asciiTheme="minorHAnsi" w:hAnsiTheme="minorHAnsi" w:cstheme="minorBidi"/>
+              <w:sz w:val="22"/>
+              <w:szCs w:val="22"/>
+              <w:lang w:val="en-US" w:eastAsia="ja-JP"/>
+            </w:rPr>
+          </w:pPr>
+          <w:hyperlink w:anchor="_Toc119595468" w:history="1">
+            <w:r>
+              <w:rPr>
+                <w:rStyle w:val="Hyperlink"/>
+                <w:b/>
+                <w:bCs/>
+                <w:i/>
+                <w:iCs/>
+              </w:rPr>
+              <w:t>Dependências Funcionais e Formas Normais.</w:t>
+            </w:r>
+            <w:r>
+              <w:rPr>
+                <w:webHidden/>
+              </w:rPr>
+              <w:tab/>
+            </w:r>
+            <w:r>
+              <w:rPr>
+                <w:webHidden/>
+              </w:rPr>
+              <w:fldChar w:fldCharType="begin"/>
+            </w:r>
+            <w:r>
+              <w:rPr>
+                <w:webHidden/>
+              </w:rPr>
+              <w:instrText xml:space="preserve"> PAGEREF _Toc119595468 \h </w:instrText>
+            </w:r>
+            <w:r>
+              <w:rPr>
+                <w:webHidden/>
+              </w:rPr>
+            </w:r>
+            <w:r>
+              <w:rPr>
+                <w:webHidden/>
+              </w:rPr>
+              <w:fldChar w:fldCharType="separate"/>
+            </w:r>
+            <w:r>
+              <w:rPr>
+                <w:webHidden/>
+              </w:rPr>
+              <w:t>9</w:t>
             </w:r>
             <w:r>
               <w:rPr>
@@ -1115,7 +1323,6 @@
             <w:fldChar w:fldCharType="end"/>
           </w:r>
         </w:p>
-        <w:p/>
       </w:sdtContent>
     </w:sdt>
     <w:p>
@@ -1192,7 +1399,6 @@
     </w:p>
     <w:p>
       <w:pPr>
-        <w:ind w:left="1440" w:firstLine="720"/>
         <w:rPr>
           <w:rFonts w:ascii="Times New Roman" w:hAnsi="Times New Roman" w:cs="Times New Roman"/>
         </w:rPr>
@@ -1200,31 +1406,6 @@
     </w:p>
     <w:p>
       <w:pPr>
-        <w:ind w:left="1440" w:firstLine="720"/>
-        <w:rPr>
-          <w:rFonts w:ascii="Times New Roman" w:hAnsi="Times New Roman" w:cs="Times New Roman"/>
-        </w:rPr>
-      </w:pPr>
-    </w:p>
-    <w:p>
-      <w:pPr>
-        <w:ind w:left="1440" w:firstLine="720"/>
-        <w:rPr>
-          <w:rFonts w:ascii="Times New Roman" w:hAnsi="Times New Roman" w:cs="Times New Roman"/>
-        </w:rPr>
-      </w:pPr>
-    </w:p>
-    <w:p>
-      <w:pPr>
-        <w:ind w:left="1440" w:firstLine="720"/>
-        <w:rPr>
-          <w:rFonts w:ascii="Times New Roman" w:hAnsi="Times New Roman" w:cs="Times New Roman"/>
-        </w:rPr>
-      </w:pPr>
-    </w:p>
-    <w:p>
-      <w:pPr>
-        <w:ind w:left="1440" w:firstLine="720"/>
         <w:rPr>
           <w:rFonts w:ascii="Times New Roman" w:hAnsi="Times New Roman" w:cs="Times New Roman"/>
         </w:rPr>
@@ -1245,7 +1426,7 @@
           <w:lang w:eastAsia="en-US"/>
         </w:rPr>
       </w:pPr>
-      <w:bookmarkStart w:id="0" w:name="_Toc119434225"/>
+      <w:bookmarkStart w:id="0" w:name="_Toc119595458"/>
       <w:r>
         <w:rPr>
           <w:rFonts w:ascii="Century Schoolbook" w:hAnsi="Century Schoolbook"/>
@@ -1284,7 +1465,7 @@
           <w:lang w:eastAsia="en-US"/>
         </w:rPr>
       </w:pPr>
-      <w:bookmarkStart w:id="1" w:name="_Toc119434226"/>
+      <w:bookmarkStart w:id="1" w:name="_Toc119595459"/>
       <w:r>
         <w:rPr>
           <w:rFonts w:ascii="Century Schoolbook" w:hAnsi="Century Schoolbook"/>
@@ -1653,7 +1834,7 @@
           <w:lang w:eastAsia="en-US"/>
         </w:rPr>
       </w:pPr>
-      <w:bookmarkStart w:id="2" w:name="_Toc119434227"/>
+      <w:bookmarkStart w:id="2" w:name="_Toc119595460"/>
       <w:r>
         <w:rPr>
           <w:rFonts w:ascii="Century Schoolbook" w:hAnsi="Century Schoolbook"/>
@@ -1773,7 +1954,7 @@
           <w:lang w:eastAsia="en-US"/>
         </w:rPr>
       </w:pPr>
-      <w:bookmarkStart w:id="3" w:name="_Toc119434228"/>
+      <w:bookmarkStart w:id="3" w:name="_Toc119595461"/>
       <w:r>
         <w:rPr>
           <w:rFonts w:ascii="Century Schoolbook" w:hAnsi="Century Schoolbook"/>
@@ -2469,6 +2650,7 @@
         </w:rPr>
       </w:pPr>
       <w:bookmarkStart w:id="4" w:name="_Toc119434229"/>
+      <w:bookmarkStart w:id="5" w:name="_Toc119595462"/>
       <w:r>
         <w:rPr>
           <w:rFonts w:ascii="Century Schoolbook" w:hAnsi="Century Schoolbook"/>
@@ -2484,6 +2666,7 @@
         <w:t>Classes</w:t>
       </w:r>
       <w:bookmarkEnd w:id="4"/>
+      <w:bookmarkEnd w:id="5"/>
     </w:p>
     <w:p>
       <w:pPr>
@@ -2507,7 +2690,7 @@
           <w:lang w:eastAsia="en-US"/>
         </w:rPr>
       </w:pPr>
-      <w:bookmarkStart w:id="5" w:name="_Toc119434230"/>
+      <w:bookmarkStart w:id="6" w:name="_Toc119595463"/>
       <w:r>
         <w:rPr>
           <w:rFonts w:ascii="Century Schoolbook" w:hAnsi="Century Schoolbook"/>
@@ -2518,7 +2701,7 @@
         </w:rPr>
         <w:t>Atributos</w:t>
       </w:r>
-      <w:bookmarkEnd w:id="5"/>
+      <w:bookmarkEnd w:id="6"/>
     </w:p>
     <w:p>
       <w:pPr>
@@ -2655,15 +2838,7 @@
         </w:rPr>
         <w:t>Data</w:t>
       </w:r>
-    </w:p>
-    <w:p>
-      <w:pPr>
-        <w:pStyle w:val="NormalWeb"/>
-        <w:numPr>
-          <w:ilvl w:val="0"/>
-          <w:numId w:val="8"/>
-        </w:numPr>
-        <w:shd w:val="clear" w:color="auto" w:fill="F8F9FA"/>
+      <w:r>
         <w:rPr>
           <w:rFonts w:ascii="Century Schoolbook" w:hAnsi="Century Schoolbook"/>
           <w:color w:val="000000"/>
@@ -2671,16 +2846,7 @@
           <w:szCs w:val="32"/>
           <w:lang w:val="pt-PT"/>
         </w:rPr>
-      </w:pPr>
-      <w:r>
-        <w:rPr>
-          <w:rFonts w:ascii="Century Schoolbook" w:hAnsi="Century Schoolbook"/>
-          <w:color w:val="000000"/>
-          <w:sz w:val="32"/>
-          <w:szCs w:val="32"/>
-          <w:lang w:val="pt-PT"/>
-        </w:rPr>
-        <w:t>Hora</w:t>
+        <w:t xml:space="preserve"> e Hora</w:t>
       </w:r>
     </w:p>
     <w:p>
@@ -3586,7 +3752,7 @@
           <w:lang w:eastAsia="en-US"/>
         </w:rPr>
       </w:pPr>
-      <w:bookmarkStart w:id="6" w:name="_Toc119434231"/>
+      <w:bookmarkStart w:id="7" w:name="_Toc119595464"/>
       <w:r>
         <w:rPr>
           <w:rFonts w:ascii="Century Schoolbook" w:hAnsi="Century Schoolbook"/>
@@ -3601,7 +3767,7 @@
         </w:rPr>
         <w:t>UML</w:t>
       </w:r>
-      <w:bookmarkEnd w:id="6"/>
+      <w:bookmarkEnd w:id="7"/>
     </w:p>
     <w:p>
       <w:pPr>
@@ -3625,7 +3791,7 @@
           <w:lang w:eastAsia="en-US"/>
         </w:rPr>
       </w:pPr>
-      <w:bookmarkStart w:id="7" w:name="_Toc119434232"/>
+      <w:bookmarkStart w:id="8" w:name="_Toc119595465"/>
       <w:r>
         <w:rPr>
           <w:rFonts w:ascii="Century Schoolbook" w:hAnsi="Century Schoolbook"/>
@@ -3636,7 +3802,7 @@
         </w:rPr>
         <w:t>Diagrama de Classes</w:t>
       </w:r>
-      <w:bookmarkEnd w:id="7"/>
+      <w:bookmarkEnd w:id="8"/>
     </w:p>
     <w:p>
       <w:pPr>
@@ -3659,15 +3825,15 @@
           <w:noProof/>
         </w:rPr>
         <w:drawing>
-          <wp:anchor distT="0" distB="0" distL="114300" distR="114300" simplePos="0" relativeHeight="251657728" behindDoc="0" locked="0" layoutInCell="1" allowOverlap="1" wp14:anchorId="7E992DCF" wp14:editId="2D1985B9">
+          <wp:anchor distT="0" distB="0" distL="114300" distR="114300" simplePos="0" relativeHeight="251657728" behindDoc="0" locked="0" layoutInCell="1" allowOverlap="1" wp14:anchorId="7E992DCF" wp14:editId="576678E9">
             <wp:simplePos x="0" y="0"/>
             <wp:positionH relativeFrom="column">
-              <wp:posOffset>-762000</wp:posOffset>
+              <wp:posOffset>-742950</wp:posOffset>
             </wp:positionH>
             <wp:positionV relativeFrom="paragraph">
-              <wp:posOffset>265430</wp:posOffset>
+              <wp:posOffset>262255</wp:posOffset>
             </wp:positionV>
-            <wp:extent cx="7526655" cy="5617210"/>
+            <wp:extent cx="7484338" cy="5617210"/>
             <wp:effectExtent l="0" t="0" r="0" b="0"/>
             <wp:wrapNone/>
             <wp:docPr id="3" name="Picture 3"/>
@@ -3696,7 +3862,7 @@
                   <pic:spPr>
                     <a:xfrm>
                       <a:off x="0" y="0"/>
-                      <a:ext cx="7526655" cy="5617210"/>
+                      <a:ext cx="7484338" cy="5617210"/>
                     </a:xfrm>
                     <a:prstGeom prst="rect">
                       <a:avLst/>
@@ -3893,7 +4059,6 @@
     </w:p>
     <w:p>
       <w:pPr>
-        <w:ind w:left="1440" w:firstLine="720"/>
         <w:rPr>
           <w:rFonts w:ascii="Times New Roman" w:hAnsi="Times New Roman" w:cs="Times New Roman"/>
         </w:rPr>
@@ -3901,7 +4066,6 @@
     </w:p>
     <w:p>
       <w:pPr>
-        <w:ind w:left="1440" w:firstLine="720"/>
         <w:rPr>
           <w:rFonts w:ascii="Times New Roman" w:hAnsi="Times New Roman" w:cs="Times New Roman"/>
         </w:rPr>
@@ -3922,7 +4086,7 @@
           <w:lang w:eastAsia="en-US"/>
         </w:rPr>
       </w:pPr>
-      <w:bookmarkStart w:id="8" w:name="_Toc119434233"/>
+      <w:bookmarkStart w:id="9" w:name="_Toc119595466"/>
       <w:r>
         <w:rPr>
           <w:rFonts w:ascii="Century Schoolbook" w:hAnsi="Century Schoolbook"/>
@@ -3937,17 +4101,7 @@
         </w:rPr>
         <w:t>Esquema Relacional</w:t>
       </w:r>
-      <w:bookmarkEnd w:id="8"/>
-    </w:p>
-    <w:p>
-      <w:pPr>
-        <w:pStyle w:val="Heading2"/>
-        <w:rPr>
-          <w:rFonts w:ascii="Century Schoolbook" w:hAnsi="Century Schoolbook"/>
-          <w:color w:val="000000" w:themeColor="text1"/>
-          <w:lang w:eastAsia="en-US"/>
-        </w:rPr>
-      </w:pPr>
+      <w:bookmarkEnd w:id="9"/>
     </w:p>
     <w:p>
       <w:pPr>
@@ -3963,7 +4117,7 @@
           <w:szCs w:val="36"/>
         </w:rPr>
       </w:pPr>
-      <w:bookmarkStart w:id="9" w:name="_Toc119434234"/>
+      <w:bookmarkStart w:id="10" w:name="_Toc119595467"/>
       <w:r>
         <w:rPr>
           <w:rFonts w:ascii="Century Schoolbook" w:hAnsi="Century Schoolbook"/>
@@ -3974,7 +4128,7 @@
         </w:rPr>
         <w:t>Mapeamento do Modelo Conceptual</w:t>
       </w:r>
-      <w:bookmarkEnd w:id="9"/>
+      <w:bookmarkEnd w:id="10"/>
     </w:p>
     <w:p>
       <w:pPr>
@@ -3985,37 +4139,30 @@
     </w:p>
     <w:p>
       <w:pPr>
-        <w:rPr>
-          <w:rFonts w:ascii="Times New Roman" w:hAnsi="Times New Roman" w:cs="Times New Roman"/>
-        </w:rPr>
-      </w:pPr>
-    </w:p>
-    <w:p>
-      <w:pPr>
         <w:spacing w:line="480" w:lineRule="auto"/>
         <w:rPr>
           <w:rFonts w:ascii="Century Schoolbook" w:hAnsi="Century Schoolbook" w:cs="Times New Roman"/>
           <w:i/>
           <w:iCs/>
+          <w:sz w:val="28"/>
+          <w:szCs w:val="28"/>
+        </w:rPr>
+      </w:pPr>
+      <w:r>
+        <w:rPr>
+          <w:rFonts w:ascii="Century Schoolbook" w:hAnsi="Century Schoolbook" w:cs="Times New Roman"/>
           <w:sz w:val="32"/>
           <w:szCs w:val="32"/>
         </w:rPr>
-      </w:pPr>
+        <w:t>–</w:t>
+      </w:r>
       <w:r>
         <w:rPr>
           <w:rFonts w:ascii="Century Schoolbook" w:hAnsi="Century Schoolbook" w:cs="Times New Roman"/>
           <w:sz w:val="32"/>
           <w:szCs w:val="32"/>
         </w:rPr>
-        <w:t>–</w:t>
-      </w:r>
-      <w:r>
-        <w:rPr>
-          <w:rFonts w:ascii="Century Schoolbook" w:hAnsi="Century Schoolbook" w:cs="Times New Roman"/>
-          <w:sz w:val="32"/>
-          <w:szCs w:val="32"/>
-        </w:rPr>
-        <w:tab/>
+        <w:t xml:space="preserve"> </w:t>
       </w:r>
       <w:r>
         <w:rPr>
@@ -4024,8 +4171,8 @@
           <w:bCs/>
           <w:i/>
           <w:iCs/>
-          <w:sz w:val="32"/>
-          <w:szCs w:val="32"/>
+          <w:sz w:val="28"/>
+          <w:szCs w:val="28"/>
         </w:rPr>
         <w:t>Jogo</w:t>
       </w:r>
@@ -4034,8 +4181,8 @@
           <w:rFonts w:ascii="Century Schoolbook" w:hAnsi="Century Schoolbook" w:cs="Times New Roman"/>
           <w:i/>
           <w:iCs/>
-          <w:sz w:val="32"/>
-          <w:szCs w:val="32"/>
+          <w:sz w:val="28"/>
+          <w:szCs w:val="28"/>
         </w:rPr>
         <w:t xml:space="preserve"> (</w:t>
       </w:r>
@@ -4044,8 +4191,8 @@
           <w:rFonts w:ascii="Century Schoolbook" w:hAnsi="Century Schoolbook" w:cs="Times New Roman"/>
           <w:i/>
           <w:iCs/>
-          <w:sz w:val="32"/>
-          <w:szCs w:val="32"/>
+          <w:sz w:val="28"/>
+          <w:szCs w:val="28"/>
           <w:u w:val="single"/>
         </w:rPr>
         <w:t>idJogo</w:t>
@@ -4055,18 +4202,38 @@
           <w:rFonts w:ascii="Century Schoolbook" w:hAnsi="Century Schoolbook" w:cs="Times New Roman"/>
           <w:i/>
           <w:iCs/>
-          <w:sz w:val="32"/>
-          <w:szCs w:val="32"/>
-        </w:rPr>
-        <w:t xml:space="preserve">, data, hora, resultado, </w:t>
-      </w:r>
-      <w:r>
-        <w:rPr>
-          <w:rFonts w:ascii="Century Schoolbook" w:hAnsi="Century Schoolbook" w:cs="Times New Roman"/>
-          <w:i/>
-          <w:iCs/>
-          <w:sz w:val="32"/>
-          <w:szCs w:val="32"/>
+          <w:sz w:val="28"/>
+          <w:szCs w:val="28"/>
+        </w:rPr>
+        <w:t>, data</w:t>
+      </w:r>
+      <w:r>
+        <w:rPr>
+          <w:rFonts w:ascii="Century Schoolbook" w:hAnsi="Century Schoolbook" w:cs="Times New Roman"/>
+          <w:i/>
+          <w:iCs/>
+          <w:sz w:val="28"/>
+          <w:szCs w:val="28"/>
+        </w:rPr>
+        <w:t>H</w:t>
+      </w:r>
+      <w:r>
+        <w:rPr>
+          <w:rFonts w:ascii="Century Schoolbook" w:hAnsi="Century Schoolbook" w:cs="Times New Roman"/>
+          <w:i/>
+          <w:iCs/>
+          <w:sz w:val="28"/>
+          <w:szCs w:val="28"/>
+        </w:rPr>
+        <w:t xml:space="preserve">ora, resultado, </w:t>
+      </w:r>
+      <w:r>
+        <w:rPr>
+          <w:rFonts w:ascii="Century Schoolbook" w:hAnsi="Century Schoolbook" w:cs="Times New Roman"/>
+          <w:i/>
+          <w:iCs/>
+          <w:sz w:val="28"/>
+          <w:szCs w:val="28"/>
           <w:u w:val="single"/>
         </w:rPr>
         <w:t>idEquipa</w:t>
@@ -4076,8 +4243,8 @@
           <w:rFonts w:ascii="Century Schoolbook" w:hAnsi="Century Schoolbook" w:cs="Times New Roman"/>
           <w:i/>
           <w:iCs/>
-          <w:sz w:val="32"/>
-          <w:szCs w:val="32"/>
+          <w:sz w:val="28"/>
+          <w:szCs w:val="28"/>
         </w:rPr>
         <w:t xml:space="preserve"> → Equipa, </w:t>
       </w:r>
@@ -4086,8 +4253,8 @@
           <w:rFonts w:ascii="Century Schoolbook" w:hAnsi="Century Schoolbook" w:cs="Times New Roman"/>
           <w:i/>
           <w:iCs/>
-          <w:sz w:val="32"/>
-          <w:szCs w:val="32"/>
+          <w:sz w:val="28"/>
+          <w:szCs w:val="28"/>
           <w:u w:val="single"/>
         </w:rPr>
         <w:t>idFase</w:t>
@@ -4097,8 +4264,8 @@
           <w:rFonts w:ascii="Century Schoolbook" w:hAnsi="Century Schoolbook" w:cs="Times New Roman"/>
           <w:i/>
           <w:iCs/>
-          <w:sz w:val="32"/>
-          <w:szCs w:val="32"/>
+          <w:sz w:val="28"/>
+          <w:szCs w:val="28"/>
         </w:rPr>
         <w:t xml:space="preserve"> → Fase)</w:t>
       </w:r>
@@ -4110,17 +4277,17 @@
           <w:rFonts w:ascii="Century Schoolbook" w:hAnsi="Century Schoolbook" w:cs="Times New Roman"/>
           <w:i/>
           <w:iCs/>
-          <w:sz w:val="32"/>
-          <w:szCs w:val="32"/>
-        </w:rPr>
-      </w:pPr>
-      <w:r>
-        <w:rPr>
-          <w:rFonts w:ascii="Century Schoolbook" w:hAnsi="Century Schoolbook" w:cs="Times New Roman"/>
-          <w:i/>
-          <w:iCs/>
-          <w:sz w:val="32"/>
-          <w:szCs w:val="32"/>
+          <w:sz w:val="28"/>
+          <w:szCs w:val="28"/>
+        </w:rPr>
+      </w:pPr>
+      <w:r>
+        <w:rPr>
+          <w:rFonts w:ascii="Century Schoolbook" w:hAnsi="Century Schoolbook" w:cs="Times New Roman"/>
+          <w:i/>
+          <w:iCs/>
+          <w:sz w:val="28"/>
+          <w:szCs w:val="28"/>
         </w:rPr>
         <w:t>–</w:t>
       </w:r>
@@ -4129,10 +4296,10 @@
           <w:rFonts w:ascii="Century Schoolbook" w:hAnsi="Century Schoolbook" w:cs="Times New Roman"/>
           <w:i/>
           <w:iCs/>
-          <w:sz w:val="32"/>
-          <w:szCs w:val="32"/>
-        </w:rPr>
-        <w:tab/>
+          <w:sz w:val="28"/>
+          <w:szCs w:val="28"/>
+        </w:rPr>
+        <w:t xml:space="preserve"> </w:t>
       </w:r>
       <w:r>
         <w:rPr>
@@ -4141,8 +4308,8 @@
           <w:bCs/>
           <w:i/>
           <w:iCs/>
-          <w:sz w:val="32"/>
-          <w:szCs w:val="32"/>
+          <w:sz w:val="28"/>
+          <w:szCs w:val="28"/>
         </w:rPr>
         <w:t>Equipa</w:t>
       </w:r>
@@ -4151,8 +4318,8 @@
           <w:rFonts w:ascii="Century Schoolbook" w:hAnsi="Century Schoolbook" w:cs="Times New Roman"/>
           <w:i/>
           <w:iCs/>
-          <w:sz w:val="32"/>
-          <w:szCs w:val="32"/>
+          <w:sz w:val="28"/>
+          <w:szCs w:val="28"/>
         </w:rPr>
         <w:t xml:space="preserve"> (</w:t>
       </w:r>
@@ -4161,8 +4328,8 @@
           <w:rFonts w:ascii="Century Schoolbook" w:hAnsi="Century Schoolbook" w:cs="Times New Roman"/>
           <w:i/>
           <w:iCs/>
-          <w:sz w:val="32"/>
-          <w:szCs w:val="32"/>
+          <w:sz w:val="28"/>
+          <w:szCs w:val="28"/>
           <w:u w:val="single"/>
         </w:rPr>
         <w:t>idEquipa</w:t>
@@ -4172,8 +4339,8 @@
           <w:rFonts w:ascii="Century Schoolbook" w:hAnsi="Century Schoolbook" w:cs="Times New Roman"/>
           <w:i/>
           <w:iCs/>
-          <w:sz w:val="32"/>
-          <w:szCs w:val="32"/>
+          <w:sz w:val="28"/>
+          <w:szCs w:val="28"/>
         </w:rPr>
         <w:t xml:space="preserve">, nome, classificação, </w:t>
       </w:r>
@@ -4182,8 +4349,8 @@
           <w:rFonts w:ascii="Century Schoolbook" w:hAnsi="Century Schoolbook" w:cs="Times New Roman"/>
           <w:i/>
           <w:iCs/>
-          <w:sz w:val="32"/>
-          <w:szCs w:val="32"/>
+          <w:sz w:val="28"/>
+          <w:szCs w:val="28"/>
           <w:u w:val="single"/>
         </w:rPr>
         <w:t>idPlayoff</w:t>
@@ -4193,8 +4360,8 @@
           <w:rFonts w:ascii="Century Schoolbook" w:hAnsi="Century Schoolbook" w:cs="Times New Roman"/>
           <w:i/>
           <w:iCs/>
-          <w:sz w:val="32"/>
-          <w:szCs w:val="32"/>
+          <w:sz w:val="28"/>
+          <w:szCs w:val="28"/>
         </w:rPr>
         <w:t xml:space="preserve"> → Playoff)</w:t>
       </w:r>
@@ -4206,17 +4373,17 @@
           <w:rFonts w:ascii="Century Schoolbook" w:hAnsi="Century Schoolbook" w:cs="Times New Roman"/>
           <w:i/>
           <w:iCs/>
-          <w:sz w:val="32"/>
-          <w:szCs w:val="32"/>
-        </w:rPr>
-      </w:pPr>
-      <w:r>
-        <w:rPr>
-          <w:rFonts w:ascii="Century Schoolbook" w:hAnsi="Century Schoolbook" w:cs="Times New Roman"/>
-          <w:i/>
-          <w:iCs/>
-          <w:sz w:val="32"/>
-          <w:szCs w:val="32"/>
+          <w:sz w:val="28"/>
+          <w:szCs w:val="28"/>
+        </w:rPr>
+      </w:pPr>
+      <w:r>
+        <w:rPr>
+          <w:rFonts w:ascii="Century Schoolbook" w:hAnsi="Century Schoolbook" w:cs="Times New Roman"/>
+          <w:i/>
+          <w:iCs/>
+          <w:sz w:val="28"/>
+          <w:szCs w:val="28"/>
         </w:rPr>
         <w:t>–</w:t>
       </w:r>
@@ -4225,10 +4392,10 @@
           <w:rFonts w:ascii="Century Schoolbook" w:hAnsi="Century Schoolbook" w:cs="Times New Roman"/>
           <w:i/>
           <w:iCs/>
-          <w:sz w:val="32"/>
-          <w:szCs w:val="32"/>
-        </w:rPr>
-        <w:tab/>
+          <w:sz w:val="28"/>
+          <w:szCs w:val="28"/>
+        </w:rPr>
+        <w:t xml:space="preserve"> </w:t>
       </w:r>
       <w:r>
         <w:rPr>
@@ -4237,8 +4404,8 @@
           <w:bCs/>
           <w:i/>
           <w:iCs/>
-          <w:sz w:val="32"/>
-          <w:szCs w:val="32"/>
+          <w:sz w:val="28"/>
+          <w:szCs w:val="28"/>
         </w:rPr>
         <w:t>Jogador</w:t>
       </w:r>
@@ -4247,8 +4414,8 @@
           <w:rFonts w:ascii="Century Schoolbook" w:hAnsi="Century Schoolbook" w:cs="Times New Roman"/>
           <w:i/>
           <w:iCs/>
-          <w:sz w:val="32"/>
-          <w:szCs w:val="32"/>
+          <w:sz w:val="28"/>
+          <w:szCs w:val="28"/>
         </w:rPr>
         <w:t xml:space="preserve"> (</w:t>
       </w:r>
@@ -4257,8 +4424,8 @@
           <w:rFonts w:ascii="Century Schoolbook" w:hAnsi="Century Schoolbook" w:cs="Times New Roman"/>
           <w:i/>
           <w:iCs/>
-          <w:sz w:val="32"/>
-          <w:szCs w:val="32"/>
+          <w:sz w:val="28"/>
+          <w:szCs w:val="28"/>
           <w:u w:val="single"/>
         </w:rPr>
         <w:t>idJogador</w:t>
@@ -4268,8 +4435,8 @@
           <w:rFonts w:ascii="Century Schoolbook" w:hAnsi="Century Schoolbook" w:cs="Times New Roman"/>
           <w:i/>
           <w:iCs/>
-          <w:sz w:val="32"/>
-          <w:szCs w:val="32"/>
+          <w:sz w:val="28"/>
+          <w:szCs w:val="28"/>
         </w:rPr>
         <w:t>, nome, dataNasc)</w:t>
       </w:r>
@@ -4281,17 +4448,17 @@
           <w:rFonts w:ascii="Century Schoolbook" w:hAnsi="Century Schoolbook" w:cs="Times New Roman"/>
           <w:i/>
           <w:iCs/>
-          <w:sz w:val="32"/>
-          <w:szCs w:val="32"/>
-        </w:rPr>
-      </w:pPr>
-      <w:r>
-        <w:rPr>
-          <w:rFonts w:ascii="Century Schoolbook" w:hAnsi="Century Schoolbook" w:cs="Times New Roman"/>
-          <w:i/>
-          <w:iCs/>
-          <w:sz w:val="32"/>
-          <w:szCs w:val="32"/>
+          <w:sz w:val="28"/>
+          <w:szCs w:val="28"/>
+        </w:rPr>
+      </w:pPr>
+      <w:r>
+        <w:rPr>
+          <w:rFonts w:ascii="Century Schoolbook" w:hAnsi="Century Schoolbook" w:cs="Times New Roman"/>
+          <w:i/>
+          <w:iCs/>
+          <w:sz w:val="28"/>
+          <w:szCs w:val="28"/>
         </w:rPr>
         <w:t>–</w:t>
       </w:r>
@@ -4300,10 +4467,10 @@
           <w:rFonts w:ascii="Century Schoolbook" w:hAnsi="Century Schoolbook" w:cs="Times New Roman"/>
           <w:i/>
           <w:iCs/>
-          <w:sz w:val="32"/>
-          <w:szCs w:val="32"/>
-        </w:rPr>
-        <w:tab/>
+          <w:sz w:val="28"/>
+          <w:szCs w:val="28"/>
+        </w:rPr>
+        <w:t xml:space="preserve"> </w:t>
       </w:r>
       <w:r>
         <w:rPr>
@@ -4312,8 +4479,8 @@
           <w:bCs/>
           <w:i/>
           <w:iCs/>
-          <w:sz w:val="32"/>
-          <w:szCs w:val="32"/>
+          <w:sz w:val="28"/>
+          <w:szCs w:val="28"/>
         </w:rPr>
         <w:t>Playoff</w:t>
       </w:r>
@@ -4322,8 +4489,8 @@
           <w:rFonts w:ascii="Century Schoolbook" w:hAnsi="Century Schoolbook" w:cs="Times New Roman"/>
           <w:i/>
           <w:iCs/>
-          <w:sz w:val="32"/>
-          <w:szCs w:val="32"/>
+          <w:sz w:val="28"/>
+          <w:szCs w:val="28"/>
         </w:rPr>
         <w:t xml:space="preserve"> (</w:t>
       </w:r>
@@ -4332,8 +4499,8 @@
           <w:rFonts w:ascii="Century Schoolbook" w:hAnsi="Century Schoolbook" w:cs="Times New Roman"/>
           <w:i/>
           <w:iCs/>
-          <w:sz w:val="32"/>
-          <w:szCs w:val="32"/>
+          <w:sz w:val="28"/>
+          <w:szCs w:val="28"/>
           <w:u w:val="single"/>
         </w:rPr>
         <w:t>idPlayoff</w:t>
@@ -4343,8 +4510,8 @@
           <w:rFonts w:ascii="Century Schoolbook" w:hAnsi="Century Schoolbook" w:cs="Times New Roman"/>
           <w:i/>
           <w:iCs/>
-          <w:sz w:val="32"/>
-          <w:szCs w:val="32"/>
+          <w:sz w:val="28"/>
+          <w:szCs w:val="28"/>
         </w:rPr>
         <w:t>, data, ronda)</w:t>
       </w:r>
@@ -4356,17 +4523,17 @@
           <w:rFonts w:ascii="Century Schoolbook" w:hAnsi="Century Schoolbook" w:cs="Times New Roman"/>
           <w:i/>
           <w:iCs/>
-          <w:sz w:val="32"/>
-          <w:szCs w:val="32"/>
-        </w:rPr>
-      </w:pPr>
-      <w:r>
-        <w:rPr>
-          <w:rFonts w:ascii="Century Schoolbook" w:hAnsi="Century Schoolbook" w:cs="Times New Roman"/>
-          <w:i/>
-          <w:iCs/>
-          <w:sz w:val="32"/>
-          <w:szCs w:val="32"/>
+          <w:sz w:val="28"/>
+          <w:szCs w:val="28"/>
+        </w:rPr>
+      </w:pPr>
+      <w:r>
+        <w:rPr>
+          <w:rFonts w:ascii="Century Schoolbook" w:hAnsi="Century Schoolbook" w:cs="Times New Roman"/>
+          <w:i/>
+          <w:iCs/>
+          <w:sz w:val="28"/>
+          <w:szCs w:val="28"/>
         </w:rPr>
         <w:t>–</w:t>
       </w:r>
@@ -4375,10 +4542,10 @@
           <w:rFonts w:ascii="Century Schoolbook" w:hAnsi="Century Schoolbook" w:cs="Times New Roman"/>
           <w:i/>
           <w:iCs/>
-          <w:sz w:val="32"/>
-          <w:szCs w:val="32"/>
-        </w:rPr>
-        <w:tab/>
+          <w:sz w:val="28"/>
+          <w:szCs w:val="28"/>
+        </w:rPr>
+        <w:t xml:space="preserve"> </w:t>
       </w:r>
       <w:r>
         <w:rPr>
@@ -4387,8 +4554,8 @@
           <w:bCs/>
           <w:i/>
           <w:iCs/>
-          <w:sz w:val="32"/>
-          <w:szCs w:val="32"/>
+          <w:sz w:val="28"/>
+          <w:szCs w:val="28"/>
         </w:rPr>
         <w:t>Fase</w:t>
       </w:r>
@@ -4397,8 +4564,8 @@
           <w:rFonts w:ascii="Century Schoolbook" w:hAnsi="Century Schoolbook" w:cs="Times New Roman"/>
           <w:i/>
           <w:iCs/>
-          <w:sz w:val="32"/>
-          <w:szCs w:val="32"/>
+          <w:sz w:val="28"/>
+          <w:szCs w:val="28"/>
         </w:rPr>
         <w:t xml:space="preserve"> (</w:t>
       </w:r>
@@ -4407,8 +4574,8 @@
           <w:rFonts w:ascii="Century Schoolbook" w:hAnsi="Century Schoolbook" w:cs="Times New Roman"/>
           <w:i/>
           <w:iCs/>
-          <w:sz w:val="32"/>
-          <w:szCs w:val="32"/>
+          <w:sz w:val="28"/>
+          <w:szCs w:val="28"/>
           <w:u w:val="single"/>
         </w:rPr>
         <w:t>idFase</w:t>
@@ -4418,8 +4585,8 @@
           <w:rFonts w:ascii="Century Schoolbook" w:hAnsi="Century Schoolbook" w:cs="Times New Roman"/>
           <w:i/>
           <w:iCs/>
-          <w:sz w:val="32"/>
-          <w:szCs w:val="32"/>
+          <w:sz w:val="28"/>
+          <w:szCs w:val="28"/>
         </w:rPr>
         <w:t xml:space="preserve">, mão, resultado, </w:t>
       </w:r>
@@ -4428,8 +4595,8 @@
           <w:rFonts w:ascii="Century Schoolbook" w:hAnsi="Century Schoolbook" w:cs="Times New Roman"/>
           <w:i/>
           <w:iCs/>
-          <w:sz w:val="32"/>
-          <w:szCs w:val="32"/>
+          <w:sz w:val="28"/>
+          <w:szCs w:val="28"/>
           <w:u w:val="single"/>
         </w:rPr>
         <w:t>idPlayoff</w:t>
@@ -4439,8 +4606,8 @@
           <w:rFonts w:ascii="Century Schoolbook" w:hAnsi="Century Schoolbook" w:cs="Times New Roman"/>
           <w:i/>
           <w:iCs/>
-          <w:sz w:val="32"/>
-          <w:szCs w:val="32"/>
+          <w:sz w:val="28"/>
+          <w:szCs w:val="28"/>
         </w:rPr>
         <w:t xml:space="preserve"> → Playoff)</w:t>
       </w:r>
@@ -4452,17 +4619,17 @@
           <w:rFonts w:ascii="Century Schoolbook" w:hAnsi="Century Schoolbook" w:cs="Times New Roman"/>
           <w:i/>
           <w:iCs/>
-          <w:sz w:val="32"/>
-          <w:szCs w:val="32"/>
-        </w:rPr>
-      </w:pPr>
-      <w:r>
-        <w:rPr>
-          <w:rFonts w:ascii="Century Schoolbook" w:hAnsi="Century Schoolbook" w:cs="Times New Roman"/>
-          <w:i/>
-          <w:iCs/>
-          <w:sz w:val="32"/>
-          <w:szCs w:val="32"/>
+          <w:sz w:val="28"/>
+          <w:szCs w:val="28"/>
+        </w:rPr>
+      </w:pPr>
+      <w:r>
+        <w:rPr>
+          <w:rFonts w:ascii="Century Schoolbook" w:hAnsi="Century Schoolbook" w:cs="Times New Roman"/>
+          <w:i/>
+          <w:iCs/>
+          <w:sz w:val="28"/>
+          <w:szCs w:val="28"/>
         </w:rPr>
         <w:t>–</w:t>
       </w:r>
@@ -4471,10 +4638,10 @@
           <w:rFonts w:ascii="Century Schoolbook" w:hAnsi="Century Schoolbook" w:cs="Times New Roman"/>
           <w:i/>
           <w:iCs/>
-          <w:sz w:val="32"/>
-          <w:szCs w:val="32"/>
-        </w:rPr>
-        <w:tab/>
+          <w:sz w:val="28"/>
+          <w:szCs w:val="28"/>
+        </w:rPr>
+        <w:t xml:space="preserve"> </w:t>
       </w:r>
       <w:r>
         <w:rPr>
@@ -4483,8 +4650,8 @@
           <w:bCs/>
           <w:i/>
           <w:iCs/>
-          <w:sz w:val="32"/>
-          <w:szCs w:val="32"/>
+          <w:sz w:val="28"/>
+          <w:szCs w:val="28"/>
         </w:rPr>
         <w:t>Evento</w:t>
       </w:r>
@@ -4493,8 +4660,8 @@
           <w:rFonts w:ascii="Century Schoolbook" w:hAnsi="Century Schoolbook" w:cs="Times New Roman"/>
           <w:i/>
           <w:iCs/>
-          <w:sz w:val="32"/>
-          <w:szCs w:val="32"/>
+          <w:sz w:val="28"/>
+          <w:szCs w:val="28"/>
         </w:rPr>
         <w:t xml:space="preserve"> (</w:t>
       </w:r>
@@ -4503,8 +4670,8 @@
           <w:rFonts w:ascii="Century Schoolbook" w:hAnsi="Century Schoolbook" w:cs="Times New Roman"/>
           <w:i/>
           <w:iCs/>
-          <w:sz w:val="32"/>
-          <w:szCs w:val="32"/>
+          <w:sz w:val="28"/>
+          <w:szCs w:val="28"/>
           <w:u w:val="single"/>
         </w:rPr>
         <w:t>idEvento</w:t>
@@ -4514,8 +4681,8 @@
           <w:rFonts w:ascii="Century Schoolbook" w:hAnsi="Century Schoolbook" w:cs="Times New Roman"/>
           <w:i/>
           <w:iCs/>
-          <w:sz w:val="32"/>
-          <w:szCs w:val="32"/>
+          <w:sz w:val="28"/>
+          <w:szCs w:val="28"/>
         </w:rPr>
         <w:t xml:space="preserve">, minuto, </w:t>
       </w:r>
@@ -4524,8 +4691,8 @@
           <w:rFonts w:ascii="Century Schoolbook" w:hAnsi="Century Schoolbook" w:cs="Times New Roman"/>
           <w:i/>
           <w:iCs/>
-          <w:sz w:val="32"/>
-          <w:szCs w:val="32"/>
+          <w:sz w:val="28"/>
+          <w:szCs w:val="28"/>
           <w:u w:val="single"/>
         </w:rPr>
         <w:t>idJogo</w:t>
@@ -4535,8 +4702,8 @@
           <w:rFonts w:ascii="Century Schoolbook" w:hAnsi="Century Schoolbook" w:cs="Times New Roman"/>
           <w:i/>
           <w:iCs/>
-          <w:sz w:val="32"/>
-          <w:szCs w:val="32"/>
+          <w:sz w:val="28"/>
+          <w:szCs w:val="28"/>
         </w:rPr>
         <w:t xml:space="preserve"> → Jogo)</w:t>
       </w:r>
@@ -4548,17 +4715,17 @@
           <w:rFonts w:ascii="Century Schoolbook" w:hAnsi="Century Schoolbook" w:cs="Times New Roman"/>
           <w:i/>
           <w:iCs/>
-          <w:sz w:val="32"/>
-          <w:szCs w:val="32"/>
-        </w:rPr>
-      </w:pPr>
-      <w:r>
-        <w:rPr>
-          <w:rFonts w:ascii="Century Schoolbook" w:hAnsi="Century Schoolbook" w:cs="Times New Roman"/>
-          <w:i/>
-          <w:iCs/>
-          <w:sz w:val="32"/>
-          <w:szCs w:val="32"/>
+          <w:sz w:val="28"/>
+          <w:szCs w:val="28"/>
+        </w:rPr>
+      </w:pPr>
+      <w:r>
+        <w:rPr>
+          <w:rFonts w:ascii="Century Schoolbook" w:hAnsi="Century Schoolbook" w:cs="Times New Roman"/>
+          <w:i/>
+          <w:iCs/>
+          <w:sz w:val="28"/>
+          <w:szCs w:val="28"/>
         </w:rPr>
         <w:t>–</w:t>
       </w:r>
@@ -4567,10 +4734,10 @@
           <w:rFonts w:ascii="Century Schoolbook" w:hAnsi="Century Schoolbook" w:cs="Times New Roman"/>
           <w:i/>
           <w:iCs/>
-          <w:sz w:val="32"/>
-          <w:szCs w:val="32"/>
-        </w:rPr>
-        <w:tab/>
+          <w:sz w:val="28"/>
+          <w:szCs w:val="28"/>
+        </w:rPr>
+        <w:t xml:space="preserve"> </w:t>
       </w:r>
       <w:r>
         <w:rPr>
@@ -4579,8 +4746,8 @@
           <w:bCs/>
           <w:i/>
           <w:iCs/>
-          <w:sz w:val="32"/>
-          <w:szCs w:val="32"/>
+          <w:sz w:val="28"/>
+          <w:szCs w:val="28"/>
         </w:rPr>
         <w:t>Golo</w:t>
       </w:r>
@@ -4589,8 +4756,8 @@
           <w:rFonts w:ascii="Century Schoolbook" w:hAnsi="Century Schoolbook" w:cs="Times New Roman"/>
           <w:i/>
           <w:iCs/>
-          <w:sz w:val="32"/>
-          <w:szCs w:val="32"/>
+          <w:sz w:val="28"/>
+          <w:szCs w:val="28"/>
         </w:rPr>
         <w:t xml:space="preserve"> (</w:t>
       </w:r>
@@ -4599,8 +4766,8 @@
           <w:rFonts w:ascii="Century Schoolbook" w:hAnsi="Century Schoolbook" w:cs="Times New Roman"/>
           <w:i/>
           <w:iCs/>
-          <w:sz w:val="32"/>
-          <w:szCs w:val="32"/>
+          <w:sz w:val="28"/>
+          <w:szCs w:val="28"/>
           <w:u w:val="single"/>
         </w:rPr>
         <w:t>idGolo</w:t>
@@ -4610,8 +4777,8 @@
           <w:rFonts w:ascii="Century Schoolbook" w:hAnsi="Century Schoolbook" w:cs="Times New Roman"/>
           <w:i/>
           <w:iCs/>
-          <w:sz w:val="32"/>
-          <w:szCs w:val="32"/>
+          <w:sz w:val="28"/>
+          <w:szCs w:val="28"/>
         </w:rPr>
         <w:t xml:space="preserve">, {minuto}-&gt; evento, </w:t>
       </w:r>
@@ -4620,8 +4787,8 @@
           <w:rFonts w:ascii="Century Schoolbook" w:hAnsi="Century Schoolbook" w:cs="Times New Roman"/>
           <w:i/>
           <w:iCs/>
-          <w:sz w:val="32"/>
-          <w:szCs w:val="32"/>
+          <w:sz w:val="28"/>
+          <w:szCs w:val="28"/>
           <w:u w:val="single"/>
         </w:rPr>
         <w:t>idJogador</w:t>
@@ -4631,8 +4798,8 @@
           <w:rFonts w:ascii="Century Schoolbook" w:hAnsi="Century Schoolbook" w:cs="Times New Roman"/>
           <w:i/>
           <w:iCs/>
-          <w:sz w:val="32"/>
-          <w:szCs w:val="32"/>
+          <w:sz w:val="28"/>
+          <w:szCs w:val="28"/>
         </w:rPr>
         <w:t xml:space="preserve"> → Jogador, </w:t>
       </w:r>
@@ -4641,8 +4808,8 @@
           <w:rFonts w:ascii="Century Schoolbook" w:hAnsi="Century Schoolbook" w:cs="Times New Roman"/>
           <w:i/>
           <w:iCs/>
-          <w:sz w:val="32"/>
-          <w:szCs w:val="32"/>
+          <w:sz w:val="28"/>
+          <w:szCs w:val="28"/>
           <w:u w:val="single"/>
         </w:rPr>
         <w:t>idEquipa</w:t>
@@ -4652,8 +4819,8 @@
           <w:rFonts w:ascii="Century Schoolbook" w:hAnsi="Century Schoolbook" w:cs="Times New Roman"/>
           <w:i/>
           <w:iCs/>
-          <w:sz w:val="32"/>
-          <w:szCs w:val="32"/>
+          <w:sz w:val="28"/>
+          <w:szCs w:val="28"/>
         </w:rPr>
         <w:t xml:space="preserve"> → Equipa)</w:t>
       </w:r>
@@ -4665,17 +4832,17 @@
           <w:rFonts w:ascii="Century Schoolbook" w:hAnsi="Century Schoolbook" w:cs="Times New Roman"/>
           <w:i/>
           <w:iCs/>
-          <w:sz w:val="32"/>
-          <w:szCs w:val="32"/>
-        </w:rPr>
-      </w:pPr>
-      <w:r>
-        <w:rPr>
-          <w:rFonts w:ascii="Century Schoolbook" w:hAnsi="Century Schoolbook" w:cs="Times New Roman"/>
-          <w:i/>
-          <w:iCs/>
-          <w:sz w:val="32"/>
-          <w:szCs w:val="32"/>
+          <w:sz w:val="28"/>
+          <w:szCs w:val="28"/>
+        </w:rPr>
+      </w:pPr>
+      <w:r>
+        <w:rPr>
+          <w:rFonts w:ascii="Century Schoolbook" w:hAnsi="Century Schoolbook" w:cs="Times New Roman"/>
+          <w:i/>
+          <w:iCs/>
+          <w:sz w:val="28"/>
+          <w:szCs w:val="28"/>
         </w:rPr>
         <w:t>–</w:t>
       </w:r>
@@ -4684,10 +4851,10 @@
           <w:rFonts w:ascii="Century Schoolbook" w:hAnsi="Century Schoolbook" w:cs="Times New Roman"/>
           <w:i/>
           <w:iCs/>
-          <w:sz w:val="32"/>
-          <w:szCs w:val="32"/>
-        </w:rPr>
-        <w:tab/>
+          <w:sz w:val="28"/>
+          <w:szCs w:val="28"/>
+        </w:rPr>
+        <w:t xml:space="preserve"> </w:t>
       </w:r>
       <w:r>
         <w:rPr>
@@ -4696,8 +4863,8 @@
           <w:bCs/>
           <w:i/>
           <w:iCs/>
-          <w:sz w:val="32"/>
-          <w:szCs w:val="32"/>
+          <w:sz w:val="28"/>
+          <w:szCs w:val="28"/>
         </w:rPr>
         <w:t>Jornada</w:t>
       </w:r>
@@ -4706,8 +4873,8 @@
           <w:rFonts w:ascii="Century Schoolbook" w:hAnsi="Century Schoolbook" w:cs="Times New Roman"/>
           <w:i/>
           <w:iCs/>
-          <w:sz w:val="32"/>
-          <w:szCs w:val="32"/>
+          <w:sz w:val="28"/>
+          <w:szCs w:val="28"/>
         </w:rPr>
         <w:t xml:space="preserve"> (</w:t>
       </w:r>
@@ -4716,8 +4883,8 @@
           <w:rFonts w:ascii="Century Schoolbook" w:hAnsi="Century Schoolbook" w:cs="Times New Roman"/>
           <w:i/>
           <w:iCs/>
-          <w:sz w:val="32"/>
-          <w:szCs w:val="32"/>
+          <w:sz w:val="28"/>
+          <w:szCs w:val="28"/>
           <w:u w:val="single"/>
         </w:rPr>
         <w:t>idJornada</w:t>
@@ -4727,8 +4894,8 @@
           <w:rFonts w:ascii="Century Schoolbook" w:hAnsi="Century Schoolbook" w:cs="Times New Roman"/>
           <w:i/>
           <w:iCs/>
-          <w:sz w:val="32"/>
-          <w:szCs w:val="32"/>
+          <w:sz w:val="28"/>
+          <w:szCs w:val="28"/>
         </w:rPr>
         <w:t xml:space="preserve">, </w:t>
       </w:r>
@@ -4737,8 +4904,8 @@
           <w:rFonts w:ascii="Century Schoolbook" w:hAnsi="Century Schoolbook" w:cs="Times New Roman"/>
           <w:i/>
           <w:iCs/>
-          <w:sz w:val="32"/>
-          <w:szCs w:val="32"/>
+          <w:sz w:val="28"/>
+          <w:szCs w:val="28"/>
         </w:rPr>
         <w:t>dataInicio, dataFim</w:t>
       </w:r>
@@ -4747,8 +4914,8 @@
           <w:rFonts w:ascii="Century Schoolbook" w:hAnsi="Century Schoolbook" w:cs="Times New Roman"/>
           <w:i/>
           <w:iCs/>
-          <w:sz w:val="32"/>
-          <w:szCs w:val="32"/>
+          <w:sz w:val="28"/>
+          <w:szCs w:val="28"/>
         </w:rPr>
         <w:t>)</w:t>
       </w:r>
@@ -4760,29 +4927,17 @@
           <w:rFonts w:ascii="Century Schoolbook" w:hAnsi="Century Schoolbook" w:cs="Times New Roman"/>
           <w:i/>
           <w:iCs/>
-          <w:sz w:val="32"/>
-          <w:szCs w:val="32"/>
-        </w:rPr>
-      </w:pPr>
-    </w:p>
-    <w:p>
-      <w:pPr>
-        <w:spacing w:line="480" w:lineRule="auto"/>
-        <w:rPr>
-          <w:rFonts w:ascii="Century Schoolbook" w:hAnsi="Century Schoolbook" w:cs="Times New Roman"/>
-          <w:i/>
-          <w:iCs/>
-          <w:sz w:val="32"/>
-          <w:szCs w:val="32"/>
-        </w:rPr>
-      </w:pPr>
-      <w:r>
-        <w:rPr>
-          <w:rFonts w:ascii="Century Schoolbook" w:hAnsi="Century Schoolbook" w:cs="Times New Roman"/>
-          <w:i/>
-          <w:iCs/>
-          <w:sz w:val="32"/>
-          <w:szCs w:val="32"/>
+          <w:sz w:val="28"/>
+          <w:szCs w:val="28"/>
+        </w:rPr>
+      </w:pPr>
+      <w:r>
+        <w:rPr>
+          <w:rFonts w:ascii="Century Schoolbook" w:hAnsi="Century Schoolbook" w:cs="Times New Roman"/>
+          <w:i/>
+          <w:iCs/>
+          <w:sz w:val="28"/>
+          <w:szCs w:val="28"/>
         </w:rPr>
         <w:t>–</w:t>
       </w:r>
@@ -4791,10 +4946,10 @@
           <w:rFonts w:ascii="Century Schoolbook" w:hAnsi="Century Schoolbook" w:cs="Times New Roman"/>
           <w:i/>
           <w:iCs/>
-          <w:sz w:val="32"/>
-          <w:szCs w:val="32"/>
-        </w:rPr>
-        <w:tab/>
+          <w:sz w:val="28"/>
+          <w:szCs w:val="28"/>
+        </w:rPr>
+        <w:t xml:space="preserve"> </w:t>
       </w:r>
       <w:r>
         <w:rPr>
@@ -4803,8 +4958,8 @@
           <w:bCs/>
           <w:i/>
           <w:iCs/>
-          <w:sz w:val="32"/>
-          <w:szCs w:val="32"/>
+          <w:sz w:val="28"/>
+          <w:szCs w:val="28"/>
         </w:rPr>
         <w:t xml:space="preserve">a favor de </w:t>
       </w:r>
@@ -4813,8 +4968,8 @@
           <w:rFonts w:ascii="Century Schoolbook" w:hAnsi="Century Schoolbook" w:cs="Times New Roman"/>
           <w:i/>
           <w:iCs/>
-          <w:sz w:val="32"/>
-          <w:szCs w:val="32"/>
+          <w:sz w:val="28"/>
+          <w:szCs w:val="28"/>
         </w:rPr>
         <w:t>(</w:t>
       </w:r>
@@ -4823,8 +4978,8 @@
           <w:rFonts w:ascii="Century Schoolbook" w:hAnsi="Century Schoolbook" w:cs="Times New Roman"/>
           <w:i/>
           <w:iCs/>
-          <w:sz w:val="32"/>
-          <w:szCs w:val="32"/>
+          <w:sz w:val="28"/>
+          <w:szCs w:val="28"/>
           <w:u w:val="single"/>
         </w:rPr>
         <w:t>idEquipa</w:t>
@@ -4834,8 +4989,8 @@
           <w:rFonts w:ascii="Century Schoolbook" w:hAnsi="Century Schoolbook" w:cs="Times New Roman"/>
           <w:i/>
           <w:iCs/>
-          <w:sz w:val="32"/>
-          <w:szCs w:val="32"/>
+          <w:sz w:val="28"/>
+          <w:szCs w:val="28"/>
         </w:rPr>
         <w:t xml:space="preserve"> → Equipa, </w:t>
       </w:r>
@@ -4844,8 +4999,8 @@
           <w:rFonts w:ascii="Century Schoolbook" w:hAnsi="Century Schoolbook" w:cs="Times New Roman"/>
           <w:i/>
           <w:iCs/>
-          <w:sz w:val="32"/>
-          <w:szCs w:val="32"/>
+          <w:sz w:val="28"/>
+          <w:szCs w:val="28"/>
           <w:u w:val="single"/>
         </w:rPr>
         <w:t>idGolo</w:t>
@@ -4855,8 +5010,8 @@
           <w:rFonts w:ascii="Century Schoolbook" w:hAnsi="Century Schoolbook" w:cs="Times New Roman"/>
           <w:i/>
           <w:iCs/>
-          <w:sz w:val="32"/>
-          <w:szCs w:val="32"/>
+          <w:sz w:val="28"/>
+          <w:szCs w:val="28"/>
         </w:rPr>
         <w:t xml:space="preserve"> → Golo)</w:t>
       </w:r>
@@ -4868,17 +5023,17 @@
           <w:rFonts w:ascii="Century Schoolbook" w:hAnsi="Century Schoolbook" w:cs="Times New Roman"/>
           <w:i/>
           <w:iCs/>
-          <w:sz w:val="32"/>
-          <w:szCs w:val="32"/>
-        </w:rPr>
-      </w:pPr>
-      <w:r>
-        <w:rPr>
-          <w:rFonts w:ascii="Century Schoolbook" w:hAnsi="Century Schoolbook" w:cs="Times New Roman"/>
-          <w:i/>
-          <w:iCs/>
-          <w:sz w:val="32"/>
-          <w:szCs w:val="32"/>
+          <w:sz w:val="28"/>
+          <w:szCs w:val="28"/>
+        </w:rPr>
+      </w:pPr>
+      <w:r>
+        <w:rPr>
+          <w:rFonts w:ascii="Century Schoolbook" w:hAnsi="Century Schoolbook" w:cs="Times New Roman"/>
+          <w:i/>
+          <w:iCs/>
+          <w:sz w:val="28"/>
+          <w:szCs w:val="28"/>
         </w:rPr>
         <w:t>–</w:t>
       </w:r>
@@ -4887,10 +5042,10 @@
           <w:rFonts w:ascii="Century Schoolbook" w:hAnsi="Century Schoolbook" w:cs="Times New Roman"/>
           <w:i/>
           <w:iCs/>
-          <w:sz w:val="32"/>
-          <w:szCs w:val="32"/>
-        </w:rPr>
-        <w:tab/>
+          <w:sz w:val="28"/>
+          <w:szCs w:val="28"/>
+        </w:rPr>
+        <w:t xml:space="preserve"> </w:t>
       </w:r>
       <w:r>
         <w:rPr>
@@ -4899,8 +5054,8 @@
           <w:bCs/>
           <w:i/>
           <w:iCs/>
-          <w:sz w:val="32"/>
-          <w:szCs w:val="32"/>
+          <w:sz w:val="28"/>
+          <w:szCs w:val="28"/>
         </w:rPr>
         <w:t>visitada</w:t>
       </w:r>
@@ -4909,8 +5064,8 @@
           <w:rFonts w:ascii="Century Schoolbook" w:hAnsi="Century Schoolbook" w:cs="Times New Roman"/>
           <w:i/>
           <w:iCs/>
-          <w:sz w:val="32"/>
-          <w:szCs w:val="32"/>
+          <w:sz w:val="28"/>
+          <w:szCs w:val="28"/>
         </w:rPr>
         <w:t xml:space="preserve"> (</w:t>
       </w:r>
@@ -4919,8 +5074,8 @@
           <w:rFonts w:ascii="Century Schoolbook" w:hAnsi="Century Schoolbook" w:cs="Times New Roman"/>
           <w:i/>
           <w:iCs/>
-          <w:sz w:val="32"/>
-          <w:szCs w:val="32"/>
+          <w:sz w:val="28"/>
+          <w:szCs w:val="28"/>
           <w:u w:val="single"/>
         </w:rPr>
         <w:t>idJogo</w:t>
@@ -4930,8 +5085,8 @@
           <w:rFonts w:ascii="Century Schoolbook" w:hAnsi="Century Schoolbook" w:cs="Times New Roman"/>
           <w:i/>
           <w:iCs/>
-          <w:sz w:val="32"/>
-          <w:szCs w:val="32"/>
+          <w:sz w:val="28"/>
+          <w:szCs w:val="28"/>
         </w:rPr>
         <w:t xml:space="preserve"> → Jogo, </w:t>
       </w:r>
@@ -4940,8 +5095,8 @@
           <w:rFonts w:ascii="Century Schoolbook" w:hAnsi="Century Schoolbook" w:cs="Times New Roman"/>
           <w:i/>
           <w:iCs/>
-          <w:sz w:val="32"/>
-          <w:szCs w:val="32"/>
+          <w:sz w:val="28"/>
+          <w:szCs w:val="28"/>
           <w:u w:val="single"/>
         </w:rPr>
         <w:t>idEquipa</w:t>
@@ -4951,8 +5106,8 @@
           <w:rFonts w:ascii="Century Schoolbook" w:hAnsi="Century Schoolbook" w:cs="Times New Roman"/>
           <w:i/>
           <w:iCs/>
-          <w:sz w:val="32"/>
-          <w:szCs w:val="32"/>
+          <w:sz w:val="28"/>
+          <w:szCs w:val="28"/>
         </w:rPr>
         <w:t xml:space="preserve"> → Equipa)</w:t>
       </w:r>
@@ -4964,17 +5119,17 @@
           <w:rFonts w:ascii="Century Schoolbook" w:hAnsi="Century Schoolbook" w:cs="Times New Roman"/>
           <w:i/>
           <w:iCs/>
-          <w:sz w:val="32"/>
-          <w:szCs w:val="32"/>
-        </w:rPr>
-      </w:pPr>
-      <w:r>
-        <w:rPr>
-          <w:rFonts w:ascii="Century Schoolbook" w:hAnsi="Century Schoolbook" w:cs="Times New Roman"/>
-          <w:i/>
-          <w:iCs/>
-          <w:sz w:val="32"/>
-          <w:szCs w:val="32"/>
+          <w:sz w:val="28"/>
+          <w:szCs w:val="28"/>
+        </w:rPr>
+      </w:pPr>
+      <w:r>
+        <w:rPr>
+          <w:rFonts w:ascii="Century Schoolbook" w:hAnsi="Century Schoolbook" w:cs="Times New Roman"/>
+          <w:i/>
+          <w:iCs/>
+          <w:sz w:val="28"/>
+          <w:szCs w:val="28"/>
         </w:rPr>
         <w:t>–</w:t>
       </w:r>
@@ -4983,10 +5138,10 @@
           <w:rFonts w:ascii="Century Schoolbook" w:hAnsi="Century Schoolbook" w:cs="Times New Roman"/>
           <w:i/>
           <w:iCs/>
-          <w:sz w:val="32"/>
-          <w:szCs w:val="32"/>
-        </w:rPr>
-        <w:tab/>
+          <w:sz w:val="28"/>
+          <w:szCs w:val="28"/>
+        </w:rPr>
+        <w:t xml:space="preserve"> </w:t>
       </w:r>
       <w:r>
         <w:rPr>
@@ -4995,8 +5150,8 @@
           <w:bCs/>
           <w:i/>
           <w:iCs/>
-          <w:sz w:val="32"/>
-          <w:szCs w:val="32"/>
+          <w:sz w:val="28"/>
+          <w:szCs w:val="28"/>
         </w:rPr>
         <w:t>visitante</w:t>
       </w:r>
@@ -5005,8 +5160,8 @@
           <w:rFonts w:ascii="Century Schoolbook" w:hAnsi="Century Schoolbook" w:cs="Times New Roman"/>
           <w:i/>
           <w:iCs/>
-          <w:sz w:val="32"/>
-          <w:szCs w:val="32"/>
+          <w:sz w:val="28"/>
+          <w:szCs w:val="28"/>
         </w:rPr>
         <w:t xml:space="preserve"> (</w:t>
       </w:r>
@@ -5015,8 +5170,8 @@
           <w:rFonts w:ascii="Century Schoolbook" w:hAnsi="Century Schoolbook" w:cs="Times New Roman"/>
           <w:i/>
           <w:iCs/>
-          <w:sz w:val="32"/>
-          <w:szCs w:val="32"/>
+          <w:sz w:val="28"/>
+          <w:szCs w:val="28"/>
           <w:u w:val="single"/>
         </w:rPr>
         <w:t>idJogo</w:t>
@@ -5026,8 +5181,8 @@
           <w:rFonts w:ascii="Century Schoolbook" w:hAnsi="Century Schoolbook" w:cs="Times New Roman"/>
           <w:i/>
           <w:iCs/>
-          <w:sz w:val="32"/>
-          <w:szCs w:val="32"/>
+          <w:sz w:val="28"/>
+          <w:szCs w:val="28"/>
         </w:rPr>
         <w:t xml:space="preserve"> → Jogo, </w:t>
       </w:r>
@@ -5036,8 +5191,8 @@
           <w:rFonts w:ascii="Century Schoolbook" w:hAnsi="Century Schoolbook" w:cs="Times New Roman"/>
           <w:i/>
           <w:iCs/>
-          <w:sz w:val="32"/>
-          <w:szCs w:val="32"/>
+          <w:sz w:val="28"/>
+          <w:szCs w:val="28"/>
           <w:u w:val="single"/>
         </w:rPr>
         <w:t>idEquipa</w:t>
@@ -5047,15 +5202,14 @@
           <w:rFonts w:ascii="Century Schoolbook" w:hAnsi="Century Schoolbook" w:cs="Times New Roman"/>
           <w:i/>
           <w:iCs/>
-          <w:sz w:val="32"/>
-          <w:szCs w:val="32"/>
+          <w:sz w:val="28"/>
+          <w:szCs w:val="28"/>
         </w:rPr>
         <w:t xml:space="preserve"> → Equipa)</w:t>
       </w:r>
     </w:p>
     <w:p>
       <w:pPr>
-        <w:ind w:left="1440" w:firstLine="720"/>
         <w:rPr>
           <w:rFonts w:ascii="Times New Roman" w:hAnsi="Times New Roman" w:cs="Times New Roman"/>
         </w:rPr>
@@ -5063,11 +5217,2314 @@
     </w:p>
     <w:p>
       <w:pPr>
-        <w:ind w:left="1440" w:firstLine="720"/>
         <w:rPr>
           <w:rFonts w:ascii="Times New Roman" w:hAnsi="Times New Roman" w:cs="Times New Roman"/>
         </w:rPr>
       </w:pPr>
+    </w:p>
+    <w:p>
+      <w:pPr>
+        <w:pStyle w:val="Heading2"/>
+        <w:rPr>
+          <w:rFonts w:ascii="Century Schoolbook" w:hAnsi="Century Schoolbook"/>
+          <w:b/>
+          <w:bCs/>
+          <w:i/>
+          <w:iCs/>
+          <w:color w:val="auto"/>
+          <w:sz w:val="52"/>
+          <w:szCs w:val="52"/>
+        </w:rPr>
+      </w:pPr>
+      <w:bookmarkStart w:id="11" w:name="_Toc119595468"/>
+      <w:r>
+        <w:rPr>
+          <w:rFonts w:ascii="Century Schoolbook" w:hAnsi="Century Schoolbook"/>
+          <w:b/>
+          <w:bCs/>
+          <w:i/>
+          <w:iCs/>
+          <w:color w:val="auto"/>
+          <w:sz w:val="52"/>
+          <w:szCs w:val="52"/>
+        </w:rPr>
+        <w:t>Dependências Funcionais e Formas Normais.</w:t>
+      </w:r>
+      <w:bookmarkEnd w:id="11"/>
+    </w:p>
+    <w:p/>
+    <w:p>
+      <w:pPr>
+        <w:spacing w:line="480" w:lineRule="auto"/>
+        <w:rPr>
+          <w:rFonts w:ascii="Century Schoolbook" w:hAnsi="Century Schoolbook" w:cs="Times New Roman"/>
+          <w:i/>
+          <w:iCs/>
+          <w:sz w:val="28"/>
+          <w:szCs w:val="28"/>
+        </w:rPr>
+      </w:pPr>
+      <w:r>
+        <w:rPr>
+          <w:rFonts w:ascii="Century Schoolbook" w:hAnsi="Century Schoolbook" w:cs="Times New Roman"/>
+          <w:b/>
+          <w:bCs/>
+          <w:i/>
+          <w:iCs/>
+          <w:sz w:val="28"/>
+          <w:szCs w:val="28"/>
+        </w:rPr>
+        <w:t>Jogo</w:t>
+      </w:r>
+      <w:r>
+        <w:rPr>
+          <w:rFonts w:ascii="Century Schoolbook" w:hAnsi="Century Schoolbook" w:cs="Times New Roman"/>
+          <w:i/>
+          <w:iCs/>
+          <w:sz w:val="28"/>
+          <w:szCs w:val="28"/>
+        </w:rPr>
+        <w:t xml:space="preserve"> (</w:t>
+      </w:r>
+      <w:r>
+        <w:rPr>
+          <w:rFonts w:ascii="Century Schoolbook" w:hAnsi="Century Schoolbook" w:cs="Times New Roman"/>
+          <w:i/>
+          <w:iCs/>
+          <w:sz w:val="28"/>
+          <w:szCs w:val="28"/>
+          <w:u w:val="single"/>
+        </w:rPr>
+        <w:t>idJogo</w:t>
+      </w:r>
+      <w:r>
+        <w:rPr>
+          <w:rFonts w:ascii="Century Schoolbook" w:hAnsi="Century Schoolbook" w:cs="Times New Roman"/>
+          <w:i/>
+          <w:iCs/>
+          <w:sz w:val="28"/>
+          <w:szCs w:val="28"/>
+        </w:rPr>
+        <w:t>, data</w:t>
+      </w:r>
+      <w:r>
+        <w:rPr>
+          <w:rFonts w:ascii="Century Schoolbook" w:hAnsi="Century Schoolbook" w:cs="Times New Roman"/>
+          <w:i/>
+          <w:iCs/>
+          <w:sz w:val="28"/>
+          <w:szCs w:val="28"/>
+        </w:rPr>
+        <w:t>H</w:t>
+      </w:r>
+      <w:r>
+        <w:rPr>
+          <w:rFonts w:ascii="Century Schoolbook" w:hAnsi="Century Schoolbook" w:cs="Times New Roman"/>
+          <w:i/>
+          <w:iCs/>
+          <w:sz w:val="28"/>
+          <w:szCs w:val="28"/>
+        </w:rPr>
+        <w:t xml:space="preserve">ora, resultado, </w:t>
+      </w:r>
+      <w:r>
+        <w:rPr>
+          <w:rFonts w:ascii="Century Schoolbook" w:hAnsi="Century Schoolbook" w:cs="Times New Roman"/>
+          <w:i/>
+          <w:iCs/>
+          <w:sz w:val="28"/>
+          <w:szCs w:val="28"/>
+          <w:u w:val="single"/>
+        </w:rPr>
+        <w:t>idEquipa</w:t>
+      </w:r>
+      <w:r>
+        <w:rPr>
+          <w:rFonts w:ascii="Century Schoolbook" w:hAnsi="Century Schoolbook" w:cs="Times New Roman"/>
+          <w:i/>
+          <w:iCs/>
+          <w:sz w:val="28"/>
+          <w:szCs w:val="28"/>
+        </w:rPr>
+        <w:t xml:space="preserve"> → Equipa, </w:t>
+      </w:r>
+      <w:r>
+        <w:rPr>
+          <w:rFonts w:ascii="Century Schoolbook" w:hAnsi="Century Schoolbook" w:cs="Times New Roman"/>
+          <w:i/>
+          <w:iCs/>
+          <w:sz w:val="28"/>
+          <w:szCs w:val="28"/>
+          <w:u w:val="single"/>
+        </w:rPr>
+        <w:t>idFase</w:t>
+      </w:r>
+      <w:r>
+        <w:rPr>
+          <w:rFonts w:ascii="Century Schoolbook" w:hAnsi="Century Schoolbook" w:cs="Times New Roman"/>
+          <w:i/>
+          <w:iCs/>
+          <w:sz w:val="28"/>
+          <w:szCs w:val="28"/>
+        </w:rPr>
+        <w:t xml:space="preserve"> → Fase)</w:t>
+      </w:r>
+    </w:p>
+    <w:p>
+      <w:pPr>
+        <w:spacing w:line="360" w:lineRule="auto"/>
+        <w:rPr>
+          <w:rFonts w:ascii="Century Schoolbook" w:hAnsi="Century Schoolbook" w:cs="Times New Roman"/>
+          <w:i/>
+          <w:iCs/>
+          <w:sz w:val="24"/>
+          <w:szCs w:val="24"/>
+        </w:rPr>
+      </w:pPr>
+      <w:r>
+        <w:rPr>
+          <w:rFonts w:ascii="Century Schoolbook" w:hAnsi="Century Schoolbook" w:cs="Times New Roman"/>
+          <w:i/>
+          <w:iCs/>
+          <w:sz w:val="24"/>
+          <w:szCs w:val="24"/>
+        </w:rPr>
+        <w:tab/>
+        <w:t>- Dependências:</w:t>
+      </w:r>
+    </w:p>
+    <w:p>
+      <w:pPr>
+        <w:spacing w:line="276" w:lineRule="auto"/>
+        <w:rPr>
+          <w:rFonts w:ascii="Century Schoolbook" w:hAnsi="Century Schoolbook" w:cs="Times New Roman"/>
+          <w:i/>
+          <w:iCs/>
+          <w:sz w:val="24"/>
+          <w:szCs w:val="24"/>
+        </w:rPr>
+      </w:pPr>
+      <w:r>
+        <w:rPr>
+          <w:rFonts w:ascii="Century Schoolbook" w:hAnsi="Century Schoolbook" w:cs="Times New Roman"/>
+          <w:i/>
+          <w:iCs/>
+          <w:sz w:val="24"/>
+          <w:szCs w:val="24"/>
+        </w:rPr>
+        <w:tab/>
+      </w:r>
+      <w:r>
+        <w:rPr>
+          <w:rFonts w:ascii="Century Schoolbook" w:hAnsi="Century Schoolbook" w:cs="Times New Roman"/>
+          <w:i/>
+          <w:iCs/>
+          <w:sz w:val="24"/>
+          <w:szCs w:val="24"/>
+        </w:rPr>
+        <w:tab/>
+        <w:t>idJogo → data, hora, resultado, idEquipa, idFase</w:t>
+      </w:r>
+    </w:p>
+    <w:p>
+      <w:pPr>
+        <w:spacing w:line="276" w:lineRule="auto"/>
+        <w:rPr>
+          <w:rFonts w:ascii="Century Schoolbook" w:hAnsi="Century Schoolbook" w:cs="Times New Roman"/>
+          <w:i/>
+          <w:iCs/>
+          <w:sz w:val="24"/>
+          <w:szCs w:val="24"/>
+        </w:rPr>
+      </w:pPr>
+      <w:r>
+        <w:rPr>
+          <w:rFonts w:ascii="Century Schoolbook" w:hAnsi="Century Schoolbook" w:cs="Times New Roman"/>
+          <w:i/>
+          <w:iCs/>
+          <w:sz w:val="24"/>
+          <w:szCs w:val="24"/>
+        </w:rPr>
+        <w:tab/>
+      </w:r>
+      <w:r>
+        <w:rPr>
+          <w:rFonts w:ascii="Century Schoolbook" w:hAnsi="Century Schoolbook" w:cs="Times New Roman"/>
+          <w:i/>
+          <w:iCs/>
+          <w:sz w:val="24"/>
+          <w:szCs w:val="24"/>
+        </w:rPr>
+        <w:tab/>
+        <w:t xml:space="preserve">idEquipa → </w:t>
+      </w:r>
+    </w:p>
+    <w:p>
+      <w:pPr>
+        <w:spacing w:line="276" w:lineRule="auto"/>
+        <w:rPr>
+          <w:rFonts w:ascii="Century Schoolbook" w:hAnsi="Century Schoolbook" w:cs="Times New Roman"/>
+          <w:i/>
+          <w:iCs/>
+          <w:sz w:val="24"/>
+          <w:szCs w:val="24"/>
+        </w:rPr>
+      </w:pPr>
+      <w:r>
+        <w:rPr>
+          <w:rFonts w:ascii="Century Schoolbook" w:hAnsi="Century Schoolbook" w:cs="Times New Roman"/>
+          <w:i/>
+          <w:iCs/>
+          <w:sz w:val="24"/>
+          <w:szCs w:val="24"/>
+        </w:rPr>
+        <w:tab/>
+      </w:r>
+      <w:r>
+        <w:rPr>
+          <w:rFonts w:ascii="Century Schoolbook" w:hAnsi="Century Schoolbook" w:cs="Times New Roman"/>
+          <w:i/>
+          <w:iCs/>
+          <w:sz w:val="24"/>
+          <w:szCs w:val="24"/>
+        </w:rPr>
+        <w:tab/>
+        <w:t>idFase</w:t>
+      </w:r>
+    </w:p>
+    <w:p>
+      <w:pPr>
+        <w:spacing w:line="276" w:lineRule="auto"/>
+        <w:ind w:firstLine="720"/>
+        <w:rPr>
+          <w:rFonts w:ascii="Century Schoolbook" w:hAnsi="Century Schoolbook" w:cs="Times New Roman"/>
+          <w:i/>
+          <w:iCs/>
+          <w:sz w:val="24"/>
+          <w:szCs w:val="24"/>
+        </w:rPr>
+      </w:pPr>
+      <w:r>
+        <w:rPr>
+          <w:rFonts w:ascii="Century Schoolbook" w:hAnsi="Century Schoolbook" w:cs="Times New Roman"/>
+          <w:i/>
+          <w:iCs/>
+          <w:sz w:val="24"/>
+          <w:szCs w:val="24"/>
+        </w:rPr>
+        <w:t>- Formas:</w:t>
+      </w:r>
+    </w:p>
+    <w:p>
+      <w:pPr>
+        <w:spacing w:line="276" w:lineRule="auto"/>
+        <w:rPr>
+          <w:rFonts w:ascii="Century Schoolbook" w:hAnsi="Century Schoolbook" w:cs="Times New Roman"/>
+          <w:i/>
+          <w:iCs/>
+          <w:sz w:val="24"/>
+          <w:szCs w:val="24"/>
+        </w:rPr>
+      </w:pPr>
+      <w:r>
+        <w:rPr>
+          <w:rFonts w:ascii="Century Schoolbook" w:hAnsi="Century Schoolbook" w:cs="Times New Roman"/>
+          <w:i/>
+          <w:iCs/>
+          <w:sz w:val="24"/>
+          <w:szCs w:val="24"/>
+        </w:rPr>
+        <w:tab/>
+      </w:r>
+      <w:r>
+        <w:rPr>
+          <w:rFonts w:ascii="Century Schoolbook" w:hAnsi="Century Schoolbook" w:cs="Times New Roman"/>
+          <w:i/>
+          <w:iCs/>
+          <w:sz w:val="24"/>
+          <w:szCs w:val="24"/>
+        </w:rPr>
+        <w:tab/>
+        <w:t xml:space="preserve">BCNF: </w:t>
+      </w:r>
+    </w:p>
+    <w:p>
+      <w:pPr>
+        <w:spacing w:line="276" w:lineRule="auto"/>
+        <w:rPr>
+          <w:rFonts w:ascii="Century Schoolbook" w:hAnsi="Century Schoolbook" w:cs="Times New Roman"/>
+          <w:i/>
+          <w:iCs/>
+          <w:sz w:val="24"/>
+          <w:szCs w:val="24"/>
+        </w:rPr>
+      </w:pPr>
+      <w:r>
+        <w:rPr>
+          <w:rFonts w:ascii="Century Schoolbook" w:hAnsi="Century Schoolbook" w:cs="Times New Roman"/>
+          <w:i/>
+          <w:iCs/>
+          <w:sz w:val="24"/>
+          <w:szCs w:val="24"/>
+        </w:rPr>
+        <w:tab/>
+      </w:r>
+      <w:r>
+        <w:rPr>
+          <w:rFonts w:ascii="Century Schoolbook" w:hAnsi="Century Schoolbook" w:cs="Times New Roman"/>
+          <w:i/>
+          <w:iCs/>
+          <w:sz w:val="24"/>
+          <w:szCs w:val="24"/>
+        </w:rPr>
+        <w:tab/>
+        <w:t>3NF:</w:t>
+      </w:r>
+    </w:p>
+    <w:p>
+      <w:pPr>
+        <w:spacing w:line="276" w:lineRule="auto"/>
+        <w:rPr>
+          <w:rFonts w:ascii="Century Schoolbook" w:hAnsi="Century Schoolbook" w:cs="Times New Roman"/>
+          <w:i/>
+          <w:iCs/>
+          <w:sz w:val="24"/>
+          <w:szCs w:val="24"/>
+        </w:rPr>
+      </w:pPr>
+    </w:p>
+    <w:p>
+      <w:pPr>
+        <w:spacing w:line="480" w:lineRule="auto"/>
+        <w:rPr>
+          <w:rFonts w:ascii="Century Schoolbook" w:hAnsi="Century Schoolbook" w:cs="Times New Roman"/>
+          <w:i/>
+          <w:iCs/>
+          <w:sz w:val="28"/>
+          <w:szCs w:val="28"/>
+        </w:rPr>
+      </w:pPr>
+      <w:r>
+        <w:rPr>
+          <w:rFonts w:ascii="Century Schoolbook" w:hAnsi="Century Schoolbook" w:cs="Times New Roman"/>
+          <w:b/>
+          <w:bCs/>
+          <w:i/>
+          <w:iCs/>
+          <w:sz w:val="28"/>
+          <w:szCs w:val="28"/>
+        </w:rPr>
+        <w:t>Equipa</w:t>
+      </w:r>
+      <w:r>
+        <w:rPr>
+          <w:rFonts w:ascii="Century Schoolbook" w:hAnsi="Century Schoolbook" w:cs="Times New Roman"/>
+          <w:i/>
+          <w:iCs/>
+          <w:sz w:val="28"/>
+          <w:szCs w:val="28"/>
+        </w:rPr>
+        <w:t xml:space="preserve"> (</w:t>
+      </w:r>
+      <w:r>
+        <w:rPr>
+          <w:rFonts w:ascii="Century Schoolbook" w:hAnsi="Century Schoolbook" w:cs="Times New Roman"/>
+          <w:i/>
+          <w:iCs/>
+          <w:sz w:val="28"/>
+          <w:szCs w:val="28"/>
+          <w:u w:val="single"/>
+        </w:rPr>
+        <w:t>idEquipa</w:t>
+      </w:r>
+      <w:r>
+        <w:rPr>
+          <w:rFonts w:ascii="Century Schoolbook" w:hAnsi="Century Schoolbook" w:cs="Times New Roman"/>
+          <w:i/>
+          <w:iCs/>
+          <w:sz w:val="28"/>
+          <w:szCs w:val="28"/>
+        </w:rPr>
+        <w:t xml:space="preserve">, nome, classificação, </w:t>
+      </w:r>
+      <w:r>
+        <w:rPr>
+          <w:rFonts w:ascii="Century Schoolbook" w:hAnsi="Century Schoolbook" w:cs="Times New Roman"/>
+          <w:i/>
+          <w:iCs/>
+          <w:sz w:val="28"/>
+          <w:szCs w:val="28"/>
+          <w:u w:val="single"/>
+        </w:rPr>
+        <w:t>idPlayoff</w:t>
+      </w:r>
+      <w:r>
+        <w:rPr>
+          <w:rFonts w:ascii="Century Schoolbook" w:hAnsi="Century Schoolbook" w:cs="Times New Roman"/>
+          <w:i/>
+          <w:iCs/>
+          <w:sz w:val="28"/>
+          <w:szCs w:val="28"/>
+        </w:rPr>
+        <w:t xml:space="preserve"> → Playoff)</w:t>
+      </w:r>
+    </w:p>
+    <w:p>
+      <w:pPr>
+        <w:spacing w:line="360" w:lineRule="auto"/>
+        <w:rPr>
+          <w:rFonts w:ascii="Century Schoolbook" w:hAnsi="Century Schoolbook" w:cs="Times New Roman"/>
+          <w:i/>
+          <w:iCs/>
+          <w:sz w:val="24"/>
+          <w:szCs w:val="24"/>
+        </w:rPr>
+      </w:pPr>
+      <w:r>
+        <w:rPr>
+          <w:rFonts w:ascii="Century Schoolbook" w:hAnsi="Century Schoolbook" w:cs="Times New Roman"/>
+          <w:i/>
+          <w:iCs/>
+        </w:rPr>
+        <w:tab/>
+      </w:r>
+      <w:r>
+        <w:rPr>
+          <w:rFonts w:ascii="Century Schoolbook" w:hAnsi="Century Schoolbook" w:cs="Times New Roman"/>
+          <w:i/>
+          <w:iCs/>
+          <w:sz w:val="24"/>
+          <w:szCs w:val="24"/>
+        </w:rPr>
+        <w:t>- Dependências:</w:t>
+      </w:r>
+    </w:p>
+    <w:p>
+      <w:pPr>
+        <w:spacing w:line="276" w:lineRule="auto"/>
+        <w:rPr>
+          <w:rFonts w:ascii="Century Schoolbook" w:hAnsi="Century Schoolbook" w:cs="Times New Roman"/>
+          <w:i/>
+          <w:iCs/>
+          <w:sz w:val="24"/>
+          <w:szCs w:val="24"/>
+        </w:rPr>
+      </w:pPr>
+      <w:r>
+        <w:rPr>
+          <w:rFonts w:ascii="Century Schoolbook" w:hAnsi="Century Schoolbook" w:cs="Times New Roman"/>
+          <w:i/>
+          <w:iCs/>
+          <w:sz w:val="24"/>
+          <w:szCs w:val="24"/>
+        </w:rPr>
+        <w:tab/>
+      </w:r>
+      <w:r>
+        <w:rPr>
+          <w:rFonts w:ascii="Century Schoolbook" w:hAnsi="Century Schoolbook" w:cs="Times New Roman"/>
+          <w:i/>
+          <w:iCs/>
+          <w:sz w:val="24"/>
+          <w:szCs w:val="24"/>
+        </w:rPr>
+        <w:tab/>
+        <w:t xml:space="preserve">idEquipa → nome, classificação, idPlayoff </w:t>
+      </w:r>
+    </w:p>
+    <w:p>
+      <w:pPr>
+        <w:spacing w:line="276" w:lineRule="auto"/>
+        <w:rPr>
+          <w:rFonts w:ascii="Century Schoolbook" w:hAnsi="Century Schoolbook" w:cs="Times New Roman"/>
+          <w:i/>
+          <w:iCs/>
+          <w:sz w:val="24"/>
+          <w:szCs w:val="24"/>
+        </w:rPr>
+      </w:pPr>
+      <w:r>
+        <w:rPr>
+          <w:rFonts w:ascii="Century Schoolbook" w:hAnsi="Century Schoolbook" w:cs="Times New Roman"/>
+          <w:i/>
+          <w:iCs/>
+          <w:sz w:val="24"/>
+          <w:szCs w:val="24"/>
+        </w:rPr>
+        <w:tab/>
+      </w:r>
+      <w:r>
+        <w:rPr>
+          <w:rFonts w:ascii="Century Schoolbook" w:hAnsi="Century Schoolbook" w:cs="Times New Roman"/>
+          <w:i/>
+          <w:iCs/>
+          <w:sz w:val="24"/>
+          <w:szCs w:val="24"/>
+        </w:rPr>
+        <w:tab/>
+        <w:t>idPlayoff → data, ronda</w:t>
+      </w:r>
+    </w:p>
+    <w:p>
+      <w:pPr>
+        <w:spacing w:line="276" w:lineRule="auto"/>
+        <w:rPr>
+          <w:rFonts w:ascii="Century Schoolbook" w:hAnsi="Century Schoolbook" w:cs="Times New Roman"/>
+          <w:i/>
+          <w:iCs/>
+          <w:sz w:val="24"/>
+          <w:szCs w:val="24"/>
+        </w:rPr>
+      </w:pPr>
+      <w:r>
+        <w:rPr>
+          <w:rFonts w:ascii="Century Schoolbook" w:hAnsi="Century Schoolbook" w:cs="Times New Roman"/>
+          <w:i/>
+          <w:iCs/>
+          <w:sz w:val="24"/>
+          <w:szCs w:val="24"/>
+        </w:rPr>
+        <w:tab/>
+        <w:t>- Formas:</w:t>
+      </w:r>
+    </w:p>
+    <w:p>
+      <w:pPr>
+        <w:spacing w:line="276" w:lineRule="auto"/>
+        <w:rPr>
+          <w:rFonts w:ascii="Century Schoolbook" w:hAnsi="Century Schoolbook" w:cs="Times New Roman"/>
+          <w:i/>
+          <w:iCs/>
+          <w:sz w:val="24"/>
+          <w:szCs w:val="24"/>
+        </w:rPr>
+      </w:pPr>
+      <w:r>
+        <w:rPr>
+          <w:rFonts w:ascii="Century Schoolbook" w:hAnsi="Century Schoolbook" w:cs="Times New Roman"/>
+          <w:i/>
+          <w:iCs/>
+          <w:sz w:val="24"/>
+          <w:szCs w:val="24"/>
+        </w:rPr>
+        <w:tab/>
+      </w:r>
+      <w:r>
+        <w:rPr>
+          <w:rFonts w:ascii="Century Schoolbook" w:hAnsi="Century Schoolbook" w:cs="Times New Roman"/>
+          <w:i/>
+          <w:iCs/>
+          <w:sz w:val="24"/>
+          <w:szCs w:val="24"/>
+        </w:rPr>
+        <w:tab/>
+        <w:t xml:space="preserve">BCNF: </w:t>
+      </w:r>
+    </w:p>
+    <w:p>
+      <w:pPr>
+        <w:spacing w:line="276" w:lineRule="auto"/>
+        <w:rPr>
+          <w:rFonts w:ascii="Century Schoolbook" w:hAnsi="Century Schoolbook" w:cs="Times New Roman"/>
+          <w:i/>
+          <w:iCs/>
+          <w:sz w:val="24"/>
+          <w:szCs w:val="24"/>
+        </w:rPr>
+      </w:pPr>
+      <w:r>
+        <w:rPr>
+          <w:rFonts w:ascii="Century Schoolbook" w:hAnsi="Century Schoolbook" w:cs="Times New Roman"/>
+          <w:i/>
+          <w:iCs/>
+          <w:sz w:val="24"/>
+          <w:szCs w:val="24"/>
+        </w:rPr>
+        <w:tab/>
+      </w:r>
+      <w:r>
+        <w:rPr>
+          <w:rFonts w:ascii="Century Schoolbook" w:hAnsi="Century Schoolbook" w:cs="Times New Roman"/>
+          <w:i/>
+          <w:iCs/>
+          <w:sz w:val="24"/>
+          <w:szCs w:val="24"/>
+        </w:rPr>
+        <w:tab/>
+        <w:t>3NF:</w:t>
+      </w:r>
+    </w:p>
+    <w:p>
+      <w:pPr>
+        <w:spacing w:line="276" w:lineRule="auto"/>
+        <w:rPr>
+          <w:rFonts w:ascii="Century Schoolbook" w:hAnsi="Century Schoolbook" w:cs="Times New Roman"/>
+          <w:i/>
+          <w:iCs/>
+        </w:rPr>
+      </w:pPr>
+    </w:p>
+    <w:p>
+      <w:pPr>
+        <w:spacing w:line="276" w:lineRule="auto"/>
+        <w:rPr>
+          <w:rFonts w:ascii="Century Schoolbook" w:hAnsi="Century Schoolbook" w:cs="Times New Roman"/>
+          <w:i/>
+          <w:iCs/>
+        </w:rPr>
+      </w:pPr>
+    </w:p>
+    <w:p>
+      <w:pPr>
+        <w:spacing w:line="276" w:lineRule="auto"/>
+        <w:rPr>
+          <w:rFonts w:ascii="Century Schoolbook" w:hAnsi="Century Schoolbook" w:cs="Times New Roman"/>
+          <w:i/>
+          <w:iCs/>
+        </w:rPr>
+      </w:pPr>
+    </w:p>
+    <w:p>
+      <w:pPr>
+        <w:spacing w:line="276" w:lineRule="auto"/>
+        <w:rPr>
+          <w:rFonts w:ascii="Century Schoolbook" w:hAnsi="Century Schoolbook" w:cs="Times New Roman"/>
+          <w:i/>
+          <w:iCs/>
+        </w:rPr>
+      </w:pPr>
+    </w:p>
+    <w:p>
+      <w:pPr>
+        <w:spacing w:line="480" w:lineRule="auto"/>
+        <w:rPr>
+          <w:rFonts w:ascii="Century Schoolbook" w:hAnsi="Century Schoolbook" w:cs="Times New Roman"/>
+          <w:i/>
+          <w:iCs/>
+          <w:sz w:val="28"/>
+          <w:szCs w:val="28"/>
+        </w:rPr>
+      </w:pPr>
+      <w:r>
+        <w:rPr>
+          <w:rFonts w:ascii="Century Schoolbook" w:hAnsi="Century Schoolbook" w:cs="Times New Roman"/>
+          <w:b/>
+          <w:bCs/>
+          <w:i/>
+          <w:iCs/>
+          <w:sz w:val="28"/>
+          <w:szCs w:val="28"/>
+        </w:rPr>
+        <w:t>Jogador</w:t>
+      </w:r>
+      <w:r>
+        <w:rPr>
+          <w:rFonts w:ascii="Century Schoolbook" w:hAnsi="Century Schoolbook" w:cs="Times New Roman"/>
+          <w:i/>
+          <w:iCs/>
+          <w:sz w:val="28"/>
+          <w:szCs w:val="28"/>
+        </w:rPr>
+        <w:t xml:space="preserve"> (</w:t>
+      </w:r>
+      <w:r>
+        <w:rPr>
+          <w:rFonts w:ascii="Century Schoolbook" w:hAnsi="Century Schoolbook" w:cs="Times New Roman"/>
+          <w:i/>
+          <w:iCs/>
+          <w:sz w:val="28"/>
+          <w:szCs w:val="28"/>
+          <w:u w:val="single"/>
+        </w:rPr>
+        <w:t>idJogador</w:t>
+      </w:r>
+      <w:r>
+        <w:rPr>
+          <w:rFonts w:ascii="Century Schoolbook" w:hAnsi="Century Schoolbook" w:cs="Times New Roman"/>
+          <w:i/>
+          <w:iCs/>
+          <w:sz w:val="28"/>
+          <w:szCs w:val="28"/>
+        </w:rPr>
+        <w:t>, nome, dataNasc)</w:t>
+      </w:r>
+    </w:p>
+    <w:p>
+      <w:pPr>
+        <w:spacing w:line="360" w:lineRule="auto"/>
+        <w:rPr>
+          <w:rFonts w:ascii="Century Schoolbook" w:hAnsi="Century Schoolbook" w:cs="Times New Roman"/>
+          <w:i/>
+          <w:iCs/>
+          <w:sz w:val="24"/>
+          <w:szCs w:val="24"/>
+        </w:rPr>
+      </w:pPr>
+      <w:r>
+        <w:rPr>
+          <w:rFonts w:ascii="Century Schoolbook" w:hAnsi="Century Schoolbook" w:cs="Times New Roman"/>
+          <w:i/>
+          <w:iCs/>
+        </w:rPr>
+        <w:tab/>
+      </w:r>
+      <w:r>
+        <w:rPr>
+          <w:rFonts w:ascii="Century Schoolbook" w:hAnsi="Century Schoolbook" w:cs="Times New Roman"/>
+          <w:i/>
+          <w:iCs/>
+          <w:sz w:val="24"/>
+          <w:szCs w:val="24"/>
+        </w:rPr>
+        <w:t>- Dependências:</w:t>
+      </w:r>
+    </w:p>
+    <w:p>
+      <w:pPr>
+        <w:spacing w:line="276" w:lineRule="auto"/>
+        <w:rPr>
+          <w:rFonts w:ascii="Century Schoolbook" w:hAnsi="Century Schoolbook" w:cs="Times New Roman"/>
+          <w:i/>
+          <w:iCs/>
+          <w:sz w:val="24"/>
+          <w:szCs w:val="24"/>
+        </w:rPr>
+      </w:pPr>
+      <w:r>
+        <w:rPr>
+          <w:rFonts w:ascii="Century Schoolbook" w:hAnsi="Century Schoolbook" w:cs="Times New Roman"/>
+          <w:i/>
+          <w:iCs/>
+          <w:sz w:val="24"/>
+          <w:szCs w:val="24"/>
+        </w:rPr>
+        <w:tab/>
+      </w:r>
+      <w:r>
+        <w:rPr>
+          <w:rFonts w:ascii="Century Schoolbook" w:hAnsi="Century Schoolbook" w:cs="Times New Roman"/>
+          <w:i/>
+          <w:iCs/>
+          <w:sz w:val="24"/>
+          <w:szCs w:val="24"/>
+        </w:rPr>
+        <w:tab/>
+        <w:t>idJogador → nome, dataNasc</w:t>
+      </w:r>
+    </w:p>
+    <w:p>
+      <w:pPr>
+        <w:spacing w:line="276" w:lineRule="auto"/>
+        <w:rPr>
+          <w:rFonts w:ascii="Century Schoolbook" w:hAnsi="Century Schoolbook" w:cs="Times New Roman"/>
+          <w:i/>
+          <w:iCs/>
+          <w:sz w:val="24"/>
+          <w:szCs w:val="24"/>
+        </w:rPr>
+      </w:pPr>
+      <w:r>
+        <w:rPr>
+          <w:rFonts w:ascii="Century Schoolbook" w:hAnsi="Century Schoolbook" w:cs="Times New Roman"/>
+          <w:i/>
+          <w:iCs/>
+          <w:sz w:val="24"/>
+          <w:szCs w:val="24"/>
+        </w:rPr>
+        <w:tab/>
+        <w:t>-Formas:</w:t>
+      </w:r>
+    </w:p>
+    <w:p>
+      <w:pPr>
+        <w:spacing w:line="276" w:lineRule="auto"/>
+        <w:rPr>
+          <w:rFonts w:ascii="Century Schoolbook" w:hAnsi="Century Schoolbook" w:cs="Times New Roman"/>
+          <w:i/>
+          <w:iCs/>
+          <w:sz w:val="24"/>
+          <w:szCs w:val="24"/>
+          <w:lang w:val="en-US"/>
+        </w:rPr>
+      </w:pPr>
+      <w:r>
+        <w:rPr>
+          <w:rFonts w:ascii="Century Schoolbook" w:hAnsi="Century Schoolbook" w:cs="Times New Roman"/>
+          <w:i/>
+          <w:iCs/>
+          <w:sz w:val="24"/>
+          <w:szCs w:val="24"/>
+        </w:rPr>
+        <w:tab/>
+      </w:r>
+      <w:r>
+        <w:rPr>
+          <w:rFonts w:ascii="Century Schoolbook" w:hAnsi="Century Schoolbook" w:cs="Times New Roman"/>
+          <w:i/>
+          <w:iCs/>
+          <w:sz w:val="24"/>
+          <w:szCs w:val="24"/>
+        </w:rPr>
+        <w:tab/>
+      </w:r>
+      <w:r>
+        <w:rPr>
+          <w:rFonts w:ascii="Century Schoolbook" w:hAnsi="Century Schoolbook" w:cs="Times New Roman"/>
+          <w:i/>
+          <w:iCs/>
+          <w:sz w:val="24"/>
+          <w:szCs w:val="24"/>
+          <w:lang w:val="en-US"/>
+        </w:rPr>
+        <w:t>BCNF:</w:t>
+      </w:r>
+    </w:p>
+    <w:p>
+      <w:pPr>
+        <w:spacing w:line="276" w:lineRule="auto"/>
+        <w:rPr>
+          <w:rFonts w:ascii="Century Schoolbook" w:hAnsi="Century Schoolbook" w:cs="Times New Roman"/>
+          <w:i/>
+          <w:iCs/>
+          <w:sz w:val="24"/>
+          <w:szCs w:val="24"/>
+          <w:lang w:val="en-US"/>
+        </w:rPr>
+      </w:pPr>
+      <w:r>
+        <w:rPr>
+          <w:rFonts w:ascii="Century Schoolbook" w:hAnsi="Century Schoolbook" w:cs="Times New Roman"/>
+          <w:i/>
+          <w:iCs/>
+          <w:sz w:val="24"/>
+          <w:szCs w:val="24"/>
+          <w:lang w:val="en-US"/>
+        </w:rPr>
+        <w:tab/>
+      </w:r>
+      <w:r>
+        <w:rPr>
+          <w:rFonts w:ascii="Century Schoolbook" w:hAnsi="Century Schoolbook" w:cs="Times New Roman"/>
+          <w:i/>
+          <w:iCs/>
+          <w:sz w:val="24"/>
+          <w:szCs w:val="24"/>
+          <w:lang w:val="en-US"/>
+        </w:rPr>
+        <w:tab/>
+        <w:t>3FN:</w:t>
+      </w:r>
+    </w:p>
+    <w:p>
+      <w:pPr>
+        <w:spacing w:line="276" w:lineRule="auto"/>
+        <w:rPr>
+          <w:rFonts w:ascii="Century Schoolbook" w:hAnsi="Century Schoolbook" w:cs="Times New Roman"/>
+          <w:i/>
+          <w:iCs/>
+          <w:sz w:val="24"/>
+          <w:szCs w:val="24"/>
+          <w:lang w:val="en-US"/>
+        </w:rPr>
+      </w:pPr>
+    </w:p>
+    <w:p>
+      <w:pPr>
+        <w:spacing w:line="480" w:lineRule="auto"/>
+        <w:rPr>
+          <w:rFonts w:ascii="Century Schoolbook" w:hAnsi="Century Schoolbook" w:cs="Times New Roman"/>
+          <w:i/>
+          <w:iCs/>
+          <w:sz w:val="28"/>
+          <w:szCs w:val="28"/>
+          <w:lang w:val="en-US"/>
+        </w:rPr>
+      </w:pPr>
+      <w:r>
+        <w:rPr>
+          <w:rFonts w:ascii="Century Schoolbook" w:hAnsi="Century Schoolbook" w:cs="Times New Roman"/>
+          <w:b/>
+          <w:bCs/>
+          <w:i/>
+          <w:iCs/>
+          <w:sz w:val="28"/>
+          <w:szCs w:val="28"/>
+          <w:lang w:val="en-US"/>
+        </w:rPr>
+        <w:t>Playoff</w:t>
+      </w:r>
+      <w:r>
+        <w:rPr>
+          <w:rFonts w:ascii="Century Schoolbook" w:hAnsi="Century Schoolbook" w:cs="Times New Roman"/>
+          <w:i/>
+          <w:iCs/>
+          <w:sz w:val="28"/>
+          <w:szCs w:val="28"/>
+          <w:lang w:val="en-US"/>
+        </w:rPr>
+        <w:t xml:space="preserve"> (</w:t>
+      </w:r>
+      <w:r>
+        <w:rPr>
+          <w:rFonts w:ascii="Century Schoolbook" w:hAnsi="Century Schoolbook" w:cs="Times New Roman"/>
+          <w:i/>
+          <w:iCs/>
+          <w:sz w:val="28"/>
+          <w:szCs w:val="28"/>
+          <w:u w:val="single"/>
+          <w:lang w:val="en-US"/>
+        </w:rPr>
+        <w:t>idPlayoff</w:t>
+      </w:r>
+      <w:r>
+        <w:rPr>
+          <w:rFonts w:ascii="Century Schoolbook" w:hAnsi="Century Schoolbook" w:cs="Times New Roman"/>
+          <w:i/>
+          <w:iCs/>
+          <w:sz w:val="28"/>
+          <w:szCs w:val="28"/>
+          <w:lang w:val="en-US"/>
+        </w:rPr>
+        <w:t xml:space="preserve">, data, </w:t>
+      </w:r>
+      <w:proofErr w:type="spellStart"/>
+      <w:r>
+        <w:rPr>
+          <w:rFonts w:ascii="Century Schoolbook" w:hAnsi="Century Schoolbook" w:cs="Times New Roman"/>
+          <w:i/>
+          <w:iCs/>
+          <w:sz w:val="28"/>
+          <w:szCs w:val="28"/>
+          <w:lang w:val="en-US"/>
+        </w:rPr>
+        <w:t>ronda</w:t>
+      </w:r>
+      <w:proofErr w:type="spellEnd"/>
+      <w:r>
+        <w:rPr>
+          <w:rFonts w:ascii="Century Schoolbook" w:hAnsi="Century Schoolbook" w:cs="Times New Roman"/>
+          <w:i/>
+          <w:iCs/>
+          <w:sz w:val="28"/>
+          <w:szCs w:val="28"/>
+          <w:lang w:val="en-US"/>
+        </w:rPr>
+        <w:t>)</w:t>
+      </w:r>
+    </w:p>
+    <w:p>
+      <w:pPr>
+        <w:spacing w:line="360" w:lineRule="auto"/>
+        <w:rPr>
+          <w:rFonts w:ascii="Century Schoolbook" w:hAnsi="Century Schoolbook" w:cs="Times New Roman"/>
+          <w:i/>
+          <w:iCs/>
+          <w:sz w:val="24"/>
+          <w:szCs w:val="24"/>
+        </w:rPr>
+      </w:pPr>
+      <w:r>
+        <w:rPr>
+          <w:rFonts w:ascii="Century Schoolbook" w:hAnsi="Century Schoolbook" w:cs="Times New Roman"/>
+          <w:i/>
+          <w:iCs/>
+          <w:lang w:val="en-US"/>
+        </w:rPr>
+        <w:tab/>
+      </w:r>
+      <w:r>
+        <w:rPr>
+          <w:rFonts w:ascii="Century Schoolbook" w:hAnsi="Century Schoolbook" w:cs="Times New Roman"/>
+          <w:i/>
+          <w:iCs/>
+          <w:sz w:val="24"/>
+          <w:szCs w:val="24"/>
+        </w:rPr>
+        <w:t>- Dependências:</w:t>
+      </w:r>
+    </w:p>
+    <w:p>
+      <w:pPr>
+        <w:spacing w:line="276" w:lineRule="auto"/>
+        <w:rPr>
+          <w:rFonts w:ascii="Century Schoolbook" w:hAnsi="Century Schoolbook" w:cs="Times New Roman"/>
+          <w:i/>
+          <w:iCs/>
+          <w:sz w:val="24"/>
+          <w:szCs w:val="24"/>
+        </w:rPr>
+      </w:pPr>
+      <w:r>
+        <w:rPr>
+          <w:rFonts w:ascii="Century Schoolbook" w:hAnsi="Century Schoolbook" w:cs="Times New Roman"/>
+          <w:i/>
+          <w:iCs/>
+          <w:sz w:val="24"/>
+          <w:szCs w:val="24"/>
+        </w:rPr>
+        <w:tab/>
+      </w:r>
+      <w:r>
+        <w:rPr>
+          <w:rFonts w:ascii="Century Schoolbook" w:hAnsi="Century Schoolbook" w:cs="Times New Roman"/>
+          <w:i/>
+          <w:iCs/>
+          <w:sz w:val="24"/>
+          <w:szCs w:val="24"/>
+        </w:rPr>
+        <w:tab/>
+        <w:t>id</w:t>
+      </w:r>
+      <w:r>
+        <w:rPr>
+          <w:rFonts w:ascii="Century Schoolbook" w:hAnsi="Century Schoolbook" w:cs="Times New Roman"/>
+          <w:i/>
+          <w:iCs/>
+          <w:sz w:val="24"/>
+          <w:szCs w:val="24"/>
+        </w:rPr>
+        <w:t>Playoff</w:t>
+      </w:r>
+      <w:r>
+        <w:rPr>
+          <w:rFonts w:ascii="Century Schoolbook" w:hAnsi="Century Schoolbook" w:cs="Times New Roman"/>
+          <w:i/>
+          <w:iCs/>
+          <w:sz w:val="24"/>
+          <w:szCs w:val="24"/>
+        </w:rPr>
+        <w:t xml:space="preserve"> → data, </w:t>
+      </w:r>
+      <w:r>
+        <w:rPr>
+          <w:rFonts w:ascii="Century Schoolbook" w:hAnsi="Century Schoolbook" w:cs="Times New Roman"/>
+          <w:i/>
+          <w:iCs/>
+          <w:sz w:val="24"/>
+          <w:szCs w:val="24"/>
+        </w:rPr>
+        <w:t>ronda</w:t>
+      </w:r>
+    </w:p>
+    <w:p>
+      <w:pPr>
+        <w:spacing w:line="276" w:lineRule="auto"/>
+        <w:rPr>
+          <w:rFonts w:ascii="Century Schoolbook" w:hAnsi="Century Schoolbook" w:cs="Times New Roman"/>
+          <w:i/>
+          <w:iCs/>
+          <w:sz w:val="24"/>
+          <w:szCs w:val="24"/>
+        </w:rPr>
+      </w:pPr>
+      <w:r>
+        <w:rPr>
+          <w:rFonts w:ascii="Century Schoolbook" w:hAnsi="Century Schoolbook" w:cs="Times New Roman"/>
+          <w:i/>
+          <w:iCs/>
+          <w:sz w:val="24"/>
+          <w:szCs w:val="24"/>
+        </w:rPr>
+        <w:tab/>
+      </w:r>
+      <w:r>
+        <w:rPr>
+          <w:rFonts w:ascii="Century Schoolbook" w:hAnsi="Century Schoolbook" w:cs="Times New Roman"/>
+          <w:i/>
+          <w:iCs/>
+          <w:sz w:val="24"/>
+          <w:szCs w:val="24"/>
+        </w:rPr>
+        <w:t>- Formas:</w:t>
+      </w:r>
+    </w:p>
+    <w:p>
+      <w:pPr>
+        <w:spacing w:line="276" w:lineRule="auto"/>
+        <w:rPr>
+          <w:rFonts w:ascii="Century Schoolbook" w:hAnsi="Century Schoolbook" w:cs="Times New Roman"/>
+          <w:i/>
+          <w:iCs/>
+          <w:sz w:val="24"/>
+          <w:szCs w:val="24"/>
+        </w:rPr>
+      </w:pPr>
+      <w:r>
+        <w:rPr>
+          <w:rFonts w:ascii="Century Schoolbook" w:hAnsi="Century Schoolbook" w:cs="Times New Roman"/>
+          <w:i/>
+          <w:iCs/>
+          <w:sz w:val="24"/>
+          <w:szCs w:val="24"/>
+        </w:rPr>
+        <w:tab/>
+      </w:r>
+      <w:r>
+        <w:rPr>
+          <w:rFonts w:ascii="Century Schoolbook" w:hAnsi="Century Schoolbook" w:cs="Times New Roman"/>
+          <w:i/>
+          <w:iCs/>
+          <w:sz w:val="24"/>
+          <w:szCs w:val="24"/>
+        </w:rPr>
+        <w:tab/>
+        <w:t xml:space="preserve">BCNF: </w:t>
+      </w:r>
+    </w:p>
+    <w:p>
+      <w:pPr>
+        <w:spacing w:line="276" w:lineRule="auto"/>
+        <w:rPr>
+          <w:rFonts w:ascii="Century Schoolbook" w:hAnsi="Century Schoolbook" w:cs="Times New Roman"/>
+          <w:i/>
+          <w:iCs/>
+          <w:sz w:val="24"/>
+          <w:szCs w:val="24"/>
+        </w:rPr>
+      </w:pPr>
+      <w:r>
+        <w:rPr>
+          <w:rFonts w:ascii="Century Schoolbook" w:hAnsi="Century Schoolbook" w:cs="Times New Roman"/>
+          <w:i/>
+          <w:iCs/>
+          <w:sz w:val="24"/>
+          <w:szCs w:val="24"/>
+        </w:rPr>
+        <w:tab/>
+      </w:r>
+      <w:r>
+        <w:rPr>
+          <w:rFonts w:ascii="Century Schoolbook" w:hAnsi="Century Schoolbook" w:cs="Times New Roman"/>
+          <w:i/>
+          <w:iCs/>
+          <w:sz w:val="24"/>
+          <w:szCs w:val="24"/>
+        </w:rPr>
+        <w:tab/>
+        <w:t>3NF:</w:t>
+      </w:r>
+    </w:p>
+    <w:p>
+      <w:pPr>
+        <w:spacing w:line="276" w:lineRule="auto"/>
+        <w:rPr>
+          <w:rFonts w:ascii="Century Schoolbook" w:hAnsi="Century Schoolbook" w:cs="Times New Roman"/>
+          <w:i/>
+          <w:iCs/>
+          <w:sz w:val="24"/>
+          <w:szCs w:val="24"/>
+        </w:rPr>
+      </w:pPr>
+    </w:p>
+    <w:p>
+      <w:pPr>
+        <w:spacing w:line="480" w:lineRule="auto"/>
+        <w:rPr>
+          <w:rFonts w:ascii="Century Schoolbook" w:hAnsi="Century Schoolbook" w:cs="Times New Roman"/>
+          <w:i/>
+          <w:iCs/>
+          <w:sz w:val="28"/>
+          <w:szCs w:val="28"/>
+        </w:rPr>
+      </w:pPr>
+      <w:r>
+        <w:rPr>
+          <w:rFonts w:ascii="Century Schoolbook" w:hAnsi="Century Schoolbook" w:cs="Times New Roman"/>
+          <w:b/>
+          <w:bCs/>
+          <w:i/>
+          <w:iCs/>
+          <w:sz w:val="28"/>
+          <w:szCs w:val="28"/>
+        </w:rPr>
+        <w:t>Fase</w:t>
+      </w:r>
+      <w:r>
+        <w:rPr>
+          <w:rFonts w:ascii="Century Schoolbook" w:hAnsi="Century Schoolbook" w:cs="Times New Roman"/>
+          <w:i/>
+          <w:iCs/>
+          <w:sz w:val="28"/>
+          <w:szCs w:val="28"/>
+        </w:rPr>
+        <w:t xml:space="preserve"> (</w:t>
+      </w:r>
+      <w:r>
+        <w:rPr>
+          <w:rFonts w:ascii="Century Schoolbook" w:hAnsi="Century Schoolbook" w:cs="Times New Roman"/>
+          <w:i/>
+          <w:iCs/>
+          <w:sz w:val="28"/>
+          <w:szCs w:val="28"/>
+          <w:u w:val="single"/>
+        </w:rPr>
+        <w:t>idFase</w:t>
+      </w:r>
+      <w:r>
+        <w:rPr>
+          <w:rFonts w:ascii="Century Schoolbook" w:hAnsi="Century Schoolbook" w:cs="Times New Roman"/>
+          <w:i/>
+          <w:iCs/>
+          <w:sz w:val="28"/>
+          <w:szCs w:val="28"/>
+        </w:rPr>
+        <w:t xml:space="preserve">, mão, resultado, </w:t>
+      </w:r>
+      <w:r>
+        <w:rPr>
+          <w:rFonts w:ascii="Century Schoolbook" w:hAnsi="Century Schoolbook" w:cs="Times New Roman"/>
+          <w:i/>
+          <w:iCs/>
+          <w:sz w:val="28"/>
+          <w:szCs w:val="28"/>
+          <w:u w:val="single"/>
+        </w:rPr>
+        <w:t>idPlayoff</w:t>
+      </w:r>
+      <w:r>
+        <w:rPr>
+          <w:rFonts w:ascii="Century Schoolbook" w:hAnsi="Century Schoolbook" w:cs="Times New Roman"/>
+          <w:i/>
+          <w:iCs/>
+          <w:sz w:val="28"/>
+          <w:szCs w:val="28"/>
+        </w:rPr>
+        <w:t xml:space="preserve"> → Playoff)</w:t>
+      </w:r>
+    </w:p>
+    <w:p>
+      <w:pPr>
+        <w:spacing w:line="480" w:lineRule="auto"/>
+        <w:rPr>
+          <w:rFonts w:ascii="Century Schoolbook" w:hAnsi="Century Schoolbook" w:cs="Times New Roman"/>
+          <w:i/>
+          <w:iCs/>
+          <w:sz w:val="28"/>
+          <w:szCs w:val="28"/>
+        </w:rPr>
+      </w:pPr>
+      <w:r>
+        <w:rPr>
+          <w:rFonts w:ascii="Century Schoolbook" w:hAnsi="Century Schoolbook" w:cs="Times New Roman"/>
+          <w:b/>
+          <w:bCs/>
+          <w:i/>
+          <w:iCs/>
+          <w:sz w:val="28"/>
+          <w:szCs w:val="28"/>
+        </w:rPr>
+        <w:t>Evento</w:t>
+      </w:r>
+      <w:r>
+        <w:rPr>
+          <w:rFonts w:ascii="Century Schoolbook" w:hAnsi="Century Schoolbook" w:cs="Times New Roman"/>
+          <w:i/>
+          <w:iCs/>
+          <w:sz w:val="28"/>
+          <w:szCs w:val="28"/>
+        </w:rPr>
+        <w:t xml:space="preserve"> (</w:t>
+      </w:r>
+      <w:r>
+        <w:rPr>
+          <w:rFonts w:ascii="Century Schoolbook" w:hAnsi="Century Schoolbook" w:cs="Times New Roman"/>
+          <w:i/>
+          <w:iCs/>
+          <w:sz w:val="28"/>
+          <w:szCs w:val="28"/>
+          <w:u w:val="single"/>
+        </w:rPr>
+        <w:t>idEvento</w:t>
+      </w:r>
+      <w:r>
+        <w:rPr>
+          <w:rFonts w:ascii="Century Schoolbook" w:hAnsi="Century Schoolbook" w:cs="Times New Roman"/>
+          <w:i/>
+          <w:iCs/>
+          <w:sz w:val="28"/>
+          <w:szCs w:val="28"/>
+        </w:rPr>
+        <w:t xml:space="preserve">, minuto, </w:t>
+      </w:r>
+      <w:r>
+        <w:rPr>
+          <w:rFonts w:ascii="Century Schoolbook" w:hAnsi="Century Schoolbook" w:cs="Times New Roman"/>
+          <w:i/>
+          <w:iCs/>
+          <w:sz w:val="28"/>
+          <w:szCs w:val="28"/>
+          <w:u w:val="single"/>
+        </w:rPr>
+        <w:t>idJogo</w:t>
+      </w:r>
+      <w:r>
+        <w:rPr>
+          <w:rFonts w:ascii="Century Schoolbook" w:hAnsi="Century Schoolbook" w:cs="Times New Roman"/>
+          <w:i/>
+          <w:iCs/>
+          <w:sz w:val="28"/>
+          <w:szCs w:val="28"/>
+        </w:rPr>
+        <w:t xml:space="preserve"> → Jogo)</w:t>
+      </w:r>
+    </w:p>
+    <w:p>
+      <w:pPr>
+        <w:spacing w:line="480" w:lineRule="auto"/>
+        <w:rPr>
+          <w:rFonts w:ascii="Century Schoolbook" w:hAnsi="Century Schoolbook" w:cs="Times New Roman"/>
+          <w:i/>
+          <w:iCs/>
+          <w:sz w:val="28"/>
+          <w:szCs w:val="28"/>
+        </w:rPr>
+      </w:pPr>
+      <w:r>
+        <w:rPr>
+          <w:rFonts w:ascii="Century Schoolbook" w:hAnsi="Century Schoolbook" w:cs="Times New Roman"/>
+          <w:b/>
+          <w:bCs/>
+          <w:i/>
+          <w:iCs/>
+          <w:sz w:val="28"/>
+          <w:szCs w:val="28"/>
+        </w:rPr>
+        <w:t>Golo</w:t>
+      </w:r>
+      <w:r>
+        <w:rPr>
+          <w:rFonts w:ascii="Century Schoolbook" w:hAnsi="Century Schoolbook" w:cs="Times New Roman"/>
+          <w:i/>
+          <w:iCs/>
+          <w:sz w:val="28"/>
+          <w:szCs w:val="28"/>
+        </w:rPr>
+        <w:t xml:space="preserve"> (</w:t>
+      </w:r>
+      <w:r>
+        <w:rPr>
+          <w:rFonts w:ascii="Century Schoolbook" w:hAnsi="Century Schoolbook" w:cs="Times New Roman"/>
+          <w:i/>
+          <w:iCs/>
+          <w:sz w:val="28"/>
+          <w:szCs w:val="28"/>
+          <w:u w:val="single"/>
+        </w:rPr>
+        <w:t>idGolo</w:t>
+      </w:r>
+      <w:r>
+        <w:rPr>
+          <w:rFonts w:ascii="Century Schoolbook" w:hAnsi="Century Schoolbook" w:cs="Times New Roman"/>
+          <w:i/>
+          <w:iCs/>
+          <w:sz w:val="28"/>
+          <w:szCs w:val="28"/>
+        </w:rPr>
+        <w:t xml:space="preserve">, {minuto}-&gt; evento, </w:t>
+      </w:r>
+      <w:r>
+        <w:rPr>
+          <w:rFonts w:ascii="Century Schoolbook" w:hAnsi="Century Schoolbook" w:cs="Times New Roman"/>
+          <w:i/>
+          <w:iCs/>
+          <w:sz w:val="28"/>
+          <w:szCs w:val="28"/>
+          <w:u w:val="single"/>
+        </w:rPr>
+        <w:t>idJogador</w:t>
+      </w:r>
+      <w:r>
+        <w:rPr>
+          <w:rFonts w:ascii="Century Schoolbook" w:hAnsi="Century Schoolbook" w:cs="Times New Roman"/>
+          <w:i/>
+          <w:iCs/>
+          <w:sz w:val="28"/>
+          <w:szCs w:val="28"/>
+        </w:rPr>
+        <w:t xml:space="preserve"> → Jogador, </w:t>
+      </w:r>
+      <w:r>
+        <w:rPr>
+          <w:rFonts w:ascii="Century Schoolbook" w:hAnsi="Century Schoolbook" w:cs="Times New Roman"/>
+          <w:i/>
+          <w:iCs/>
+          <w:sz w:val="28"/>
+          <w:szCs w:val="28"/>
+          <w:u w:val="single"/>
+        </w:rPr>
+        <w:t>idEquipa</w:t>
+      </w:r>
+      <w:r>
+        <w:rPr>
+          <w:rFonts w:ascii="Century Schoolbook" w:hAnsi="Century Schoolbook" w:cs="Times New Roman"/>
+          <w:i/>
+          <w:iCs/>
+          <w:sz w:val="28"/>
+          <w:szCs w:val="28"/>
+        </w:rPr>
+        <w:t xml:space="preserve"> → Equipa)</w:t>
+      </w:r>
+    </w:p>
+    <w:p>
+      <w:pPr>
+        <w:spacing w:line="480" w:lineRule="auto"/>
+        <w:rPr>
+          <w:rFonts w:ascii="Century Schoolbook" w:hAnsi="Century Schoolbook" w:cs="Times New Roman"/>
+          <w:i/>
+          <w:iCs/>
+          <w:sz w:val="28"/>
+          <w:szCs w:val="28"/>
+        </w:rPr>
+      </w:pPr>
+      <w:r>
+        <w:rPr>
+          <w:rFonts w:ascii="Century Schoolbook" w:hAnsi="Century Schoolbook" w:cs="Times New Roman"/>
+          <w:b/>
+          <w:bCs/>
+          <w:i/>
+          <w:iCs/>
+          <w:sz w:val="28"/>
+          <w:szCs w:val="28"/>
+        </w:rPr>
+        <w:t>Jornada</w:t>
+      </w:r>
+      <w:r>
+        <w:rPr>
+          <w:rFonts w:ascii="Century Schoolbook" w:hAnsi="Century Schoolbook" w:cs="Times New Roman"/>
+          <w:i/>
+          <w:iCs/>
+          <w:sz w:val="28"/>
+          <w:szCs w:val="28"/>
+        </w:rPr>
+        <w:t xml:space="preserve"> (</w:t>
+      </w:r>
+      <w:r>
+        <w:rPr>
+          <w:rFonts w:ascii="Century Schoolbook" w:hAnsi="Century Schoolbook" w:cs="Times New Roman"/>
+          <w:i/>
+          <w:iCs/>
+          <w:sz w:val="28"/>
+          <w:szCs w:val="28"/>
+          <w:u w:val="single"/>
+        </w:rPr>
+        <w:t>idJornada</w:t>
+      </w:r>
+      <w:r>
+        <w:rPr>
+          <w:rFonts w:ascii="Century Schoolbook" w:hAnsi="Century Schoolbook" w:cs="Times New Roman"/>
+          <w:i/>
+          <w:iCs/>
+          <w:sz w:val="28"/>
+          <w:szCs w:val="28"/>
+        </w:rPr>
+        <w:t>, dataInicio, dataFim)</w:t>
+      </w:r>
+    </w:p>
+    <w:p>
+      <w:pPr>
+        <w:spacing w:line="360" w:lineRule="auto"/>
+        <w:rPr>
+          <w:rFonts w:ascii="Century Schoolbook" w:hAnsi="Century Schoolbook" w:cs="Times New Roman"/>
+          <w:i/>
+          <w:iCs/>
+          <w:sz w:val="24"/>
+          <w:szCs w:val="24"/>
+        </w:rPr>
+      </w:pPr>
+      <w:r>
+        <w:rPr>
+          <w:rFonts w:ascii="Century Schoolbook" w:hAnsi="Century Schoolbook" w:cs="Times New Roman"/>
+          <w:i/>
+          <w:iCs/>
+        </w:rPr>
+        <w:tab/>
+      </w:r>
+      <w:r>
+        <w:rPr>
+          <w:rFonts w:ascii="Century Schoolbook" w:hAnsi="Century Schoolbook" w:cs="Times New Roman"/>
+          <w:i/>
+          <w:iCs/>
+          <w:sz w:val="24"/>
+          <w:szCs w:val="24"/>
+        </w:rPr>
+        <w:t>- Dependências:</w:t>
+      </w:r>
+    </w:p>
+    <w:p>
+      <w:pPr>
+        <w:spacing w:line="276" w:lineRule="auto"/>
+        <w:rPr>
+          <w:rFonts w:ascii="Century Schoolbook" w:hAnsi="Century Schoolbook" w:cs="Times New Roman"/>
+          <w:i/>
+          <w:iCs/>
+          <w:sz w:val="24"/>
+          <w:szCs w:val="24"/>
+        </w:rPr>
+      </w:pPr>
+      <w:r>
+        <w:rPr>
+          <w:rFonts w:ascii="Century Schoolbook" w:hAnsi="Century Schoolbook" w:cs="Times New Roman"/>
+          <w:i/>
+          <w:iCs/>
+          <w:sz w:val="24"/>
+          <w:szCs w:val="24"/>
+        </w:rPr>
+        <w:lastRenderedPageBreak/>
+        <w:tab/>
+      </w:r>
+      <w:r>
+        <w:rPr>
+          <w:rFonts w:ascii="Century Schoolbook" w:hAnsi="Century Schoolbook" w:cs="Times New Roman"/>
+          <w:i/>
+          <w:iCs/>
+          <w:sz w:val="24"/>
+          <w:szCs w:val="24"/>
+        </w:rPr>
+        <w:tab/>
+        <w:t>id</w:t>
+      </w:r>
+      <w:r>
+        <w:rPr>
+          <w:rFonts w:ascii="Century Schoolbook" w:hAnsi="Century Schoolbook" w:cs="Times New Roman"/>
+          <w:i/>
+          <w:iCs/>
+          <w:sz w:val="24"/>
+          <w:szCs w:val="24"/>
+        </w:rPr>
+        <w:t>Jornada</w:t>
+      </w:r>
+      <w:r>
+        <w:rPr>
+          <w:rFonts w:ascii="Century Schoolbook" w:hAnsi="Century Schoolbook" w:cs="Times New Roman"/>
+          <w:i/>
+          <w:iCs/>
+          <w:sz w:val="24"/>
+          <w:szCs w:val="24"/>
+        </w:rPr>
+        <w:t xml:space="preserve"> → data</w:t>
+      </w:r>
+      <w:r>
+        <w:rPr>
+          <w:rFonts w:ascii="Century Schoolbook" w:hAnsi="Century Schoolbook" w:cs="Times New Roman"/>
+          <w:i/>
+          <w:iCs/>
+          <w:sz w:val="24"/>
+          <w:szCs w:val="24"/>
+        </w:rPr>
+        <w:t>Inicio, dataFim</w:t>
+      </w:r>
+    </w:p>
+    <w:p>
+      <w:pPr>
+        <w:spacing w:line="276" w:lineRule="auto"/>
+        <w:rPr>
+          <w:rFonts w:ascii="Century Schoolbook" w:hAnsi="Century Schoolbook" w:cs="Times New Roman"/>
+          <w:i/>
+          <w:iCs/>
+          <w:sz w:val="24"/>
+          <w:szCs w:val="24"/>
+        </w:rPr>
+      </w:pPr>
+      <w:r>
+        <w:rPr>
+          <w:rFonts w:ascii="Century Schoolbook" w:hAnsi="Century Schoolbook" w:cs="Times New Roman"/>
+          <w:i/>
+          <w:iCs/>
+          <w:sz w:val="24"/>
+          <w:szCs w:val="24"/>
+        </w:rPr>
+        <w:tab/>
+      </w:r>
+      <w:r>
+        <w:rPr>
+          <w:rFonts w:ascii="Century Schoolbook" w:hAnsi="Century Schoolbook" w:cs="Times New Roman"/>
+          <w:i/>
+          <w:iCs/>
+          <w:sz w:val="24"/>
+          <w:szCs w:val="24"/>
+        </w:rPr>
+        <w:t>- Formas:</w:t>
+      </w:r>
+    </w:p>
+    <w:p>
+      <w:pPr>
+        <w:spacing w:line="276" w:lineRule="auto"/>
+        <w:rPr>
+          <w:rFonts w:ascii="Century Schoolbook" w:hAnsi="Century Schoolbook" w:cs="Times New Roman"/>
+          <w:i/>
+          <w:iCs/>
+          <w:sz w:val="24"/>
+          <w:szCs w:val="24"/>
+        </w:rPr>
+      </w:pPr>
+      <w:r>
+        <w:rPr>
+          <w:rFonts w:ascii="Century Schoolbook" w:hAnsi="Century Schoolbook" w:cs="Times New Roman"/>
+          <w:i/>
+          <w:iCs/>
+          <w:sz w:val="24"/>
+          <w:szCs w:val="24"/>
+        </w:rPr>
+        <w:tab/>
+      </w:r>
+      <w:r>
+        <w:rPr>
+          <w:rFonts w:ascii="Century Schoolbook" w:hAnsi="Century Schoolbook" w:cs="Times New Roman"/>
+          <w:i/>
+          <w:iCs/>
+          <w:sz w:val="24"/>
+          <w:szCs w:val="24"/>
+        </w:rPr>
+        <w:tab/>
+        <w:t xml:space="preserve">BCNF: </w:t>
+      </w:r>
+    </w:p>
+    <w:p>
+      <w:pPr>
+        <w:spacing w:line="276" w:lineRule="auto"/>
+        <w:rPr>
+          <w:rFonts w:ascii="Century Schoolbook" w:hAnsi="Century Schoolbook" w:cs="Times New Roman"/>
+          <w:i/>
+          <w:iCs/>
+          <w:sz w:val="24"/>
+          <w:szCs w:val="24"/>
+        </w:rPr>
+      </w:pPr>
+      <w:r>
+        <w:rPr>
+          <w:rFonts w:ascii="Century Schoolbook" w:hAnsi="Century Schoolbook" w:cs="Times New Roman"/>
+          <w:i/>
+          <w:iCs/>
+          <w:sz w:val="24"/>
+          <w:szCs w:val="24"/>
+        </w:rPr>
+        <w:tab/>
+      </w:r>
+      <w:r>
+        <w:rPr>
+          <w:rFonts w:ascii="Century Schoolbook" w:hAnsi="Century Schoolbook" w:cs="Times New Roman"/>
+          <w:i/>
+          <w:iCs/>
+          <w:sz w:val="24"/>
+          <w:szCs w:val="24"/>
+        </w:rPr>
+        <w:tab/>
+        <w:t>3NF:</w:t>
+      </w:r>
+    </w:p>
+    <w:p>
+      <w:pPr>
+        <w:spacing w:line="480" w:lineRule="auto"/>
+        <w:rPr>
+          <w:rFonts w:ascii="Century Schoolbook" w:hAnsi="Century Schoolbook" w:cs="Times New Roman"/>
+          <w:i/>
+          <w:iCs/>
+          <w:sz w:val="28"/>
+          <w:szCs w:val="28"/>
+        </w:rPr>
+      </w:pPr>
+    </w:p>
+    <w:p>
+      <w:pPr>
+        <w:spacing w:line="480" w:lineRule="auto"/>
+        <w:rPr>
+          <w:rFonts w:ascii="Century Schoolbook" w:hAnsi="Century Schoolbook" w:cs="Times New Roman"/>
+          <w:i/>
+          <w:iCs/>
+          <w:sz w:val="28"/>
+          <w:szCs w:val="28"/>
+        </w:rPr>
+      </w:pPr>
+      <w:r>
+        <w:rPr>
+          <w:rFonts w:ascii="Century Schoolbook" w:hAnsi="Century Schoolbook" w:cs="Times New Roman"/>
+          <w:b/>
+          <w:bCs/>
+          <w:i/>
+          <w:iCs/>
+          <w:sz w:val="28"/>
+          <w:szCs w:val="28"/>
+        </w:rPr>
+        <w:t xml:space="preserve">a favor de </w:t>
+      </w:r>
+      <w:r>
+        <w:rPr>
+          <w:rFonts w:ascii="Century Schoolbook" w:hAnsi="Century Schoolbook" w:cs="Times New Roman"/>
+          <w:i/>
+          <w:iCs/>
+          <w:sz w:val="28"/>
+          <w:szCs w:val="28"/>
+        </w:rPr>
+        <w:t>(</w:t>
+      </w:r>
+      <w:r>
+        <w:rPr>
+          <w:rFonts w:ascii="Century Schoolbook" w:hAnsi="Century Schoolbook" w:cs="Times New Roman"/>
+          <w:i/>
+          <w:iCs/>
+          <w:sz w:val="28"/>
+          <w:szCs w:val="28"/>
+          <w:u w:val="single"/>
+        </w:rPr>
+        <w:t>idEquipa</w:t>
+      </w:r>
+      <w:r>
+        <w:rPr>
+          <w:rFonts w:ascii="Century Schoolbook" w:hAnsi="Century Schoolbook" w:cs="Times New Roman"/>
+          <w:i/>
+          <w:iCs/>
+          <w:sz w:val="28"/>
+          <w:szCs w:val="28"/>
+        </w:rPr>
+        <w:t xml:space="preserve"> → Equipa, </w:t>
+      </w:r>
+      <w:r>
+        <w:rPr>
+          <w:rFonts w:ascii="Century Schoolbook" w:hAnsi="Century Schoolbook" w:cs="Times New Roman"/>
+          <w:i/>
+          <w:iCs/>
+          <w:sz w:val="28"/>
+          <w:szCs w:val="28"/>
+          <w:u w:val="single"/>
+        </w:rPr>
+        <w:t>idGolo</w:t>
+      </w:r>
+      <w:r>
+        <w:rPr>
+          <w:rFonts w:ascii="Century Schoolbook" w:hAnsi="Century Schoolbook" w:cs="Times New Roman"/>
+          <w:i/>
+          <w:iCs/>
+          <w:sz w:val="28"/>
+          <w:szCs w:val="28"/>
+        </w:rPr>
+        <w:t xml:space="preserve"> → Golo)</w:t>
+      </w:r>
+    </w:p>
+    <w:p>
+      <w:pPr>
+        <w:spacing w:line="360" w:lineRule="auto"/>
+        <w:ind w:left="720"/>
+        <w:rPr>
+          <w:rFonts w:ascii="Century Schoolbook" w:hAnsi="Century Schoolbook" w:cs="Times New Roman"/>
+          <w:i/>
+          <w:iCs/>
+          <w:sz w:val="24"/>
+          <w:szCs w:val="24"/>
+        </w:rPr>
+      </w:pPr>
+      <w:r>
+        <w:rPr>
+          <w:rFonts w:ascii="Century Schoolbook" w:hAnsi="Century Schoolbook" w:cs="Times New Roman"/>
+          <w:i/>
+          <w:iCs/>
+          <w:sz w:val="24"/>
+          <w:szCs w:val="24"/>
+        </w:rPr>
+        <w:t>- Dependências:</w:t>
+      </w:r>
+      <w:r>
+        <w:rPr>
+          <w:rFonts w:ascii="Century Schoolbook" w:hAnsi="Century Schoolbook" w:cs="Times New Roman"/>
+          <w:i/>
+          <w:iCs/>
+          <w:sz w:val="24"/>
+          <w:szCs w:val="24"/>
+        </w:rPr>
+        <w:t xml:space="preserve"> ---</w:t>
+      </w:r>
+    </w:p>
+    <w:p>
+      <w:pPr>
+        <w:spacing w:line="276" w:lineRule="auto"/>
+        <w:ind w:left="720"/>
+        <w:rPr>
+          <w:rFonts w:ascii="Century Schoolbook" w:hAnsi="Century Schoolbook" w:cs="Times New Roman"/>
+          <w:i/>
+          <w:iCs/>
+          <w:sz w:val="24"/>
+          <w:szCs w:val="24"/>
+        </w:rPr>
+      </w:pPr>
+      <w:r>
+        <w:rPr>
+          <w:rFonts w:ascii="Century Schoolbook" w:hAnsi="Century Schoolbook" w:cs="Times New Roman"/>
+          <w:i/>
+          <w:iCs/>
+          <w:sz w:val="24"/>
+          <w:szCs w:val="24"/>
+        </w:rPr>
+        <w:t>- Formas:</w:t>
+      </w:r>
+    </w:p>
+    <w:p>
+      <w:pPr>
+        <w:spacing w:line="276" w:lineRule="auto"/>
+        <w:ind w:left="720" w:firstLine="720"/>
+        <w:rPr>
+          <w:rFonts w:ascii="Century Schoolbook" w:hAnsi="Century Schoolbook" w:cs="Times New Roman"/>
+          <w:i/>
+          <w:iCs/>
+          <w:sz w:val="24"/>
+          <w:szCs w:val="24"/>
+        </w:rPr>
+      </w:pPr>
+      <w:r>
+        <w:rPr>
+          <w:rFonts w:ascii="Century Schoolbook" w:hAnsi="Century Schoolbook" w:cs="Times New Roman"/>
+          <w:i/>
+          <w:iCs/>
+          <w:sz w:val="24"/>
+          <w:szCs w:val="24"/>
+        </w:rPr>
+        <w:t xml:space="preserve">BCNF: </w:t>
+      </w:r>
+      <w:r>
+        <w:rPr>
+          <w:rFonts w:ascii="Century Schoolbook" w:hAnsi="Century Schoolbook" w:cs="Times New Roman"/>
+          <w:i/>
+          <w:iCs/>
+          <w:sz w:val="24"/>
+          <w:szCs w:val="24"/>
+        </w:rPr>
+        <w:t>sim</w:t>
+      </w:r>
+    </w:p>
+    <w:p>
+      <w:pPr>
+        <w:spacing w:line="276" w:lineRule="auto"/>
+        <w:ind w:left="720"/>
+        <w:rPr>
+          <w:rFonts w:ascii="Century Schoolbook" w:hAnsi="Century Schoolbook" w:cs="Times New Roman"/>
+          <w:i/>
+          <w:iCs/>
+          <w:sz w:val="24"/>
+          <w:szCs w:val="24"/>
+        </w:rPr>
+      </w:pPr>
+      <w:r>
+        <w:rPr>
+          <w:rFonts w:ascii="Century Schoolbook" w:hAnsi="Century Schoolbook" w:cs="Times New Roman"/>
+          <w:i/>
+          <w:iCs/>
+          <w:sz w:val="24"/>
+          <w:szCs w:val="24"/>
+        </w:rPr>
+        <w:tab/>
+        <w:t>3NF:</w:t>
+      </w:r>
+    </w:p>
+    <w:p>
+      <w:pPr>
+        <w:spacing w:line="480" w:lineRule="auto"/>
+        <w:rPr>
+          <w:rFonts w:ascii="Century Schoolbook" w:hAnsi="Century Schoolbook" w:cs="Times New Roman"/>
+          <w:i/>
+          <w:iCs/>
+          <w:sz w:val="28"/>
+          <w:szCs w:val="28"/>
+        </w:rPr>
+      </w:pPr>
+    </w:p>
+    <w:p>
+      <w:pPr>
+        <w:spacing w:line="480" w:lineRule="auto"/>
+        <w:rPr>
+          <w:rFonts w:ascii="Century Schoolbook" w:hAnsi="Century Schoolbook" w:cs="Times New Roman"/>
+          <w:i/>
+          <w:iCs/>
+          <w:sz w:val="28"/>
+          <w:szCs w:val="28"/>
+        </w:rPr>
+      </w:pPr>
+      <w:r>
+        <w:rPr>
+          <w:rFonts w:ascii="Century Schoolbook" w:hAnsi="Century Schoolbook" w:cs="Times New Roman"/>
+          <w:b/>
+          <w:bCs/>
+          <w:i/>
+          <w:iCs/>
+          <w:sz w:val="28"/>
+          <w:szCs w:val="28"/>
+        </w:rPr>
+        <w:t>visitada</w:t>
+      </w:r>
+      <w:r>
+        <w:rPr>
+          <w:rFonts w:ascii="Century Schoolbook" w:hAnsi="Century Schoolbook" w:cs="Times New Roman"/>
+          <w:i/>
+          <w:iCs/>
+          <w:sz w:val="28"/>
+          <w:szCs w:val="28"/>
+        </w:rPr>
+        <w:t xml:space="preserve"> (</w:t>
+      </w:r>
+      <w:r>
+        <w:rPr>
+          <w:rFonts w:ascii="Century Schoolbook" w:hAnsi="Century Schoolbook" w:cs="Times New Roman"/>
+          <w:i/>
+          <w:iCs/>
+          <w:sz w:val="28"/>
+          <w:szCs w:val="28"/>
+          <w:u w:val="single"/>
+        </w:rPr>
+        <w:t>idJogo</w:t>
+      </w:r>
+      <w:r>
+        <w:rPr>
+          <w:rFonts w:ascii="Century Schoolbook" w:hAnsi="Century Schoolbook" w:cs="Times New Roman"/>
+          <w:i/>
+          <w:iCs/>
+          <w:sz w:val="28"/>
+          <w:szCs w:val="28"/>
+        </w:rPr>
+        <w:t xml:space="preserve"> → Jogo, </w:t>
+      </w:r>
+      <w:r>
+        <w:rPr>
+          <w:rFonts w:ascii="Century Schoolbook" w:hAnsi="Century Schoolbook" w:cs="Times New Roman"/>
+          <w:i/>
+          <w:iCs/>
+          <w:sz w:val="28"/>
+          <w:szCs w:val="28"/>
+          <w:u w:val="single"/>
+        </w:rPr>
+        <w:t>idEquipa</w:t>
+      </w:r>
+      <w:r>
+        <w:rPr>
+          <w:rFonts w:ascii="Century Schoolbook" w:hAnsi="Century Schoolbook" w:cs="Times New Roman"/>
+          <w:i/>
+          <w:iCs/>
+          <w:sz w:val="28"/>
+          <w:szCs w:val="28"/>
+        </w:rPr>
+        <w:t xml:space="preserve"> → Equipa)</w:t>
+      </w:r>
+    </w:p>
+    <w:p>
+      <w:pPr>
+        <w:spacing w:line="360" w:lineRule="auto"/>
+        <w:ind w:left="720"/>
+        <w:rPr>
+          <w:rFonts w:ascii="Century Schoolbook" w:hAnsi="Century Schoolbook" w:cs="Times New Roman"/>
+          <w:i/>
+          <w:iCs/>
+          <w:sz w:val="24"/>
+          <w:szCs w:val="24"/>
+        </w:rPr>
+      </w:pPr>
+      <w:r>
+        <w:rPr>
+          <w:rFonts w:ascii="Century Schoolbook" w:hAnsi="Century Schoolbook" w:cs="Times New Roman"/>
+          <w:i/>
+          <w:iCs/>
+          <w:sz w:val="24"/>
+          <w:szCs w:val="24"/>
+        </w:rPr>
+        <w:t>- Dependências:</w:t>
+      </w:r>
+      <w:r>
+        <w:rPr>
+          <w:rFonts w:ascii="Century Schoolbook" w:hAnsi="Century Schoolbook" w:cs="Times New Roman"/>
+          <w:i/>
+          <w:iCs/>
+          <w:sz w:val="24"/>
+          <w:szCs w:val="24"/>
+        </w:rPr>
+        <w:t xml:space="preserve"> ---</w:t>
+      </w:r>
+    </w:p>
+    <w:p>
+      <w:pPr>
+        <w:spacing w:line="276" w:lineRule="auto"/>
+        <w:ind w:left="720"/>
+        <w:rPr>
+          <w:rFonts w:ascii="Century Schoolbook" w:hAnsi="Century Schoolbook" w:cs="Times New Roman"/>
+          <w:i/>
+          <w:iCs/>
+          <w:sz w:val="24"/>
+          <w:szCs w:val="24"/>
+        </w:rPr>
+      </w:pPr>
+      <w:r>
+        <w:rPr>
+          <w:rFonts w:ascii="Century Schoolbook" w:hAnsi="Century Schoolbook" w:cs="Times New Roman"/>
+          <w:i/>
+          <w:iCs/>
+          <w:sz w:val="24"/>
+          <w:szCs w:val="24"/>
+        </w:rPr>
+        <w:t>- Formas:</w:t>
+      </w:r>
+    </w:p>
+    <w:p>
+      <w:pPr>
+        <w:spacing w:line="276" w:lineRule="auto"/>
+        <w:ind w:left="720" w:firstLine="720"/>
+        <w:rPr>
+          <w:rFonts w:ascii="Century Schoolbook" w:hAnsi="Century Schoolbook" w:cs="Times New Roman"/>
+          <w:i/>
+          <w:iCs/>
+          <w:sz w:val="24"/>
+          <w:szCs w:val="24"/>
+        </w:rPr>
+      </w:pPr>
+      <w:r>
+        <w:rPr>
+          <w:rFonts w:ascii="Century Schoolbook" w:hAnsi="Century Schoolbook" w:cs="Times New Roman"/>
+          <w:i/>
+          <w:iCs/>
+          <w:sz w:val="24"/>
+          <w:szCs w:val="24"/>
+        </w:rPr>
+        <w:t xml:space="preserve">BCNF: </w:t>
+      </w:r>
+      <w:r>
+        <w:rPr>
+          <w:rFonts w:ascii="Century Schoolbook" w:hAnsi="Century Schoolbook" w:cs="Times New Roman"/>
+          <w:i/>
+          <w:iCs/>
+          <w:sz w:val="24"/>
+          <w:szCs w:val="24"/>
+        </w:rPr>
+        <w:t>sim</w:t>
+      </w:r>
+    </w:p>
+    <w:p>
+      <w:pPr>
+        <w:spacing w:line="276" w:lineRule="auto"/>
+        <w:ind w:left="720"/>
+        <w:rPr>
+          <w:rFonts w:ascii="Century Schoolbook" w:hAnsi="Century Schoolbook" w:cs="Times New Roman"/>
+          <w:i/>
+          <w:iCs/>
+          <w:sz w:val="24"/>
+          <w:szCs w:val="24"/>
+        </w:rPr>
+      </w:pPr>
+      <w:r>
+        <w:rPr>
+          <w:rFonts w:ascii="Century Schoolbook" w:hAnsi="Century Schoolbook" w:cs="Times New Roman"/>
+          <w:i/>
+          <w:iCs/>
+          <w:sz w:val="24"/>
+          <w:szCs w:val="24"/>
+        </w:rPr>
+        <w:tab/>
+        <w:t>3NF:</w:t>
+      </w:r>
+    </w:p>
+    <w:p>
+      <w:pPr>
+        <w:spacing w:line="276" w:lineRule="auto"/>
+        <w:ind w:left="720"/>
+        <w:rPr>
+          <w:rFonts w:ascii="Century Schoolbook" w:hAnsi="Century Schoolbook" w:cs="Times New Roman"/>
+          <w:i/>
+          <w:iCs/>
+          <w:sz w:val="24"/>
+          <w:szCs w:val="24"/>
+        </w:rPr>
+      </w:pPr>
+    </w:p>
+    <w:p>
+      <w:pPr>
+        <w:rPr>
+          <w:rFonts w:ascii="Century Schoolbook" w:hAnsi="Century Schoolbook" w:cs="Times New Roman"/>
+          <w:i/>
+          <w:iCs/>
+          <w:sz w:val="28"/>
+          <w:szCs w:val="28"/>
+        </w:rPr>
+      </w:pPr>
+      <w:r>
+        <w:rPr>
+          <w:rFonts w:ascii="Century Schoolbook" w:hAnsi="Century Schoolbook" w:cs="Times New Roman"/>
+          <w:b/>
+          <w:bCs/>
+          <w:i/>
+          <w:iCs/>
+          <w:sz w:val="28"/>
+          <w:szCs w:val="28"/>
+        </w:rPr>
+        <w:t>visitante</w:t>
+      </w:r>
+      <w:r>
+        <w:rPr>
+          <w:rFonts w:ascii="Century Schoolbook" w:hAnsi="Century Schoolbook" w:cs="Times New Roman"/>
+          <w:i/>
+          <w:iCs/>
+          <w:sz w:val="28"/>
+          <w:szCs w:val="28"/>
+        </w:rPr>
+        <w:t xml:space="preserve"> (</w:t>
+      </w:r>
+      <w:r>
+        <w:rPr>
+          <w:rFonts w:ascii="Century Schoolbook" w:hAnsi="Century Schoolbook" w:cs="Times New Roman"/>
+          <w:i/>
+          <w:iCs/>
+          <w:sz w:val="28"/>
+          <w:szCs w:val="28"/>
+          <w:u w:val="single"/>
+        </w:rPr>
+        <w:t>idJogo</w:t>
+      </w:r>
+      <w:r>
+        <w:rPr>
+          <w:rFonts w:ascii="Century Schoolbook" w:hAnsi="Century Schoolbook" w:cs="Times New Roman"/>
+          <w:i/>
+          <w:iCs/>
+          <w:sz w:val="28"/>
+          <w:szCs w:val="28"/>
+        </w:rPr>
+        <w:t xml:space="preserve"> → Jogo, </w:t>
+      </w:r>
+      <w:r>
+        <w:rPr>
+          <w:rFonts w:ascii="Century Schoolbook" w:hAnsi="Century Schoolbook" w:cs="Times New Roman"/>
+          <w:i/>
+          <w:iCs/>
+          <w:sz w:val="28"/>
+          <w:szCs w:val="28"/>
+          <w:u w:val="single"/>
+        </w:rPr>
+        <w:t>idEquipa</w:t>
+      </w:r>
+      <w:r>
+        <w:rPr>
+          <w:rFonts w:ascii="Century Schoolbook" w:hAnsi="Century Schoolbook" w:cs="Times New Roman"/>
+          <w:i/>
+          <w:iCs/>
+          <w:sz w:val="28"/>
+          <w:szCs w:val="28"/>
+        </w:rPr>
+        <w:t xml:space="preserve"> → Equipa)</w:t>
+      </w:r>
+    </w:p>
+    <w:p>
+      <w:pPr>
+        <w:rPr>
+          <w:rFonts w:ascii="Century Schoolbook" w:hAnsi="Century Schoolbook" w:cs="Times New Roman"/>
+          <w:i/>
+          <w:iCs/>
+          <w:sz w:val="28"/>
+          <w:szCs w:val="28"/>
+        </w:rPr>
+      </w:pPr>
+    </w:p>
+    <w:p>
+      <w:pPr>
+        <w:spacing w:line="360" w:lineRule="auto"/>
+        <w:ind w:left="720"/>
+        <w:rPr>
+          <w:rFonts w:ascii="Century Schoolbook" w:hAnsi="Century Schoolbook" w:cs="Times New Roman"/>
+          <w:i/>
+          <w:iCs/>
+          <w:sz w:val="24"/>
+          <w:szCs w:val="24"/>
+        </w:rPr>
+      </w:pPr>
+      <w:r>
+        <w:rPr>
+          <w:rFonts w:ascii="Century Schoolbook" w:hAnsi="Century Schoolbook" w:cs="Times New Roman"/>
+          <w:i/>
+          <w:iCs/>
+          <w:sz w:val="24"/>
+          <w:szCs w:val="24"/>
+        </w:rPr>
+        <w:t>- Dependências:</w:t>
+      </w:r>
+      <w:r>
+        <w:rPr>
+          <w:rFonts w:ascii="Century Schoolbook" w:hAnsi="Century Schoolbook" w:cs="Times New Roman"/>
+          <w:i/>
+          <w:iCs/>
+          <w:sz w:val="24"/>
+          <w:szCs w:val="24"/>
+        </w:rPr>
+        <w:t xml:space="preserve"> ---</w:t>
+      </w:r>
+    </w:p>
+    <w:p>
+      <w:pPr>
+        <w:spacing w:line="276" w:lineRule="auto"/>
+        <w:ind w:left="720"/>
+        <w:rPr>
+          <w:rFonts w:ascii="Century Schoolbook" w:hAnsi="Century Schoolbook" w:cs="Times New Roman"/>
+          <w:i/>
+          <w:iCs/>
+          <w:sz w:val="24"/>
+          <w:szCs w:val="24"/>
+        </w:rPr>
+      </w:pPr>
+      <w:r>
+        <w:rPr>
+          <w:rFonts w:ascii="Century Schoolbook" w:hAnsi="Century Schoolbook" w:cs="Times New Roman"/>
+          <w:i/>
+          <w:iCs/>
+          <w:sz w:val="24"/>
+          <w:szCs w:val="24"/>
+        </w:rPr>
+        <w:t>- Formas:</w:t>
+      </w:r>
+    </w:p>
+    <w:p>
+      <w:pPr>
+        <w:spacing w:line="276" w:lineRule="auto"/>
+        <w:ind w:left="720" w:firstLine="720"/>
+        <w:rPr>
+          <w:rFonts w:ascii="Century Schoolbook" w:hAnsi="Century Schoolbook" w:cs="Times New Roman"/>
+          <w:i/>
+          <w:iCs/>
+          <w:sz w:val="24"/>
+          <w:szCs w:val="24"/>
+        </w:rPr>
+      </w:pPr>
+      <w:r>
+        <w:rPr>
+          <w:rFonts w:ascii="Century Schoolbook" w:hAnsi="Century Schoolbook" w:cs="Times New Roman"/>
+          <w:i/>
+          <w:iCs/>
+          <w:sz w:val="24"/>
+          <w:szCs w:val="24"/>
+        </w:rPr>
+        <w:t xml:space="preserve">BCNF: </w:t>
+      </w:r>
+      <w:r>
+        <w:rPr>
+          <w:rFonts w:ascii="Century Schoolbook" w:hAnsi="Century Schoolbook" w:cs="Times New Roman"/>
+          <w:i/>
+          <w:iCs/>
+          <w:sz w:val="24"/>
+          <w:szCs w:val="24"/>
+        </w:rPr>
+        <w:t>sim</w:t>
+      </w:r>
+    </w:p>
+    <w:p>
+      <w:pPr>
+        <w:spacing w:line="276" w:lineRule="auto"/>
+        <w:ind w:left="720"/>
+        <w:rPr>
+          <w:rFonts w:ascii="Century Schoolbook" w:hAnsi="Century Schoolbook" w:cs="Times New Roman"/>
+          <w:i/>
+          <w:iCs/>
+          <w:sz w:val="24"/>
+          <w:szCs w:val="24"/>
+        </w:rPr>
+      </w:pPr>
+      <w:r>
+        <w:rPr>
+          <w:rFonts w:ascii="Century Schoolbook" w:hAnsi="Century Schoolbook" w:cs="Times New Roman"/>
+          <w:i/>
+          <w:iCs/>
+          <w:sz w:val="24"/>
+          <w:szCs w:val="24"/>
+        </w:rPr>
+        <w:tab/>
+        <w:t>3NF:</w:t>
+      </w:r>
     </w:p>
     <w:sectPr>
       <w:type w:val="continuous"/>

</xml_diff>

<commit_message>
Added code to povoar.sql; added new dependencies and added 2 new topics to relatório
</commit_message>
<xml_diff>
--- a/1ª Entrega/Relatório/Relatório .docx
+++ b/1ª Entrega/Relatório/Relatório .docx
@@ -541,7 +541,7 @@
           <w:r>
             <w:fldChar w:fldCharType="separate"/>
           </w:r>
-          <w:hyperlink w:anchor="_Toc119595458" w:history="1">
+          <w:hyperlink w:anchor="_Toc119665103" w:history="1">
             <w:r>
               <w:rPr>
                 <w:rStyle w:val="Hyperlink"/>
@@ -566,7 +566,7 @@
               <w:rPr>
                 <w:webHidden/>
               </w:rPr>
-              <w:instrText xml:space="preserve"> PAGEREF _Toc119595458 \h </w:instrText>
+              <w:instrText xml:space="preserve"> PAGEREF _Toc119665103 \h </w:instrText>
             </w:r>
             <w:r>
               <w:rPr>
@@ -603,7 +603,7 @@
               <w:lang w:val="en-US" w:eastAsia="ja-JP"/>
             </w:rPr>
           </w:pPr>
-          <w:hyperlink w:anchor="_Toc119595459" w:history="1">
+          <w:hyperlink w:anchor="_Toc119665104" w:history="1">
             <w:r>
               <w:rPr>
                 <w:rStyle w:val="Hyperlink"/>
@@ -642,7 +642,7 @@
               <w:rPr>
                 <w:webHidden/>
               </w:rPr>
-              <w:instrText xml:space="preserve"> PAGEREF _Toc119595459 \h </w:instrText>
+              <w:instrText xml:space="preserve"> PAGEREF _Toc119665104 \h </w:instrText>
             </w:r>
             <w:r>
               <w:rPr>
@@ -682,7 +682,7 @@
               <w:lang w:val="en-US" w:eastAsia="ja-JP"/>
             </w:rPr>
           </w:pPr>
-          <w:hyperlink w:anchor="_Toc119595460" w:history="1">
+          <w:hyperlink w:anchor="_Toc119665105" w:history="1">
             <w:r>
               <w:rPr>
                 <w:rStyle w:val="Hyperlink"/>
@@ -707,7 +707,7 @@
               <w:rPr>
                 <w:webHidden/>
               </w:rPr>
-              <w:instrText xml:space="preserve"> PAGEREF _Toc119595460 \h </w:instrText>
+              <w:instrText xml:space="preserve"> PAGEREF _Toc119665105 \h </w:instrText>
             </w:r>
             <w:r>
               <w:rPr>
@@ -744,7 +744,7 @@
               <w:lang w:val="en-US" w:eastAsia="ja-JP"/>
             </w:rPr>
           </w:pPr>
-          <w:hyperlink w:anchor="_Toc119595461" w:history="1">
+          <w:hyperlink w:anchor="_Toc119665106" w:history="1">
             <w:r>
               <w:rPr>
                 <w:rStyle w:val="Hyperlink"/>
@@ -783,7 +783,7 @@
               <w:rPr>
                 <w:webHidden/>
               </w:rPr>
-              <w:instrText xml:space="preserve"> PAGEREF _Toc119595461 \h </w:instrText>
+              <w:instrText xml:space="preserve"> PAGEREF _Toc119665106 \h </w:instrText>
             </w:r>
             <w:r>
               <w:rPr>
@@ -823,7 +823,7 @@
               <w:lang w:val="en-US" w:eastAsia="ja-JP"/>
             </w:rPr>
           </w:pPr>
-          <w:hyperlink w:anchor="_Toc119595462" w:history="1">
+          <w:hyperlink w:anchor="_Toc119665107" w:history="1">
             <w:r>
               <w:rPr>
                 <w:rStyle w:val="Hyperlink"/>
@@ -848,7 +848,7 @@
               <w:rPr>
                 <w:webHidden/>
               </w:rPr>
-              <w:instrText xml:space="preserve"> PAGEREF _Toc119595462 \h </w:instrText>
+              <w:instrText xml:space="preserve"> PAGEREF _Toc119665107 \h </w:instrText>
             </w:r>
             <w:r>
               <w:rPr>
@@ -885,7 +885,7 @@
               <w:lang w:val="en-US" w:eastAsia="ja-JP"/>
             </w:rPr>
           </w:pPr>
-          <w:hyperlink w:anchor="_Toc119595463" w:history="1">
+          <w:hyperlink w:anchor="_Toc119665108" w:history="1">
             <w:r>
               <w:rPr>
                 <w:rStyle w:val="Hyperlink"/>
@@ -924,7 +924,7 @@
               <w:rPr>
                 <w:webHidden/>
               </w:rPr>
-              <w:instrText xml:space="preserve"> PAGEREF _Toc119595463 \h </w:instrText>
+              <w:instrText xml:space="preserve"> PAGEREF _Toc119665108 \h </w:instrText>
             </w:r>
             <w:r>
               <w:rPr>
@@ -964,7 +964,7 @@
               <w:lang w:val="en-US" w:eastAsia="ja-JP"/>
             </w:rPr>
           </w:pPr>
-          <w:hyperlink w:anchor="_Toc119595464" w:history="1">
+          <w:hyperlink w:anchor="_Toc119665109" w:history="1">
             <w:r>
               <w:rPr>
                 <w:rStyle w:val="Hyperlink"/>
@@ -989,7 +989,7 @@
               <w:rPr>
                 <w:webHidden/>
               </w:rPr>
-              <w:instrText xml:space="preserve"> PAGEREF _Toc119595464 \h </w:instrText>
+              <w:instrText xml:space="preserve"> PAGEREF _Toc119665109 \h </w:instrText>
             </w:r>
             <w:r>
               <w:rPr>
@@ -1026,7 +1026,7 @@
               <w:lang w:val="en-US" w:eastAsia="ja-JP"/>
             </w:rPr>
           </w:pPr>
-          <w:hyperlink w:anchor="_Toc119595465" w:history="1">
+          <w:hyperlink w:anchor="_Toc119665110" w:history="1">
             <w:r>
               <w:rPr>
                 <w:rStyle w:val="Hyperlink"/>
@@ -1065,7 +1065,7 @@
               <w:rPr>
                 <w:webHidden/>
               </w:rPr>
-              <w:instrText xml:space="preserve"> PAGEREF _Toc119595465 \h </w:instrText>
+              <w:instrText xml:space="preserve"> PAGEREF _Toc119665110 \h </w:instrText>
             </w:r>
             <w:r>
               <w:rPr>
@@ -1105,7 +1105,7 @@
               <w:lang w:val="en-US" w:eastAsia="ja-JP"/>
             </w:rPr>
           </w:pPr>
-          <w:hyperlink w:anchor="_Toc119595466" w:history="1">
+          <w:hyperlink w:anchor="_Toc119665111" w:history="1">
             <w:r>
               <w:rPr>
                 <w:rStyle w:val="Hyperlink"/>
@@ -1130,7 +1130,7 @@
               <w:rPr>
                 <w:webHidden/>
               </w:rPr>
-              <w:instrText xml:space="preserve"> PAGEREF _Toc119595466 \h </w:instrText>
+              <w:instrText xml:space="preserve"> PAGEREF _Toc119665111 \h </w:instrText>
             </w:r>
             <w:r>
               <w:rPr>
@@ -1167,7 +1167,7 @@
               <w:lang w:val="en-US" w:eastAsia="ja-JP"/>
             </w:rPr>
           </w:pPr>
-          <w:hyperlink w:anchor="_Toc119595467" w:history="1">
+          <w:hyperlink w:anchor="_Toc119665112" w:history="1">
             <w:r>
               <w:rPr>
                 <w:rStyle w:val="Hyperlink"/>
@@ -1206,7 +1206,7 @@
               <w:rPr>
                 <w:webHidden/>
               </w:rPr>
-              <w:instrText xml:space="preserve"> PAGEREF _Toc119595467 \h </w:instrText>
+              <w:instrText xml:space="preserve"> PAGEREF _Toc119665112 \h </w:instrText>
             </w:r>
             <w:r>
               <w:rPr>
@@ -1224,6 +1224,201 @@
                 <w:webHidden/>
               </w:rPr>
               <w:t>8</w:t>
+            </w:r>
+            <w:r>
+              <w:rPr>
+                <w:webHidden/>
+              </w:rPr>
+              <w:fldChar w:fldCharType="end"/>
+            </w:r>
+          </w:hyperlink>
+        </w:p>
+        <w:p>
+          <w:pPr>
+            <w:pStyle w:val="TOC1"/>
+            <w:rPr>
+              <w:rFonts w:asciiTheme="minorHAnsi" w:hAnsiTheme="minorHAnsi" w:cstheme="minorBidi"/>
+              <w:b w:val="0"/>
+              <w:bCs w:val="0"/>
+              <w:color w:val="auto"/>
+              <w:sz w:val="22"/>
+              <w:szCs w:val="22"/>
+              <w:lang w:val="en-US" w:eastAsia="ja-JP"/>
+            </w:rPr>
+          </w:pPr>
+          <w:hyperlink w:anchor="_Toc119665113" w:history="1">
+            <w:r>
+              <w:rPr>
+                <w:rStyle w:val="Hyperlink"/>
+                <w:i/>
+                <w:iCs/>
+              </w:rPr>
+              <w:t>Dependências Funcionais e Formas Normais.</w:t>
+            </w:r>
+            <w:r>
+              <w:rPr>
+                <w:webHidden/>
+              </w:rPr>
+              <w:tab/>
+            </w:r>
+            <w:r>
+              <w:rPr>
+                <w:webHidden/>
+              </w:rPr>
+              <w:fldChar w:fldCharType="begin"/>
+            </w:r>
+            <w:r>
+              <w:rPr>
+                <w:webHidden/>
+              </w:rPr>
+              <w:instrText xml:space="preserve"> PAGEREF _Toc119665113 \h </w:instrText>
+            </w:r>
+            <w:r>
+              <w:rPr>
+                <w:webHidden/>
+              </w:rPr>
+            </w:r>
+            <w:r>
+              <w:rPr>
+                <w:webHidden/>
+              </w:rPr>
+              <w:fldChar w:fldCharType="separate"/>
+            </w:r>
+            <w:r>
+              <w:rPr>
+                <w:webHidden/>
+              </w:rPr>
+              <w:t>9</w:t>
+            </w:r>
+            <w:r>
+              <w:rPr>
+                <w:webHidden/>
+              </w:rPr>
+              <w:fldChar w:fldCharType="end"/>
+            </w:r>
+          </w:hyperlink>
+        </w:p>
+        <w:p>
+          <w:pPr>
+            <w:pStyle w:val="TOC1"/>
+            <w:rPr>
+              <w:rFonts w:asciiTheme="minorHAnsi" w:hAnsiTheme="minorHAnsi" w:cstheme="minorBidi"/>
+              <w:b w:val="0"/>
+              <w:bCs w:val="0"/>
+              <w:color w:val="auto"/>
+              <w:sz w:val="22"/>
+              <w:szCs w:val="22"/>
+              <w:lang w:val="en-US" w:eastAsia="ja-JP"/>
+            </w:rPr>
+          </w:pPr>
+          <w:hyperlink w:anchor="_Toc119665114" w:history="1">
+            <w:r>
+              <w:rPr>
+                <w:rStyle w:val="Hyperlink"/>
+                <w:i/>
+                <w:iCs/>
+              </w:rPr>
+              <w:t>Restrições na Base de Dados</w:t>
+            </w:r>
+            <w:r>
+              <w:rPr>
+                <w:webHidden/>
+              </w:rPr>
+              <w:tab/>
+            </w:r>
+            <w:r>
+              <w:rPr>
+                <w:webHidden/>
+              </w:rPr>
+              <w:fldChar w:fldCharType="begin"/>
+            </w:r>
+            <w:r>
+              <w:rPr>
+                <w:webHidden/>
+              </w:rPr>
+              <w:instrText xml:space="preserve"> PAGEREF _Toc119665114 \h </w:instrText>
+            </w:r>
+            <w:r>
+              <w:rPr>
+                <w:webHidden/>
+              </w:rPr>
+            </w:r>
+            <w:r>
+              <w:rPr>
+                <w:webHidden/>
+              </w:rPr>
+              <w:fldChar w:fldCharType="separate"/>
+            </w:r>
+            <w:r>
+              <w:rPr>
+                <w:webHidden/>
+              </w:rPr>
+              <w:t>13</w:t>
+            </w:r>
+            <w:r>
+              <w:rPr>
+                <w:webHidden/>
+              </w:rPr>
+              <w:fldChar w:fldCharType="end"/>
+            </w:r>
+          </w:hyperlink>
+        </w:p>
+        <w:p>
+          <w:pPr>
+            <w:pStyle w:val="TOC1"/>
+            <w:rPr>
+              <w:rFonts w:asciiTheme="minorHAnsi" w:hAnsiTheme="minorHAnsi" w:cstheme="minorBidi"/>
+              <w:b w:val="0"/>
+              <w:bCs w:val="0"/>
+              <w:color w:val="auto"/>
+              <w:sz w:val="22"/>
+              <w:szCs w:val="22"/>
+              <w:lang w:val="en-US" w:eastAsia="ja-JP"/>
+            </w:rPr>
+          </w:pPr>
+          <w:hyperlink w:anchor="_Toc119665115" w:history="1">
+            <w:r>
+              <w:rPr>
+                <w:rStyle w:val="Hyperlink"/>
+                <w:i/>
+                <w:iCs/>
+              </w:rPr>
+              <w:t>Apontamentos Finais</w:t>
+            </w:r>
+            <w:r>
+              <w:rPr>
+                <w:webHidden/>
+              </w:rPr>
+              <w:tab/>
+            </w:r>
+            <w:r>
+              <w:rPr>
+                <w:webHidden/>
+              </w:rPr>
+              <w:fldChar w:fldCharType="begin"/>
+            </w:r>
+            <w:r>
+              <w:rPr>
+                <w:webHidden/>
+              </w:rPr>
+              <w:instrText xml:space="preserve"> PAGEREF _Toc119665115 \h </w:instrText>
+            </w:r>
+            <w:r>
+              <w:rPr>
+                <w:webHidden/>
+              </w:rPr>
+            </w:r>
+            <w:r>
+              <w:rPr>
+                <w:webHidden/>
+              </w:rPr>
+              <w:fldChar w:fldCharType="separate"/>
+            </w:r>
+            <w:r>
+              <w:rPr>
+                <w:webHidden/>
+              </w:rPr>
+              <w:t>14</w:t>
             </w:r>
             <w:r>
               <w:rPr>
@@ -1236,7 +1431,6 @@
         <w:p>
           <w:pPr>
             <w:pStyle w:val="TOC2"/>
-            <w:ind w:left="0"/>
             <w:rPr>
               <w:rFonts w:asciiTheme="minorHAnsi" w:hAnsiTheme="minorHAnsi" w:cstheme="minorBidi"/>
               <w:sz w:val="22"/>
@@ -1244,16 +1438,28 @@
               <w:lang w:val="en-US" w:eastAsia="ja-JP"/>
             </w:rPr>
           </w:pPr>
-          <w:hyperlink w:anchor="_Toc119595468" w:history="1">
+          <w:hyperlink w:anchor="_Toc119665116" w:history="1">
             <w:r>
               <w:rPr>
                 <w:rStyle w:val="Hyperlink"/>
-                <w:b/>
-                <w:bCs/>
-                <w:i/>
-                <w:iCs/>
-              </w:rPr>
-              <w:t>Dependências Funcionais e Formas Normais.</w:t>
+                <w:rFonts w:ascii="Wingdings" w:hAnsi="Wingdings"/>
+              </w:rPr>
+              <w:t></w:t>
+            </w:r>
+            <w:r>
+              <w:rPr>
+                <w:rFonts w:asciiTheme="minorHAnsi" w:hAnsiTheme="minorHAnsi" w:cstheme="minorBidi"/>
+                <w:sz w:val="22"/>
+                <w:szCs w:val="22"/>
+                <w:lang w:val="en-US" w:eastAsia="ja-JP"/>
+              </w:rPr>
+              <w:tab/>
+            </w:r>
+            <w:r>
+              <w:rPr>
+                <w:rStyle w:val="Hyperlink"/>
+              </w:rPr>
+              <w:t>Avaliação da Participação dos vários elementos do Grupo</w:t>
             </w:r>
             <w:r>
               <w:rPr>
@@ -1271,7 +1477,7 @@
               <w:rPr>
                 <w:webHidden/>
               </w:rPr>
-              <w:instrText xml:space="preserve"> PAGEREF _Toc119595468 \h </w:instrText>
+              <w:instrText xml:space="preserve"> PAGEREF _Toc119665116 \h </w:instrText>
             </w:r>
             <w:r>
               <w:rPr>
@@ -1288,7 +1494,7 @@
               <w:rPr>
                 <w:webHidden/>
               </w:rPr>
-              <w:t>9</w:t>
+              <w:t>14</w:t>
             </w:r>
             <w:r>
               <w:rPr>
@@ -1351,47 +1557,6 @@
     </w:p>
     <w:p>
       <w:pPr>
-        <w:ind w:left="1440" w:firstLine="720"/>
-        <w:rPr>
-          <w:rFonts w:ascii="Times New Roman" w:hAnsi="Times New Roman" w:cs="Times New Roman"/>
-        </w:rPr>
-      </w:pPr>
-    </w:p>
-    <w:p>
-      <w:pPr>
-        <w:ind w:left="1440" w:firstLine="720"/>
-        <w:rPr>
-          <w:rFonts w:ascii="Times New Roman" w:hAnsi="Times New Roman" w:cs="Times New Roman"/>
-        </w:rPr>
-      </w:pPr>
-    </w:p>
-    <w:p>
-      <w:pPr>
-        <w:ind w:left="1440" w:firstLine="720"/>
-        <w:rPr>
-          <w:rFonts w:ascii="Times New Roman" w:hAnsi="Times New Roman" w:cs="Times New Roman"/>
-        </w:rPr>
-      </w:pPr>
-    </w:p>
-    <w:p>
-      <w:pPr>
-        <w:ind w:left="1440" w:firstLine="720"/>
-        <w:rPr>
-          <w:rFonts w:ascii="Times New Roman" w:hAnsi="Times New Roman" w:cs="Times New Roman"/>
-        </w:rPr>
-      </w:pPr>
-    </w:p>
-    <w:p>
-      <w:pPr>
-        <w:ind w:left="1440" w:firstLine="720"/>
-        <w:rPr>
-          <w:rFonts w:ascii="Times New Roman" w:hAnsi="Times New Roman" w:cs="Times New Roman"/>
-        </w:rPr>
-      </w:pPr>
-    </w:p>
-    <w:p>
-      <w:pPr>
-        <w:ind w:left="1440" w:firstLine="720"/>
         <w:rPr>
           <w:rFonts w:ascii="Times New Roman" w:hAnsi="Times New Roman" w:cs="Times New Roman"/>
         </w:rPr>
@@ -1426,7 +1591,7 @@
           <w:lang w:eastAsia="en-US"/>
         </w:rPr>
       </w:pPr>
-      <w:bookmarkStart w:id="0" w:name="_Toc119595458"/>
+      <w:bookmarkStart w:id="0" w:name="_Toc119665103"/>
       <w:r>
         <w:rPr>
           <w:rFonts w:ascii="Century Schoolbook" w:hAnsi="Century Schoolbook"/>
@@ -1465,7 +1630,7 @@
           <w:lang w:eastAsia="en-US"/>
         </w:rPr>
       </w:pPr>
-      <w:bookmarkStart w:id="1" w:name="_Toc119595459"/>
+      <w:bookmarkStart w:id="1" w:name="_Toc119665104"/>
       <w:r>
         <w:rPr>
           <w:rFonts w:ascii="Century Schoolbook" w:hAnsi="Century Schoolbook"/>
@@ -1834,7 +1999,7 @@
           <w:lang w:eastAsia="en-US"/>
         </w:rPr>
       </w:pPr>
-      <w:bookmarkStart w:id="2" w:name="_Toc119595460"/>
+      <w:bookmarkStart w:id="2" w:name="_Toc119665105"/>
       <w:r>
         <w:rPr>
           <w:rFonts w:ascii="Century Schoolbook" w:hAnsi="Century Schoolbook"/>
@@ -1954,7 +2119,7 @@
           <w:lang w:eastAsia="en-US"/>
         </w:rPr>
       </w:pPr>
-      <w:bookmarkStart w:id="3" w:name="_Toc119595461"/>
+      <w:bookmarkStart w:id="3" w:name="_Toc119665106"/>
       <w:r>
         <w:rPr>
           <w:rFonts w:ascii="Century Schoolbook" w:hAnsi="Century Schoolbook"/>
@@ -2650,7 +2815,7 @@
         </w:rPr>
       </w:pPr>
       <w:bookmarkStart w:id="4" w:name="_Toc119434229"/>
-      <w:bookmarkStart w:id="5" w:name="_Toc119595462"/>
+      <w:bookmarkStart w:id="5" w:name="_Toc119665107"/>
       <w:r>
         <w:rPr>
           <w:rFonts w:ascii="Century Schoolbook" w:hAnsi="Century Schoolbook"/>
@@ -2690,7 +2855,7 @@
           <w:lang w:eastAsia="en-US"/>
         </w:rPr>
       </w:pPr>
-      <w:bookmarkStart w:id="6" w:name="_Toc119595463"/>
+      <w:bookmarkStart w:id="6" w:name="_Toc119665108"/>
       <w:r>
         <w:rPr>
           <w:rFonts w:ascii="Century Schoolbook" w:hAnsi="Century Schoolbook"/>
@@ -3752,7 +3917,7 @@
           <w:lang w:eastAsia="en-US"/>
         </w:rPr>
       </w:pPr>
-      <w:bookmarkStart w:id="7" w:name="_Toc119595464"/>
+      <w:bookmarkStart w:id="7" w:name="_Toc119665109"/>
       <w:r>
         <w:rPr>
           <w:rFonts w:ascii="Century Schoolbook" w:hAnsi="Century Schoolbook"/>
@@ -3791,7 +3956,7 @@
           <w:lang w:eastAsia="en-US"/>
         </w:rPr>
       </w:pPr>
-      <w:bookmarkStart w:id="8" w:name="_Toc119595465"/>
+      <w:bookmarkStart w:id="8" w:name="_Toc119665110"/>
       <w:r>
         <w:rPr>
           <w:rFonts w:ascii="Century Schoolbook" w:hAnsi="Century Schoolbook"/>
@@ -3825,7 +3990,7 @@
           <w:noProof/>
         </w:rPr>
         <w:drawing>
-          <wp:anchor distT="0" distB="0" distL="114300" distR="114300" simplePos="0" relativeHeight="251657728" behindDoc="0" locked="0" layoutInCell="1" allowOverlap="1" wp14:anchorId="7E992DCF" wp14:editId="576678E9">
+          <wp:anchor distT="0" distB="0" distL="114300" distR="114300" simplePos="0" relativeHeight="251658752" behindDoc="0" locked="0" layoutInCell="1" allowOverlap="1" wp14:anchorId="7E992DCF" wp14:editId="576678E9">
             <wp:simplePos x="0" y="0"/>
             <wp:positionH relativeFrom="column">
               <wp:posOffset>-742950</wp:posOffset>
@@ -4086,7 +4251,7 @@
           <w:lang w:eastAsia="en-US"/>
         </w:rPr>
       </w:pPr>
-      <w:bookmarkStart w:id="9" w:name="_Toc119595466"/>
+      <w:bookmarkStart w:id="9" w:name="_Toc119665111"/>
       <w:r>
         <w:rPr>
           <w:rFonts w:ascii="Century Schoolbook" w:hAnsi="Century Schoolbook"/>
@@ -4117,7 +4282,7 @@
           <w:szCs w:val="36"/>
         </w:rPr>
       </w:pPr>
-      <w:bookmarkStart w:id="10" w:name="_Toc119595467"/>
+      <w:bookmarkStart w:id="10" w:name="_Toc119665112"/>
       <w:r>
         <w:rPr>
           <w:rFonts w:ascii="Century Schoolbook" w:hAnsi="Century Schoolbook"/>
@@ -5224,7 +5389,7 @@
     </w:p>
     <w:p>
       <w:pPr>
-        <w:pStyle w:val="Heading2"/>
+        <w:pStyle w:val="Heading1"/>
         <w:rPr>
           <w:rFonts w:ascii="Century Schoolbook" w:hAnsi="Century Schoolbook"/>
           <w:b/>
@@ -5236,7 +5401,7 @@
           <w:szCs w:val="52"/>
         </w:rPr>
       </w:pPr>
-      <w:bookmarkStart w:id="11" w:name="_Toc119595468"/>
+      <w:bookmarkStart w:id="11" w:name="_Toc119665113"/>
       <w:r>
         <w:rPr>
           <w:rFonts w:ascii="Century Schoolbook" w:hAnsi="Century Schoolbook"/>
@@ -5253,9 +5418,10 @@
       <w:bookmarkEnd w:id="11"/>
     </w:p>
     <w:p/>
-    <w:p>
-      <w:pPr>
-        <w:spacing w:line="480" w:lineRule="auto"/>
+    <w:p/>
+    <w:p>
+      <w:pPr>
+        <w:spacing w:line="360" w:lineRule="auto"/>
         <w:rPr>
           <w:rFonts w:ascii="Century Schoolbook" w:hAnsi="Century Schoolbook" w:cs="Times New Roman"/>
           <w:i/>
@@ -5390,7 +5556,27 @@
           <w:szCs w:val="24"/>
         </w:rPr>
         <w:tab/>
-        <w:t>- Dependências:</w:t>
+        <w:t xml:space="preserve">- </w:t>
+      </w:r>
+      <w:r>
+        <w:rPr>
+          <w:rFonts w:ascii="Century Schoolbook" w:hAnsi="Century Schoolbook" w:cs="Times New Roman"/>
+          <w:i/>
+          <w:iCs/>
+          <w:sz w:val="24"/>
+          <w:szCs w:val="24"/>
+        </w:rPr>
+        <w:t>FD’</w:t>
+      </w:r>
+      <w:r>
+        <w:rPr>
+          <w:rFonts w:ascii="Century Schoolbook" w:hAnsi="Century Schoolbook" w:cs="Times New Roman"/>
+          <w:i/>
+          <w:iCs/>
+          <w:sz w:val="24"/>
+          <w:szCs w:val="24"/>
+        </w:rPr>
+        <w:t>s:</w:t>
       </w:r>
     </w:p>
     <w:p>
@@ -5595,7 +5781,7 @@
     </w:p>
     <w:p>
       <w:pPr>
-        <w:spacing w:line="480" w:lineRule="auto"/>
+        <w:spacing w:line="360" w:lineRule="auto"/>
         <w:rPr>
           <w:rFonts w:ascii="Century Schoolbook" w:hAnsi="Century Schoolbook" w:cs="Times New Roman"/>
           <w:i/>
@@ -5696,7 +5882,27 @@
           <w:sz w:val="24"/>
           <w:szCs w:val="24"/>
         </w:rPr>
-        <w:t>- Dependências:</w:t>
+        <w:t xml:space="preserve">- </w:t>
+      </w:r>
+      <w:r>
+        <w:rPr>
+          <w:rFonts w:ascii="Century Schoolbook" w:hAnsi="Century Schoolbook" w:cs="Times New Roman"/>
+          <w:i/>
+          <w:iCs/>
+          <w:sz w:val="24"/>
+          <w:szCs w:val="24"/>
+        </w:rPr>
+        <w:t>FD’</w:t>
+      </w:r>
+      <w:r>
+        <w:rPr>
+          <w:rFonts w:ascii="Century Schoolbook" w:hAnsi="Century Schoolbook" w:cs="Times New Roman"/>
+          <w:i/>
+          <w:iCs/>
+          <w:sz w:val="24"/>
+          <w:szCs w:val="24"/>
+        </w:rPr>
+        <w:t>s:</w:t>
       </w:r>
     </w:p>
     <w:p>
@@ -5896,7 +6102,7 @@
     </w:p>
     <w:p>
       <w:pPr>
-        <w:spacing w:line="480" w:lineRule="auto"/>
+        <w:spacing w:line="360" w:lineRule="auto"/>
         <w:rPr>
           <w:rFonts w:ascii="Century Schoolbook" w:hAnsi="Century Schoolbook" w:cs="Times New Roman"/>
           <w:i/>
@@ -5976,7 +6182,27 @@
           <w:sz w:val="24"/>
           <w:szCs w:val="24"/>
         </w:rPr>
-        <w:t>- Dependências:</w:t>
+        <w:t xml:space="preserve">- </w:t>
+      </w:r>
+      <w:r>
+        <w:rPr>
+          <w:rFonts w:ascii="Century Schoolbook" w:hAnsi="Century Schoolbook" w:cs="Times New Roman"/>
+          <w:i/>
+          <w:iCs/>
+          <w:sz w:val="24"/>
+          <w:szCs w:val="24"/>
+        </w:rPr>
+        <w:t>FD’s</w:t>
+      </w:r>
+      <w:r>
+        <w:rPr>
+          <w:rFonts w:ascii="Century Schoolbook" w:hAnsi="Century Schoolbook" w:cs="Times New Roman"/>
+          <w:i/>
+          <w:iCs/>
+          <w:sz w:val="24"/>
+          <w:szCs w:val="24"/>
+        </w:rPr>
+        <w:t>:</w:t>
       </w:r>
     </w:p>
     <w:p>
@@ -6078,6 +6304,17 @@
         </w:rPr>
         <w:t>BCNF:</w:t>
       </w:r>
+      <w:r>
+        <w:rPr>
+          <w:rFonts w:ascii="Century Schoolbook" w:hAnsi="Century Schoolbook" w:cs="Times New Roman"/>
+          <w:i/>
+          <w:iCs/>
+          <w:sz w:val="24"/>
+          <w:szCs w:val="24"/>
+          <w:lang w:val="en-US"/>
+        </w:rPr>
+        <w:t xml:space="preserve"> sim</w:t>
+      </w:r>
     </w:p>
     <w:p>
       <w:pPr>
@@ -6114,6 +6351,17 @@
         <w:tab/>
         <w:t>3FN:</w:t>
       </w:r>
+      <w:r>
+        <w:rPr>
+          <w:rFonts w:ascii="Century Schoolbook" w:hAnsi="Century Schoolbook" w:cs="Times New Roman"/>
+          <w:i/>
+          <w:iCs/>
+          <w:sz w:val="24"/>
+          <w:szCs w:val="24"/>
+          <w:lang w:val="en-US"/>
+        </w:rPr>
+        <w:t xml:space="preserve"> sim</w:t>
+      </w:r>
     </w:p>
     <w:p>
       <w:pPr>
@@ -6130,7 +6378,7 @@
     </w:p>
     <w:p>
       <w:pPr>
-        <w:spacing w:line="480" w:lineRule="auto"/>
+        <w:spacing w:line="360" w:lineRule="auto"/>
         <w:rPr>
           <w:rFonts w:ascii="Century Schoolbook" w:hAnsi="Century Schoolbook" w:cs="Times New Roman"/>
           <w:i/>
@@ -6185,51 +6433,27 @@
           <w:szCs w:val="28"/>
           <w:lang w:val="en-US"/>
         </w:rPr>
-        <w:t xml:space="preserve">, data, </w:t>
-      </w:r>
-      <w:proofErr w:type="spellStart"/>
-      <w:r>
-        <w:rPr>
-          <w:rFonts w:ascii="Century Schoolbook" w:hAnsi="Century Schoolbook" w:cs="Times New Roman"/>
-          <w:i/>
-          <w:iCs/>
-          <w:sz w:val="28"/>
-          <w:szCs w:val="28"/>
+        <w:t>, data, ronda)</w:t>
+      </w:r>
+    </w:p>
+    <w:p>
+      <w:pPr>
+        <w:spacing w:line="360" w:lineRule="auto"/>
+        <w:rPr>
+          <w:rFonts w:ascii="Century Schoolbook" w:hAnsi="Century Schoolbook" w:cs="Times New Roman"/>
+          <w:i/>
+          <w:iCs/>
+          <w:sz w:val="24"/>
+          <w:szCs w:val="24"/>
+        </w:rPr>
+      </w:pPr>
+      <w:r>
+        <w:rPr>
+          <w:rFonts w:ascii="Century Schoolbook" w:hAnsi="Century Schoolbook" w:cs="Times New Roman"/>
+          <w:i/>
+          <w:iCs/>
           <w:lang w:val="en-US"/>
         </w:rPr>
-        <w:t>ronda</w:t>
-      </w:r>
-      <w:proofErr w:type="spellEnd"/>
-      <w:r>
-        <w:rPr>
-          <w:rFonts w:ascii="Century Schoolbook" w:hAnsi="Century Schoolbook" w:cs="Times New Roman"/>
-          <w:i/>
-          <w:iCs/>
-          <w:sz w:val="28"/>
-          <w:szCs w:val="28"/>
-          <w:lang w:val="en-US"/>
-        </w:rPr>
-        <w:t>)</w:t>
-      </w:r>
-    </w:p>
-    <w:p>
-      <w:pPr>
-        <w:spacing w:line="360" w:lineRule="auto"/>
-        <w:rPr>
-          <w:rFonts w:ascii="Century Schoolbook" w:hAnsi="Century Schoolbook" w:cs="Times New Roman"/>
-          <w:i/>
-          <w:iCs/>
-          <w:sz w:val="24"/>
-          <w:szCs w:val="24"/>
-        </w:rPr>
-      </w:pPr>
-      <w:r>
-        <w:rPr>
-          <w:rFonts w:ascii="Century Schoolbook" w:hAnsi="Century Schoolbook" w:cs="Times New Roman"/>
-          <w:i/>
-          <w:iCs/>
-          <w:lang w:val="en-US"/>
-        </w:rPr>
         <w:tab/>
       </w:r>
       <w:r>
@@ -6240,7 +6464,27 @@
           <w:sz w:val="24"/>
           <w:szCs w:val="24"/>
         </w:rPr>
-        <w:t>- Dependências:</w:t>
+        <w:t xml:space="preserve">- </w:t>
+      </w:r>
+      <w:r>
+        <w:rPr>
+          <w:rFonts w:ascii="Century Schoolbook" w:hAnsi="Century Schoolbook" w:cs="Times New Roman"/>
+          <w:i/>
+          <w:iCs/>
+          <w:sz w:val="24"/>
+          <w:szCs w:val="24"/>
+        </w:rPr>
+        <w:t>FD’</w:t>
+      </w:r>
+      <w:r>
+        <w:rPr>
+          <w:rFonts w:ascii="Century Schoolbook" w:hAnsi="Century Schoolbook" w:cs="Times New Roman"/>
+          <w:i/>
+          <w:iCs/>
+          <w:sz w:val="24"/>
+          <w:szCs w:val="24"/>
+        </w:rPr>
+        <w:t>s:</w:t>
       </w:r>
     </w:p>
     <w:p>
@@ -6370,6 +6614,16 @@
         <w:tab/>
         <w:t xml:space="preserve">BCNF: </w:t>
       </w:r>
+      <w:r>
+        <w:rPr>
+          <w:rFonts w:ascii="Century Schoolbook" w:hAnsi="Century Schoolbook" w:cs="Times New Roman"/>
+          <w:i/>
+          <w:iCs/>
+          <w:sz w:val="24"/>
+          <w:szCs w:val="24"/>
+        </w:rPr>
+        <w:t>sim</w:t>
+      </w:r>
     </w:p>
     <w:p>
       <w:pPr>
@@ -6403,6 +6657,16 @@
         <w:tab/>
         <w:t>3NF:</w:t>
       </w:r>
+      <w:r>
+        <w:rPr>
+          <w:rFonts w:ascii="Century Schoolbook" w:hAnsi="Century Schoolbook" w:cs="Times New Roman"/>
+          <w:i/>
+          <w:iCs/>
+          <w:sz w:val="24"/>
+          <w:szCs w:val="24"/>
+        </w:rPr>
+        <w:t xml:space="preserve"> sim</w:t>
+      </w:r>
     </w:p>
     <w:p>
       <w:pPr>
@@ -6418,7 +6682,7 @@
     </w:p>
     <w:p>
       <w:pPr>
-        <w:spacing w:line="480" w:lineRule="auto"/>
+        <w:spacing w:line="360" w:lineRule="auto"/>
         <w:rPr>
           <w:rFonts w:ascii="Century Schoolbook" w:hAnsi="Century Schoolbook" w:cs="Times New Roman"/>
           <w:i/>
@@ -6494,7 +6758,279 @@
     </w:p>
     <w:p>
       <w:pPr>
-        <w:spacing w:line="480" w:lineRule="auto"/>
+        <w:spacing w:line="360" w:lineRule="auto"/>
+        <w:rPr>
+          <w:rFonts w:ascii="Century Schoolbook" w:hAnsi="Century Schoolbook" w:cs="Times New Roman"/>
+          <w:i/>
+          <w:iCs/>
+          <w:sz w:val="24"/>
+          <w:szCs w:val="24"/>
+        </w:rPr>
+      </w:pPr>
+      <w:r>
+        <w:rPr>
+          <w:rFonts w:ascii="Century Schoolbook" w:hAnsi="Century Schoolbook" w:cs="Times New Roman"/>
+          <w:i/>
+          <w:iCs/>
+          <w:lang w:val="en-US"/>
+        </w:rPr>
+        <w:tab/>
+      </w:r>
+      <w:r>
+        <w:rPr>
+          <w:rFonts w:ascii="Century Schoolbook" w:hAnsi="Century Schoolbook" w:cs="Times New Roman"/>
+          <w:i/>
+          <w:iCs/>
+          <w:sz w:val="24"/>
+          <w:szCs w:val="24"/>
+        </w:rPr>
+        <w:t xml:space="preserve">- </w:t>
+      </w:r>
+      <w:r>
+        <w:rPr>
+          <w:rFonts w:ascii="Century Schoolbook" w:hAnsi="Century Schoolbook" w:cs="Times New Roman"/>
+          <w:i/>
+          <w:iCs/>
+          <w:sz w:val="24"/>
+          <w:szCs w:val="24"/>
+        </w:rPr>
+        <w:t>FD’</w:t>
+      </w:r>
+      <w:r>
+        <w:rPr>
+          <w:rFonts w:ascii="Century Schoolbook" w:hAnsi="Century Schoolbook" w:cs="Times New Roman"/>
+          <w:i/>
+          <w:iCs/>
+          <w:sz w:val="24"/>
+          <w:szCs w:val="24"/>
+        </w:rPr>
+        <w:t>s:</w:t>
+      </w:r>
+    </w:p>
+    <w:p>
+      <w:pPr>
+        <w:spacing w:line="276" w:lineRule="auto"/>
+        <w:rPr>
+          <w:rFonts w:ascii="Century Schoolbook" w:hAnsi="Century Schoolbook" w:cs="Times New Roman"/>
+          <w:i/>
+          <w:iCs/>
+          <w:sz w:val="24"/>
+          <w:szCs w:val="24"/>
+        </w:rPr>
+      </w:pPr>
+      <w:r>
+        <w:rPr>
+          <w:rFonts w:ascii="Century Schoolbook" w:hAnsi="Century Schoolbook" w:cs="Times New Roman"/>
+          <w:i/>
+          <w:iCs/>
+          <w:sz w:val="24"/>
+          <w:szCs w:val="24"/>
+        </w:rPr>
+        <w:tab/>
+      </w:r>
+      <w:r>
+        <w:rPr>
+          <w:rFonts w:ascii="Century Schoolbook" w:hAnsi="Century Schoolbook" w:cs="Times New Roman"/>
+          <w:i/>
+          <w:iCs/>
+          <w:sz w:val="24"/>
+          <w:szCs w:val="24"/>
+        </w:rPr>
+        <w:tab/>
+        <w:t>id</w:t>
+      </w:r>
+      <w:r>
+        <w:rPr>
+          <w:rFonts w:ascii="Century Schoolbook" w:hAnsi="Century Schoolbook" w:cs="Times New Roman"/>
+          <w:i/>
+          <w:iCs/>
+          <w:sz w:val="24"/>
+          <w:szCs w:val="24"/>
+        </w:rPr>
+        <w:t>Fase</w:t>
+      </w:r>
+      <w:r>
+        <w:rPr>
+          <w:rFonts w:ascii="Century Schoolbook" w:hAnsi="Century Schoolbook" w:cs="Times New Roman"/>
+          <w:i/>
+          <w:iCs/>
+          <w:sz w:val="24"/>
+          <w:szCs w:val="24"/>
+        </w:rPr>
+        <w:t xml:space="preserve"> → </w:t>
+      </w:r>
+      <w:r>
+        <w:rPr>
+          <w:rFonts w:ascii="Century Schoolbook" w:hAnsi="Century Schoolbook" w:cs="Times New Roman"/>
+          <w:i/>
+          <w:iCs/>
+          <w:sz w:val="24"/>
+          <w:szCs w:val="24"/>
+        </w:rPr>
+        <w:t>mão, resultado, idPlayoff</w:t>
+      </w:r>
+    </w:p>
+    <w:p>
+      <w:pPr>
+        <w:spacing w:line="276" w:lineRule="auto"/>
+        <w:rPr>
+          <w:rFonts w:ascii="Century Schoolbook" w:hAnsi="Century Schoolbook" w:cs="Times New Roman"/>
+          <w:i/>
+          <w:iCs/>
+          <w:sz w:val="24"/>
+          <w:szCs w:val="24"/>
+        </w:rPr>
+      </w:pPr>
+      <w:r>
+        <w:rPr>
+          <w:rFonts w:ascii="Century Schoolbook" w:hAnsi="Century Schoolbook" w:cs="Times New Roman"/>
+          <w:i/>
+          <w:iCs/>
+          <w:sz w:val="24"/>
+          <w:szCs w:val="24"/>
+        </w:rPr>
+        <w:tab/>
+      </w:r>
+      <w:r>
+        <w:rPr>
+          <w:rFonts w:ascii="Century Schoolbook" w:hAnsi="Century Schoolbook" w:cs="Times New Roman"/>
+          <w:i/>
+          <w:iCs/>
+          <w:sz w:val="24"/>
+          <w:szCs w:val="24"/>
+        </w:rPr>
+        <w:t>- Formas:</w:t>
+      </w:r>
+    </w:p>
+    <w:p>
+      <w:pPr>
+        <w:spacing w:line="276" w:lineRule="auto"/>
+        <w:rPr>
+          <w:rFonts w:ascii="Century Schoolbook" w:hAnsi="Century Schoolbook" w:cs="Times New Roman"/>
+          <w:i/>
+          <w:iCs/>
+          <w:sz w:val="24"/>
+          <w:szCs w:val="24"/>
+        </w:rPr>
+      </w:pPr>
+      <w:r>
+        <w:rPr>
+          <w:rFonts w:ascii="Century Schoolbook" w:hAnsi="Century Schoolbook" w:cs="Times New Roman"/>
+          <w:i/>
+          <w:iCs/>
+          <w:sz w:val="24"/>
+          <w:szCs w:val="24"/>
+        </w:rPr>
+        <w:tab/>
+      </w:r>
+      <w:r>
+        <w:rPr>
+          <w:rFonts w:ascii="Century Schoolbook" w:hAnsi="Century Schoolbook" w:cs="Times New Roman"/>
+          <w:i/>
+          <w:iCs/>
+          <w:sz w:val="24"/>
+          <w:szCs w:val="24"/>
+        </w:rPr>
+        <w:tab/>
+        <w:t xml:space="preserve">BCNF: </w:t>
+      </w:r>
+    </w:p>
+    <w:p>
+      <w:pPr>
+        <w:spacing w:line="276" w:lineRule="auto"/>
+        <w:rPr>
+          <w:rFonts w:ascii="Century Schoolbook" w:hAnsi="Century Schoolbook" w:cs="Times New Roman"/>
+          <w:i/>
+          <w:iCs/>
+          <w:sz w:val="24"/>
+          <w:szCs w:val="24"/>
+        </w:rPr>
+      </w:pPr>
+      <w:r>
+        <w:rPr>
+          <w:rFonts w:ascii="Century Schoolbook" w:hAnsi="Century Schoolbook" w:cs="Times New Roman"/>
+          <w:i/>
+          <w:iCs/>
+          <w:sz w:val="24"/>
+          <w:szCs w:val="24"/>
+        </w:rPr>
+        <w:tab/>
+      </w:r>
+      <w:r>
+        <w:rPr>
+          <w:rFonts w:ascii="Century Schoolbook" w:hAnsi="Century Schoolbook" w:cs="Times New Roman"/>
+          <w:i/>
+          <w:iCs/>
+          <w:sz w:val="24"/>
+          <w:szCs w:val="24"/>
+        </w:rPr>
+        <w:tab/>
+        <w:t xml:space="preserve">3NF: </w:t>
+      </w:r>
+    </w:p>
+    <w:p>
+      <w:pPr>
+        <w:spacing w:line="276" w:lineRule="auto"/>
+        <w:rPr>
+          <w:rFonts w:ascii="Century Schoolbook" w:hAnsi="Century Schoolbook" w:cs="Times New Roman"/>
+          <w:i/>
+          <w:iCs/>
+          <w:sz w:val="24"/>
+          <w:szCs w:val="24"/>
+        </w:rPr>
+      </w:pPr>
+    </w:p>
+    <w:p>
+      <w:pPr>
+        <w:spacing w:line="276" w:lineRule="auto"/>
+        <w:rPr>
+          <w:rFonts w:ascii="Century Schoolbook" w:hAnsi="Century Schoolbook" w:cs="Times New Roman"/>
+          <w:i/>
+          <w:iCs/>
+          <w:sz w:val="24"/>
+          <w:szCs w:val="24"/>
+        </w:rPr>
+      </w:pPr>
+    </w:p>
+    <w:p>
+      <w:pPr>
+        <w:spacing w:line="276" w:lineRule="auto"/>
+        <w:rPr>
+          <w:rFonts w:ascii="Century Schoolbook" w:hAnsi="Century Schoolbook" w:cs="Times New Roman"/>
+          <w:i/>
+          <w:iCs/>
+          <w:sz w:val="24"/>
+          <w:szCs w:val="24"/>
+        </w:rPr>
+      </w:pPr>
+    </w:p>
+    <w:p>
+      <w:pPr>
+        <w:spacing w:line="276" w:lineRule="auto"/>
+        <w:rPr>
+          <w:rFonts w:ascii="Century Schoolbook" w:hAnsi="Century Schoolbook" w:cs="Times New Roman"/>
+          <w:i/>
+          <w:iCs/>
+          <w:sz w:val="24"/>
+          <w:szCs w:val="24"/>
+        </w:rPr>
+      </w:pPr>
+    </w:p>
+    <w:p>
+      <w:pPr>
+        <w:spacing w:line="276" w:lineRule="auto"/>
+        <w:rPr>
+          <w:rFonts w:ascii="Century Schoolbook" w:hAnsi="Century Schoolbook" w:cs="Times New Roman"/>
+          <w:i/>
+          <w:iCs/>
+          <w:sz w:val="24"/>
+          <w:szCs w:val="24"/>
+        </w:rPr>
+      </w:pPr>
+    </w:p>
+    <w:p>
+      <w:pPr>
+        <w:spacing w:line="360" w:lineRule="auto"/>
         <w:rPr>
           <w:rFonts w:ascii="Century Schoolbook" w:hAnsi="Century Schoolbook" w:cs="Times New Roman"/>
           <w:i/>
@@ -6570,7 +7106,264 @@
     </w:p>
     <w:p>
       <w:pPr>
+        <w:spacing w:line="360" w:lineRule="auto"/>
+        <w:rPr>
+          <w:rFonts w:ascii="Century Schoolbook" w:hAnsi="Century Schoolbook" w:cs="Times New Roman"/>
+          <w:i/>
+          <w:iCs/>
+          <w:sz w:val="24"/>
+          <w:szCs w:val="24"/>
+        </w:rPr>
+      </w:pPr>
+      <w:r>
+        <w:rPr>
+          <w:rFonts w:ascii="Century Schoolbook" w:hAnsi="Century Schoolbook" w:cs="Times New Roman"/>
+          <w:i/>
+          <w:iCs/>
+          <w:lang w:val="en-US"/>
+        </w:rPr>
+        <w:tab/>
+      </w:r>
+      <w:r>
+        <w:rPr>
+          <w:rFonts w:ascii="Century Schoolbook" w:hAnsi="Century Schoolbook" w:cs="Times New Roman"/>
+          <w:i/>
+          <w:iCs/>
+          <w:sz w:val="24"/>
+          <w:szCs w:val="24"/>
+        </w:rPr>
+        <w:t xml:space="preserve">- </w:t>
+      </w:r>
+      <w:r>
+        <w:rPr>
+          <w:rFonts w:ascii="Century Schoolbook" w:hAnsi="Century Schoolbook" w:cs="Times New Roman"/>
+          <w:i/>
+          <w:iCs/>
+          <w:sz w:val="24"/>
+          <w:szCs w:val="24"/>
+        </w:rPr>
+        <w:t>FD’</w:t>
+      </w:r>
+      <w:r>
+        <w:rPr>
+          <w:rFonts w:ascii="Century Schoolbook" w:hAnsi="Century Schoolbook" w:cs="Times New Roman"/>
+          <w:i/>
+          <w:iCs/>
+          <w:sz w:val="24"/>
+          <w:szCs w:val="24"/>
+        </w:rPr>
+        <w:t>s:</w:t>
+      </w:r>
+    </w:p>
+    <w:p>
+      <w:pPr>
+        <w:spacing w:line="276" w:lineRule="auto"/>
+        <w:rPr>
+          <w:rFonts w:ascii="Century Schoolbook" w:hAnsi="Century Schoolbook" w:cs="Times New Roman"/>
+          <w:i/>
+          <w:iCs/>
+          <w:sz w:val="24"/>
+          <w:szCs w:val="24"/>
+        </w:rPr>
+      </w:pPr>
+      <w:r>
+        <w:rPr>
+          <w:rFonts w:ascii="Century Schoolbook" w:hAnsi="Century Schoolbook" w:cs="Times New Roman"/>
+          <w:i/>
+          <w:iCs/>
+          <w:sz w:val="24"/>
+          <w:szCs w:val="24"/>
+        </w:rPr>
+        <w:tab/>
+      </w:r>
+      <w:r>
+        <w:rPr>
+          <w:rFonts w:ascii="Century Schoolbook" w:hAnsi="Century Schoolbook" w:cs="Times New Roman"/>
+          <w:i/>
+          <w:iCs/>
+          <w:sz w:val="24"/>
+          <w:szCs w:val="24"/>
+        </w:rPr>
+        <w:tab/>
+        <w:t>id</w:t>
+      </w:r>
+      <w:r>
+        <w:rPr>
+          <w:rFonts w:ascii="Century Schoolbook" w:hAnsi="Century Schoolbook" w:cs="Times New Roman"/>
+          <w:i/>
+          <w:iCs/>
+          <w:sz w:val="24"/>
+          <w:szCs w:val="24"/>
+        </w:rPr>
+        <w:t>Evento</w:t>
+      </w:r>
+      <w:r>
+        <w:rPr>
+          <w:rFonts w:ascii="Century Schoolbook" w:hAnsi="Century Schoolbook" w:cs="Times New Roman"/>
+          <w:i/>
+          <w:iCs/>
+          <w:sz w:val="24"/>
+          <w:szCs w:val="24"/>
+        </w:rPr>
+        <w:t xml:space="preserve"> → </w:t>
+      </w:r>
+      <w:r>
+        <w:rPr>
+          <w:rFonts w:ascii="Century Schoolbook" w:hAnsi="Century Schoolbook" w:cs="Times New Roman"/>
+          <w:i/>
+          <w:iCs/>
+          <w:sz w:val="24"/>
+          <w:szCs w:val="24"/>
+        </w:rPr>
+        <w:t>minuto, idJogo</w:t>
+      </w:r>
+    </w:p>
+    <w:p>
+      <w:pPr>
+        <w:spacing w:line="276" w:lineRule="auto"/>
+        <w:rPr>
+          <w:rFonts w:ascii="Century Schoolbook" w:hAnsi="Century Schoolbook" w:cs="Times New Roman"/>
+          <w:i/>
+          <w:iCs/>
+          <w:sz w:val="24"/>
+          <w:szCs w:val="24"/>
+        </w:rPr>
+      </w:pPr>
+      <w:r>
+        <w:rPr>
+          <w:rFonts w:ascii="Century Schoolbook" w:hAnsi="Century Schoolbook" w:cs="Times New Roman"/>
+          <w:i/>
+          <w:iCs/>
+          <w:sz w:val="24"/>
+          <w:szCs w:val="24"/>
+        </w:rPr>
+        <w:tab/>
+      </w:r>
+      <w:r>
+        <w:rPr>
+          <w:rFonts w:ascii="Century Schoolbook" w:hAnsi="Century Schoolbook" w:cs="Times New Roman"/>
+          <w:i/>
+          <w:iCs/>
+          <w:sz w:val="24"/>
+          <w:szCs w:val="24"/>
+        </w:rPr>
+        <w:tab/>
+        <w:t xml:space="preserve">idJogo → </w:t>
+      </w:r>
+    </w:p>
+    <w:p>
+      <w:pPr>
+        <w:spacing w:line="276" w:lineRule="auto"/>
+        <w:rPr>
+          <w:rFonts w:ascii="Century Schoolbook" w:hAnsi="Century Schoolbook" w:cs="Times New Roman"/>
+          <w:i/>
+          <w:iCs/>
+          <w:sz w:val="24"/>
+          <w:szCs w:val="24"/>
+        </w:rPr>
+      </w:pPr>
+      <w:r>
+        <w:rPr>
+          <w:rFonts w:ascii="Century Schoolbook" w:hAnsi="Century Schoolbook" w:cs="Times New Roman"/>
+          <w:i/>
+          <w:iCs/>
+          <w:sz w:val="24"/>
+          <w:szCs w:val="24"/>
+        </w:rPr>
+        <w:tab/>
+      </w:r>
+      <w:r>
+        <w:rPr>
+          <w:rFonts w:ascii="Century Schoolbook" w:hAnsi="Century Schoolbook" w:cs="Times New Roman"/>
+          <w:i/>
+          <w:iCs/>
+          <w:sz w:val="24"/>
+          <w:szCs w:val="24"/>
+        </w:rPr>
+        <w:t>- Formas:</w:t>
+      </w:r>
+    </w:p>
+    <w:p>
+      <w:pPr>
+        <w:spacing w:line="276" w:lineRule="auto"/>
+        <w:rPr>
+          <w:rFonts w:ascii="Century Schoolbook" w:hAnsi="Century Schoolbook" w:cs="Times New Roman"/>
+          <w:i/>
+          <w:iCs/>
+          <w:sz w:val="24"/>
+          <w:szCs w:val="24"/>
+        </w:rPr>
+      </w:pPr>
+      <w:r>
+        <w:rPr>
+          <w:rFonts w:ascii="Century Schoolbook" w:hAnsi="Century Schoolbook" w:cs="Times New Roman"/>
+          <w:i/>
+          <w:iCs/>
+          <w:sz w:val="24"/>
+          <w:szCs w:val="24"/>
+        </w:rPr>
+        <w:tab/>
+      </w:r>
+      <w:r>
+        <w:rPr>
+          <w:rFonts w:ascii="Century Schoolbook" w:hAnsi="Century Schoolbook" w:cs="Times New Roman"/>
+          <w:i/>
+          <w:iCs/>
+          <w:sz w:val="24"/>
+          <w:szCs w:val="24"/>
+        </w:rPr>
+        <w:tab/>
+        <w:t xml:space="preserve">BCNF: </w:t>
+      </w:r>
+    </w:p>
+    <w:p>
+      <w:pPr>
+        <w:spacing w:line="276" w:lineRule="auto"/>
+        <w:rPr>
+          <w:rFonts w:ascii="Century Schoolbook" w:hAnsi="Century Schoolbook" w:cs="Times New Roman"/>
+          <w:i/>
+          <w:iCs/>
+          <w:sz w:val="24"/>
+          <w:szCs w:val="24"/>
+        </w:rPr>
+      </w:pPr>
+      <w:r>
+        <w:rPr>
+          <w:rFonts w:ascii="Century Schoolbook" w:hAnsi="Century Schoolbook" w:cs="Times New Roman"/>
+          <w:i/>
+          <w:iCs/>
+          <w:sz w:val="24"/>
+          <w:szCs w:val="24"/>
+        </w:rPr>
+        <w:tab/>
+      </w:r>
+      <w:r>
+        <w:rPr>
+          <w:rFonts w:ascii="Century Schoolbook" w:hAnsi="Century Schoolbook" w:cs="Times New Roman"/>
+          <w:i/>
+          <w:iCs/>
+          <w:sz w:val="24"/>
+          <w:szCs w:val="24"/>
+        </w:rPr>
+        <w:tab/>
+        <w:t xml:space="preserve">3NF: </w:t>
+      </w:r>
+    </w:p>
+    <w:p>
+      <w:pPr>
         <w:spacing w:line="480" w:lineRule="auto"/>
+        <w:rPr>
+          <w:rFonts w:ascii="Century Schoolbook" w:hAnsi="Century Schoolbook" w:cs="Times New Roman"/>
+          <w:i/>
+          <w:iCs/>
+          <w:sz w:val="28"/>
+          <w:szCs w:val="28"/>
+        </w:rPr>
+      </w:pPr>
+    </w:p>
+    <w:p>
+      <w:pPr>
+        <w:spacing w:line="360" w:lineRule="auto"/>
         <w:rPr>
           <w:rFonts w:ascii="Century Schoolbook" w:hAnsi="Century Schoolbook" w:cs="Times New Roman"/>
           <w:i/>
@@ -6667,6 +7460,260 @@
     </w:p>
     <w:p>
       <w:pPr>
+        <w:spacing w:line="360" w:lineRule="auto"/>
+        <w:rPr>
+          <w:rFonts w:ascii="Century Schoolbook" w:hAnsi="Century Schoolbook" w:cs="Times New Roman"/>
+          <w:i/>
+          <w:iCs/>
+          <w:sz w:val="24"/>
+          <w:szCs w:val="24"/>
+        </w:rPr>
+      </w:pPr>
+      <w:r>
+        <w:rPr>
+          <w:rFonts w:ascii="Century Schoolbook" w:hAnsi="Century Schoolbook" w:cs="Times New Roman"/>
+          <w:i/>
+          <w:iCs/>
+          <w:lang w:val="en-US"/>
+        </w:rPr>
+        <w:tab/>
+      </w:r>
+      <w:r>
+        <w:rPr>
+          <w:rFonts w:ascii="Century Schoolbook" w:hAnsi="Century Schoolbook" w:cs="Times New Roman"/>
+          <w:i/>
+          <w:iCs/>
+          <w:sz w:val="24"/>
+          <w:szCs w:val="24"/>
+        </w:rPr>
+        <w:t xml:space="preserve">- </w:t>
+      </w:r>
+      <w:r>
+        <w:rPr>
+          <w:rFonts w:ascii="Century Schoolbook" w:hAnsi="Century Schoolbook" w:cs="Times New Roman"/>
+          <w:i/>
+          <w:iCs/>
+          <w:sz w:val="24"/>
+          <w:szCs w:val="24"/>
+        </w:rPr>
+        <w:t>FD’</w:t>
+      </w:r>
+      <w:r>
+        <w:rPr>
+          <w:rFonts w:ascii="Century Schoolbook" w:hAnsi="Century Schoolbook" w:cs="Times New Roman"/>
+          <w:i/>
+          <w:iCs/>
+          <w:sz w:val="24"/>
+          <w:szCs w:val="24"/>
+        </w:rPr>
+        <w:t>s:</w:t>
+      </w:r>
+    </w:p>
+    <w:p>
+      <w:pPr>
+        <w:spacing w:line="276" w:lineRule="auto"/>
+        <w:rPr>
+          <w:rFonts w:ascii="Century Schoolbook" w:hAnsi="Century Schoolbook" w:cs="Times New Roman"/>
+          <w:i/>
+          <w:iCs/>
+          <w:sz w:val="24"/>
+          <w:szCs w:val="24"/>
+        </w:rPr>
+      </w:pPr>
+      <w:r>
+        <w:rPr>
+          <w:rFonts w:ascii="Century Schoolbook" w:hAnsi="Century Schoolbook" w:cs="Times New Roman"/>
+          <w:i/>
+          <w:iCs/>
+          <w:sz w:val="24"/>
+          <w:szCs w:val="24"/>
+        </w:rPr>
+        <w:tab/>
+      </w:r>
+      <w:r>
+        <w:rPr>
+          <w:rFonts w:ascii="Century Schoolbook" w:hAnsi="Century Schoolbook" w:cs="Times New Roman"/>
+          <w:i/>
+          <w:iCs/>
+          <w:sz w:val="24"/>
+          <w:szCs w:val="24"/>
+        </w:rPr>
+        <w:tab/>
+        <w:t>id</w:t>
+      </w:r>
+      <w:r>
+        <w:rPr>
+          <w:rFonts w:ascii="Century Schoolbook" w:hAnsi="Century Schoolbook" w:cs="Times New Roman"/>
+          <w:i/>
+          <w:iCs/>
+          <w:sz w:val="24"/>
+          <w:szCs w:val="24"/>
+        </w:rPr>
+        <w:t>Golo</w:t>
+      </w:r>
+      <w:r>
+        <w:rPr>
+          <w:rFonts w:ascii="Century Schoolbook" w:hAnsi="Century Schoolbook" w:cs="Times New Roman"/>
+          <w:i/>
+          <w:iCs/>
+          <w:sz w:val="24"/>
+          <w:szCs w:val="24"/>
+        </w:rPr>
+        <w:t xml:space="preserve"> → </w:t>
+      </w:r>
+      <w:r>
+        <w:rPr>
+          <w:rFonts w:ascii="Century Schoolbook" w:hAnsi="Century Schoolbook" w:cs="Times New Roman"/>
+          <w:i/>
+          <w:iCs/>
+          <w:sz w:val="24"/>
+          <w:szCs w:val="24"/>
+        </w:rPr>
+        <w:t>?</w:t>
+      </w:r>
+      <w:r>
+        <w:rPr>
+          <w:rFonts w:ascii="Century Schoolbook" w:hAnsi="Century Schoolbook" w:cs="Times New Roman"/>
+          <w:i/>
+          <w:iCs/>
+          <w:sz w:val="24"/>
+          <w:szCs w:val="24"/>
+        </w:rPr>
+        <w:t>, idJogador, idEquipa</w:t>
+      </w:r>
+    </w:p>
+    <w:p>
+      <w:pPr>
+        <w:spacing w:line="276" w:lineRule="auto"/>
+        <w:rPr>
+          <w:rFonts w:ascii="Century Schoolbook" w:hAnsi="Century Schoolbook" w:cs="Times New Roman"/>
+          <w:i/>
+          <w:iCs/>
+          <w:sz w:val="24"/>
+          <w:szCs w:val="24"/>
+        </w:rPr>
+      </w:pPr>
+      <w:r>
+        <w:rPr>
+          <w:rFonts w:ascii="Century Schoolbook" w:hAnsi="Century Schoolbook" w:cs="Times New Roman"/>
+          <w:i/>
+          <w:iCs/>
+          <w:sz w:val="24"/>
+          <w:szCs w:val="24"/>
+        </w:rPr>
+        <w:tab/>
+      </w:r>
+      <w:r>
+        <w:rPr>
+          <w:rFonts w:ascii="Century Schoolbook" w:hAnsi="Century Schoolbook" w:cs="Times New Roman"/>
+          <w:i/>
+          <w:iCs/>
+          <w:sz w:val="24"/>
+          <w:szCs w:val="24"/>
+        </w:rPr>
+        <w:tab/>
+      </w:r>
+    </w:p>
+    <w:p>
+      <w:pPr>
+        <w:spacing w:line="276" w:lineRule="auto"/>
+        <w:rPr>
+          <w:rFonts w:ascii="Century Schoolbook" w:hAnsi="Century Schoolbook" w:cs="Times New Roman"/>
+          <w:i/>
+          <w:iCs/>
+          <w:sz w:val="24"/>
+          <w:szCs w:val="24"/>
+        </w:rPr>
+      </w:pPr>
+      <w:r>
+        <w:rPr>
+          <w:rFonts w:ascii="Century Schoolbook" w:hAnsi="Century Schoolbook" w:cs="Times New Roman"/>
+          <w:i/>
+          <w:iCs/>
+          <w:sz w:val="24"/>
+          <w:szCs w:val="24"/>
+        </w:rPr>
+        <w:tab/>
+      </w:r>
+      <w:r>
+        <w:rPr>
+          <w:rFonts w:ascii="Century Schoolbook" w:hAnsi="Century Schoolbook" w:cs="Times New Roman"/>
+          <w:i/>
+          <w:iCs/>
+          <w:sz w:val="24"/>
+          <w:szCs w:val="24"/>
+        </w:rPr>
+        <w:t>- Formas:</w:t>
+      </w:r>
+    </w:p>
+    <w:p>
+      <w:pPr>
+        <w:spacing w:line="276" w:lineRule="auto"/>
+        <w:rPr>
+          <w:rFonts w:ascii="Century Schoolbook" w:hAnsi="Century Schoolbook" w:cs="Times New Roman"/>
+          <w:i/>
+          <w:iCs/>
+          <w:sz w:val="24"/>
+          <w:szCs w:val="24"/>
+        </w:rPr>
+      </w:pPr>
+      <w:r>
+        <w:rPr>
+          <w:rFonts w:ascii="Century Schoolbook" w:hAnsi="Century Schoolbook" w:cs="Times New Roman"/>
+          <w:i/>
+          <w:iCs/>
+          <w:sz w:val="24"/>
+          <w:szCs w:val="24"/>
+        </w:rPr>
+        <w:tab/>
+      </w:r>
+      <w:r>
+        <w:rPr>
+          <w:rFonts w:ascii="Century Schoolbook" w:hAnsi="Century Schoolbook" w:cs="Times New Roman"/>
+          <w:i/>
+          <w:iCs/>
+          <w:sz w:val="24"/>
+          <w:szCs w:val="24"/>
+        </w:rPr>
+        <w:tab/>
+        <w:t xml:space="preserve">BCNF: </w:t>
+      </w:r>
+    </w:p>
+    <w:p>
+      <w:pPr>
+        <w:spacing w:line="276" w:lineRule="auto"/>
+        <w:rPr>
+          <w:rFonts w:ascii="Century Schoolbook" w:hAnsi="Century Schoolbook" w:cs="Times New Roman"/>
+          <w:i/>
+          <w:iCs/>
+          <w:sz w:val="24"/>
+          <w:szCs w:val="24"/>
+        </w:rPr>
+      </w:pPr>
+      <w:r>
+        <w:rPr>
+          <w:rFonts w:ascii="Century Schoolbook" w:hAnsi="Century Schoolbook" w:cs="Times New Roman"/>
+          <w:i/>
+          <w:iCs/>
+          <w:sz w:val="24"/>
+          <w:szCs w:val="24"/>
+        </w:rPr>
+        <w:tab/>
+      </w:r>
+      <w:r>
+        <w:rPr>
+          <w:rFonts w:ascii="Century Schoolbook" w:hAnsi="Century Schoolbook" w:cs="Times New Roman"/>
+          <w:i/>
+          <w:iCs/>
+          <w:sz w:val="24"/>
+          <w:szCs w:val="24"/>
+        </w:rPr>
+        <w:tab/>
+        <w:t xml:space="preserve">3NF: </w:t>
+      </w:r>
+    </w:p>
+    <w:p>
+      <w:pPr>
         <w:spacing w:line="480" w:lineRule="auto"/>
         <w:rPr>
           <w:rFonts w:ascii="Century Schoolbook" w:hAnsi="Century Schoolbook" w:cs="Times New Roman"/>
@@ -6674,6 +7721,16 @@
           <w:iCs/>
           <w:sz w:val="28"/>
           <w:szCs w:val="28"/>
+        </w:rPr>
+      </w:pPr>
+    </w:p>
+    <w:p>
+      <w:pPr>
+        <w:spacing w:line="480" w:lineRule="auto"/>
+        <w:rPr>
+          <w:rFonts w:ascii="Century Schoolbook" w:hAnsi="Century Schoolbook" w:cs="Times New Roman"/>
+          <w:i/>
+          <w:iCs/>
         </w:rPr>
       </w:pPr>
       <w:r>
@@ -6722,20 +7779,118 @@
     </w:p>
     <w:p>
       <w:pPr>
-        <w:spacing w:line="360" w:lineRule="auto"/>
-        <w:rPr>
-          <w:rFonts w:ascii="Century Schoolbook" w:hAnsi="Century Schoolbook" w:cs="Times New Roman"/>
-          <w:i/>
-          <w:iCs/>
-          <w:sz w:val="24"/>
-          <w:szCs w:val="24"/>
-        </w:rPr>
-      </w:pPr>
-      <w:r>
-        <w:rPr>
-          <w:rFonts w:ascii="Century Schoolbook" w:hAnsi="Century Schoolbook" w:cs="Times New Roman"/>
-          <w:i/>
-          <w:iCs/>
+        <w:spacing w:line="276" w:lineRule="auto"/>
+        <w:ind w:firstLine="720"/>
+        <w:rPr>
+          <w:rFonts w:ascii="Century Schoolbook" w:hAnsi="Century Schoolbook" w:cs="Times New Roman"/>
+          <w:i/>
+          <w:iCs/>
+          <w:sz w:val="24"/>
+          <w:szCs w:val="24"/>
+        </w:rPr>
+      </w:pPr>
+      <w:r>
+        <w:rPr>
+          <w:rFonts w:ascii="Century Schoolbook" w:hAnsi="Century Schoolbook" w:cs="Times New Roman"/>
+          <w:i/>
+          <w:iCs/>
+          <w:sz w:val="24"/>
+          <w:szCs w:val="24"/>
+        </w:rPr>
+        <w:t xml:space="preserve">- </w:t>
+      </w:r>
+      <w:r>
+        <w:rPr>
+          <w:rFonts w:ascii="Century Schoolbook" w:hAnsi="Century Schoolbook" w:cs="Times New Roman"/>
+          <w:i/>
+          <w:iCs/>
+          <w:sz w:val="24"/>
+          <w:szCs w:val="24"/>
+        </w:rPr>
+        <w:t>FD’s</w:t>
+      </w:r>
+      <w:r>
+        <w:rPr>
+          <w:rFonts w:ascii="Century Schoolbook" w:hAnsi="Century Schoolbook" w:cs="Times New Roman"/>
+          <w:i/>
+          <w:iCs/>
+          <w:sz w:val="24"/>
+          <w:szCs w:val="24"/>
+        </w:rPr>
+        <w:t>:</w:t>
+      </w:r>
+    </w:p>
+    <w:p>
+      <w:pPr>
+        <w:spacing w:line="276" w:lineRule="auto"/>
+        <w:ind w:left="720" w:firstLine="720"/>
+        <w:rPr>
+          <w:rFonts w:ascii="Century Schoolbook" w:hAnsi="Century Schoolbook" w:cs="Times New Roman"/>
+          <w:i/>
+          <w:iCs/>
+          <w:sz w:val="28"/>
+          <w:szCs w:val="28"/>
+        </w:rPr>
+      </w:pPr>
+      <w:r>
+        <w:rPr>
+          <w:rFonts w:ascii="Century Schoolbook" w:hAnsi="Century Schoolbook" w:cs="Times New Roman"/>
+          <w:i/>
+          <w:iCs/>
+          <w:sz w:val="24"/>
+          <w:szCs w:val="24"/>
+        </w:rPr>
+        <w:t>id</w:t>
+      </w:r>
+      <w:r>
+        <w:rPr>
+          <w:rFonts w:ascii="Century Schoolbook" w:hAnsi="Century Schoolbook" w:cs="Times New Roman"/>
+          <w:i/>
+          <w:iCs/>
+          <w:sz w:val="24"/>
+          <w:szCs w:val="24"/>
+        </w:rPr>
+        <w:t>Jornada</w:t>
+      </w:r>
+      <w:r>
+        <w:rPr>
+          <w:rFonts w:ascii="Century Schoolbook" w:hAnsi="Century Schoolbook" w:cs="Times New Roman"/>
+          <w:i/>
+          <w:iCs/>
+          <w:sz w:val="24"/>
+          <w:szCs w:val="24"/>
+        </w:rPr>
+        <w:t xml:space="preserve"> → data</w:t>
+      </w:r>
+      <w:r>
+        <w:rPr>
+          <w:rFonts w:ascii="Century Schoolbook" w:hAnsi="Century Schoolbook" w:cs="Times New Roman"/>
+          <w:i/>
+          <w:iCs/>
+          <w:sz w:val="24"/>
+          <w:szCs w:val="24"/>
+        </w:rPr>
+        <w:t>Inicio, dataFim</w:t>
+      </w:r>
+    </w:p>
+    <w:p>
+      <w:pPr>
+        <w:spacing w:line="276" w:lineRule="auto"/>
+        <w:rPr>
+          <w:rFonts w:ascii="Century Schoolbook" w:hAnsi="Century Schoolbook" w:cs="Times New Roman"/>
+          <w:i/>
+          <w:iCs/>
+          <w:sz w:val="24"/>
+          <w:szCs w:val="24"/>
+        </w:rPr>
+      </w:pPr>
+      <w:r>
+        <w:rPr>
+          <w:rFonts w:ascii="Century Schoolbook" w:hAnsi="Century Schoolbook" w:cs="Times New Roman"/>
+          <w:i/>
+          <w:iCs/>
+          <w:sz w:val="24"/>
+          <w:szCs w:val="24"/>
         </w:rPr>
         <w:tab/>
       </w:r>
@@ -6747,7 +7902,7 @@
           <w:sz w:val="24"/>
           <w:szCs w:val="24"/>
         </w:rPr>
-        <w:t>- Dependências:</w:t>
+        <w:t>- Formas:</w:t>
       </w:r>
     </w:p>
     <w:p>
@@ -6781,102 +7936,17 @@
           <w:szCs w:val="24"/>
         </w:rPr>
         <w:tab/>
-        <w:t>id</w:t>
-      </w:r>
-      <w:r>
-        <w:rPr>
-          <w:rFonts w:ascii="Century Schoolbook" w:hAnsi="Century Schoolbook" w:cs="Times New Roman"/>
-          <w:i/>
-          <w:iCs/>
-          <w:sz w:val="24"/>
-          <w:szCs w:val="24"/>
-        </w:rPr>
-        <w:t>Jornada</w:t>
-      </w:r>
-      <w:r>
-        <w:rPr>
-          <w:rFonts w:ascii="Century Schoolbook" w:hAnsi="Century Schoolbook" w:cs="Times New Roman"/>
-          <w:i/>
-          <w:iCs/>
-          <w:sz w:val="24"/>
-          <w:szCs w:val="24"/>
-        </w:rPr>
-        <w:t xml:space="preserve"> → data</w:t>
-      </w:r>
-      <w:r>
-        <w:rPr>
-          <w:rFonts w:ascii="Century Schoolbook" w:hAnsi="Century Schoolbook" w:cs="Times New Roman"/>
-          <w:i/>
-          <w:iCs/>
-          <w:sz w:val="24"/>
-          <w:szCs w:val="24"/>
-        </w:rPr>
-        <w:t>Inicio, dataFim</w:t>
-      </w:r>
-    </w:p>
-    <w:p>
-      <w:pPr>
-        <w:spacing w:line="276" w:lineRule="auto"/>
-        <w:rPr>
-          <w:rFonts w:ascii="Century Schoolbook" w:hAnsi="Century Schoolbook" w:cs="Times New Roman"/>
-          <w:i/>
-          <w:iCs/>
-          <w:sz w:val="24"/>
-          <w:szCs w:val="24"/>
-        </w:rPr>
-      </w:pPr>
-      <w:r>
-        <w:rPr>
-          <w:rFonts w:ascii="Century Schoolbook" w:hAnsi="Century Schoolbook" w:cs="Times New Roman"/>
-          <w:i/>
-          <w:iCs/>
-          <w:sz w:val="24"/>
-          <w:szCs w:val="24"/>
-        </w:rPr>
-        <w:tab/>
-      </w:r>
-      <w:r>
-        <w:rPr>
-          <w:rFonts w:ascii="Century Schoolbook" w:hAnsi="Century Schoolbook" w:cs="Times New Roman"/>
-          <w:i/>
-          <w:iCs/>
-          <w:sz w:val="24"/>
-          <w:szCs w:val="24"/>
-        </w:rPr>
-        <w:t>- Formas:</w:t>
-      </w:r>
-    </w:p>
-    <w:p>
-      <w:pPr>
-        <w:spacing w:line="276" w:lineRule="auto"/>
-        <w:rPr>
-          <w:rFonts w:ascii="Century Schoolbook" w:hAnsi="Century Schoolbook" w:cs="Times New Roman"/>
-          <w:i/>
-          <w:iCs/>
-          <w:sz w:val="24"/>
-          <w:szCs w:val="24"/>
-        </w:rPr>
-      </w:pPr>
-      <w:r>
-        <w:rPr>
-          <w:rFonts w:ascii="Century Schoolbook" w:hAnsi="Century Schoolbook" w:cs="Times New Roman"/>
-          <w:i/>
-          <w:iCs/>
-          <w:sz w:val="24"/>
-          <w:szCs w:val="24"/>
-        </w:rPr>
-        <w:tab/>
-      </w:r>
-      <w:r>
-        <w:rPr>
-          <w:rFonts w:ascii="Century Schoolbook" w:hAnsi="Century Schoolbook" w:cs="Times New Roman"/>
-          <w:i/>
-          <w:iCs/>
-          <w:sz w:val="24"/>
-          <w:szCs w:val="24"/>
-        </w:rPr>
-        <w:tab/>
         <w:t xml:space="preserve">BCNF: </w:t>
+      </w:r>
+      <w:r>
+        <w:rPr>
+          <w:rFonts w:ascii="Century Schoolbook" w:hAnsi="Century Schoolbook" w:cs="Times New Roman"/>
+          <w:i/>
+          <w:iCs/>
+          <w:sz w:val="24"/>
+          <w:szCs w:val="24"/>
+        </w:rPr>
+        <w:t>sim</w:t>
       </w:r>
     </w:p>
     <w:p>
@@ -6911,6 +7981,16 @@
         <w:tab/>
         <w:t>3NF:</w:t>
       </w:r>
+      <w:r>
+        <w:rPr>
+          <w:rFonts w:ascii="Century Schoolbook" w:hAnsi="Century Schoolbook" w:cs="Times New Roman"/>
+          <w:i/>
+          <w:iCs/>
+          <w:sz w:val="24"/>
+          <w:szCs w:val="24"/>
+        </w:rPr>
+        <w:t xml:space="preserve"> sim</w:t>
+      </w:r>
     </w:p>
     <w:p>
       <w:pPr>
@@ -7020,7 +8100,27 @@
           <w:sz w:val="24"/>
           <w:szCs w:val="24"/>
         </w:rPr>
-        <w:t>- Dependências:</w:t>
+        <w:t xml:space="preserve">- </w:t>
+      </w:r>
+      <w:r>
+        <w:rPr>
+          <w:rFonts w:ascii="Century Schoolbook" w:hAnsi="Century Schoolbook" w:cs="Times New Roman"/>
+          <w:i/>
+          <w:iCs/>
+          <w:sz w:val="24"/>
+          <w:szCs w:val="24"/>
+        </w:rPr>
+        <w:t>FD’s</w:t>
+      </w:r>
+      <w:r>
+        <w:rPr>
+          <w:rFonts w:ascii="Century Schoolbook" w:hAnsi="Century Schoolbook" w:cs="Times New Roman"/>
+          <w:i/>
+          <w:iCs/>
+          <w:sz w:val="24"/>
+          <w:szCs w:val="24"/>
+        </w:rPr>
+        <w:t>:</w:t>
       </w:r>
       <w:r>
         <w:rPr>
@@ -7112,6 +8212,16 @@
         <w:tab/>
         <w:t>3NF:</w:t>
       </w:r>
+      <w:r>
+        <w:rPr>
+          <w:rFonts w:ascii="Century Schoolbook" w:hAnsi="Century Schoolbook" w:cs="Times New Roman"/>
+          <w:i/>
+          <w:iCs/>
+          <w:sz w:val="24"/>
+          <w:szCs w:val="24"/>
+        </w:rPr>
+        <w:t xml:space="preserve"> sim</w:t>
+      </w:r>
     </w:p>
     <w:p>
       <w:pPr>
@@ -7221,7 +8331,27 @@
           <w:sz w:val="24"/>
           <w:szCs w:val="24"/>
         </w:rPr>
-        <w:t>- Dependências:</w:t>
+        <w:t xml:space="preserve">- </w:t>
+      </w:r>
+      <w:r>
+        <w:rPr>
+          <w:rFonts w:ascii="Century Schoolbook" w:hAnsi="Century Schoolbook" w:cs="Times New Roman"/>
+          <w:i/>
+          <w:iCs/>
+          <w:sz w:val="24"/>
+          <w:szCs w:val="24"/>
+        </w:rPr>
+        <w:t>FD’s</w:t>
+      </w:r>
+      <w:r>
+        <w:rPr>
+          <w:rFonts w:ascii="Century Schoolbook" w:hAnsi="Century Schoolbook" w:cs="Times New Roman"/>
+          <w:i/>
+          <w:iCs/>
+          <w:sz w:val="24"/>
+          <w:szCs w:val="24"/>
+        </w:rPr>
+        <w:t>:</w:t>
       </w:r>
       <w:r>
         <w:rPr>
@@ -7313,6 +8443,16 @@
         <w:tab/>
         <w:t>3NF:</w:t>
       </w:r>
+      <w:r>
+        <w:rPr>
+          <w:rFonts w:ascii="Century Schoolbook" w:hAnsi="Century Schoolbook" w:cs="Times New Roman"/>
+          <w:i/>
+          <w:iCs/>
+          <w:sz w:val="24"/>
+          <w:szCs w:val="24"/>
+        </w:rPr>
+        <w:t xml:space="preserve"> sim</w:t>
+      </w:r>
     </w:p>
     <w:p>
       <w:pPr>
@@ -7433,7 +8573,27 @@
           <w:sz w:val="24"/>
           <w:szCs w:val="24"/>
         </w:rPr>
-        <w:t>- Dependências:</w:t>
+        <w:t xml:space="preserve">- </w:t>
+      </w:r>
+      <w:r>
+        <w:rPr>
+          <w:rFonts w:ascii="Century Schoolbook" w:hAnsi="Century Schoolbook" w:cs="Times New Roman"/>
+          <w:i/>
+          <w:iCs/>
+          <w:sz w:val="24"/>
+          <w:szCs w:val="24"/>
+        </w:rPr>
+        <w:t>FD’</w:t>
+      </w:r>
+      <w:r>
+        <w:rPr>
+          <w:rFonts w:ascii="Century Schoolbook" w:hAnsi="Century Schoolbook" w:cs="Times New Roman"/>
+          <w:i/>
+          <w:iCs/>
+          <w:sz w:val="24"/>
+          <w:szCs w:val="24"/>
+        </w:rPr>
+        <w:t>s:</w:t>
       </w:r>
       <w:r>
         <w:rPr>
@@ -7525,6 +8685,273 @@
         <w:tab/>
         <w:t>3NF:</w:t>
       </w:r>
+      <w:r>
+        <w:rPr>
+          <w:rFonts w:ascii="Century Schoolbook" w:hAnsi="Century Schoolbook" w:cs="Times New Roman"/>
+          <w:i/>
+          <w:iCs/>
+          <w:sz w:val="24"/>
+          <w:szCs w:val="24"/>
+        </w:rPr>
+        <w:t xml:space="preserve"> sim</w:t>
+      </w:r>
+    </w:p>
+    <w:p>
+      <w:pPr>
+        <w:spacing w:line="276" w:lineRule="auto"/>
+        <w:ind w:left="720"/>
+        <w:rPr>
+          <w:rFonts w:ascii="Century Schoolbook" w:hAnsi="Century Schoolbook" w:cs="Times New Roman"/>
+          <w:i/>
+          <w:iCs/>
+          <w:sz w:val="24"/>
+          <w:szCs w:val="24"/>
+        </w:rPr>
+      </w:pPr>
+    </w:p>
+    <w:p>
+      <w:pPr>
+        <w:spacing w:line="276" w:lineRule="auto"/>
+        <w:ind w:left="720"/>
+        <w:rPr>
+          <w:rFonts w:ascii="Century Schoolbook" w:hAnsi="Century Schoolbook" w:cs="Times New Roman"/>
+          <w:i/>
+          <w:iCs/>
+          <w:sz w:val="24"/>
+          <w:szCs w:val="24"/>
+        </w:rPr>
+      </w:pPr>
+    </w:p>
+    <w:p>
+      <w:pPr>
+        <w:spacing w:line="276" w:lineRule="auto"/>
+        <w:ind w:left="720"/>
+        <w:rPr>
+          <w:rFonts w:ascii="Century Schoolbook" w:hAnsi="Century Schoolbook" w:cs="Times New Roman"/>
+          <w:i/>
+          <w:iCs/>
+          <w:sz w:val="24"/>
+          <w:szCs w:val="24"/>
+        </w:rPr>
+      </w:pPr>
+    </w:p>
+    <w:p>
+      <w:pPr>
+        <w:spacing w:line="276" w:lineRule="auto"/>
+        <w:ind w:left="720"/>
+        <w:rPr>
+          <w:rFonts w:ascii="Century Schoolbook" w:hAnsi="Century Schoolbook" w:cs="Times New Roman"/>
+          <w:i/>
+          <w:iCs/>
+          <w:sz w:val="24"/>
+          <w:szCs w:val="24"/>
+        </w:rPr>
+      </w:pPr>
+    </w:p>
+    <w:p>
+      <w:pPr>
+        <w:spacing w:line="276" w:lineRule="auto"/>
+        <w:ind w:left="720"/>
+        <w:rPr>
+          <w:rFonts w:ascii="Century Schoolbook" w:hAnsi="Century Schoolbook" w:cs="Times New Roman"/>
+          <w:i/>
+          <w:iCs/>
+          <w:sz w:val="24"/>
+          <w:szCs w:val="24"/>
+        </w:rPr>
+      </w:pPr>
+    </w:p>
+    <w:p>
+      <w:pPr>
+        <w:spacing w:line="276" w:lineRule="auto"/>
+        <w:ind w:left="720"/>
+        <w:rPr>
+          <w:rFonts w:ascii="Century Schoolbook" w:hAnsi="Century Schoolbook" w:cs="Times New Roman"/>
+          <w:i/>
+          <w:iCs/>
+          <w:sz w:val="24"/>
+          <w:szCs w:val="24"/>
+        </w:rPr>
+      </w:pPr>
+    </w:p>
+    <w:p>
+      <w:pPr>
+        <w:pStyle w:val="Heading1"/>
+        <w:rPr>
+          <w:rFonts w:ascii="Century Schoolbook" w:hAnsi="Century Schoolbook"/>
+          <w:b/>
+          <w:bCs/>
+          <w:i/>
+          <w:iCs/>
+          <w:color w:val="auto"/>
+          <w:sz w:val="52"/>
+          <w:szCs w:val="52"/>
+        </w:rPr>
+      </w:pPr>
+      <w:bookmarkStart w:id="12" w:name="_Toc119665114"/>
+      <w:r>
+        <w:rPr>
+          <w:rFonts w:ascii="Century Schoolbook" w:hAnsi="Century Schoolbook"/>
+          <w:b/>
+          <w:bCs/>
+          <w:i/>
+          <w:iCs/>
+          <w:color w:val="auto"/>
+          <w:sz w:val="52"/>
+          <w:szCs w:val="52"/>
+        </w:rPr>
+        <w:t>Restrições na Base de Dados</w:t>
+      </w:r>
+      <w:bookmarkEnd w:id="12"/>
+    </w:p>
+    <w:p/>
+    <w:p/>
+    <w:p/>
+    <w:p/>
+    <w:p/>
+    <w:p/>
+    <w:p/>
+    <w:p/>
+    <w:p/>
+    <w:p/>
+    <w:p/>
+    <w:p/>
+    <w:p/>
+    <w:p/>
+    <w:p/>
+    <w:p/>
+    <w:p/>
+    <w:p/>
+    <w:p/>
+    <w:p/>
+    <w:p/>
+    <w:p/>
+    <w:p/>
+    <w:p/>
+    <w:p/>
+    <w:p/>
+    <w:p/>
+    <w:p>
+      <w:pPr>
+        <w:pStyle w:val="Heading1"/>
+        <w:rPr>
+          <w:rFonts w:ascii="Century Schoolbook" w:hAnsi="Century Schoolbook"/>
+          <w:b/>
+          <w:bCs/>
+          <w:i/>
+          <w:iCs/>
+          <w:color w:val="auto"/>
+          <w:sz w:val="52"/>
+          <w:szCs w:val="52"/>
+        </w:rPr>
+      </w:pPr>
+      <w:bookmarkStart w:id="13" w:name="_Toc119665115"/>
+      <w:r>
+        <w:rPr>
+          <w:rFonts w:ascii="Century Schoolbook" w:hAnsi="Century Schoolbook"/>
+          <w:b/>
+          <w:bCs/>
+          <w:i/>
+          <w:iCs/>
+          <w:color w:val="auto"/>
+          <w:sz w:val="52"/>
+          <w:szCs w:val="52"/>
+        </w:rPr>
+        <w:t>Apontamentos</w:t>
+      </w:r>
+      <w:r>
+        <w:rPr>
+          <w:rFonts w:ascii="Century Schoolbook" w:hAnsi="Century Schoolbook"/>
+          <w:b/>
+          <w:bCs/>
+          <w:i/>
+          <w:iCs/>
+          <w:color w:val="auto"/>
+          <w:sz w:val="52"/>
+          <w:szCs w:val="52"/>
+        </w:rPr>
+        <w:t xml:space="preserve"> Fina</w:t>
+      </w:r>
+      <w:r>
+        <w:rPr>
+          <w:rFonts w:ascii="Century Schoolbook" w:hAnsi="Century Schoolbook"/>
+          <w:b/>
+          <w:bCs/>
+          <w:i/>
+          <w:iCs/>
+          <w:color w:val="auto"/>
+          <w:sz w:val="52"/>
+          <w:szCs w:val="52"/>
+        </w:rPr>
+        <w:t>is</w:t>
+      </w:r>
+      <w:bookmarkEnd w:id="13"/>
+    </w:p>
+    <w:p/>
+    <w:p>
+      <w:pPr>
+        <w:pStyle w:val="Heading2"/>
+        <w:numPr>
+          <w:ilvl w:val="0"/>
+          <w:numId w:val="15"/>
+        </w:numPr>
+        <w:rPr>
+          <w:rFonts w:ascii="Century Schoolbook" w:hAnsi="Century Schoolbook"/>
+          <w:color w:val="auto"/>
+          <w:sz w:val="36"/>
+          <w:szCs w:val="36"/>
+        </w:rPr>
+      </w:pPr>
+      <w:bookmarkStart w:id="14" w:name="_Toc119665116"/>
+      <w:r>
+        <w:rPr>
+          <w:rFonts w:ascii="Century Schoolbook" w:hAnsi="Century Schoolbook"/>
+          <w:color w:val="auto"/>
+          <w:sz w:val="36"/>
+          <w:szCs w:val="36"/>
+        </w:rPr>
+        <w:t>Avaliação da Participação dos vários elementos do Grupo</w:t>
+      </w:r>
+      <w:bookmarkEnd w:id="14"/>
+    </w:p>
+    <w:p/>
+    <w:p>
+      <w:pPr>
+        <w:ind w:left="720"/>
+        <w:rPr>
+          <w:rFonts w:ascii="Century Schoolbook" w:hAnsi="Century Schoolbook"/>
+          <w:sz w:val="28"/>
+          <w:szCs w:val="28"/>
+        </w:rPr>
+      </w:pPr>
+      <w:r>
+        <w:rPr>
+          <w:rFonts w:ascii="Century Schoolbook" w:hAnsi="Century Schoolbook"/>
+          <w:sz w:val="28"/>
+          <w:szCs w:val="28"/>
+        </w:rPr>
+        <w:t>- Sendo apenas um grupo de 2, cada um de nós teve de ter maior influência no projeto, no entanto, acreditamos que fomos capazes de dividir o trabalho de cada um de uma forma justa. Logo, acreditamos que o esforço e a participação de cada um de nós foi relativamente igual. Ambos nos empenhamos nas tarefas e fomos ao longo do tempo ajudando um ao outro para conseguirmos realizar este trabalho.</w:t>
+      </w:r>
+    </w:p>
+    <w:p>
+      <w:pPr>
+        <w:ind w:left="720"/>
+        <w:rPr>
+          <w:rFonts w:ascii="Century Schoolbook" w:hAnsi="Century Schoolbook"/>
+          <w:sz w:val="28"/>
+          <w:szCs w:val="28"/>
+        </w:rPr>
+      </w:pPr>
+    </w:p>
+    <w:p>
+      <w:pPr>
+        <w:ind w:left="720"/>
+        <w:rPr>
+          <w:rFonts w:ascii="Century Schoolbook" w:hAnsi="Century Schoolbook"/>
+          <w:sz w:val="28"/>
+          <w:szCs w:val="28"/>
+        </w:rPr>
+      </w:pPr>
     </w:p>
     <w:sectPr>
       <w:type w:val="continuous"/>
@@ -7668,7 +9095,7 @@
         <w:noProof/>
       </w:rPr>
       <w:drawing>
-        <wp:anchor distT="0" distB="0" distL="114300" distR="114300" simplePos="0" relativeHeight="251659264" behindDoc="0" locked="0" layoutInCell="1" allowOverlap="1" wp14:anchorId="22C768A8" wp14:editId="6510F931">
+        <wp:anchor distT="0" distB="0" distL="114300" distR="114300" simplePos="0" relativeHeight="251658752" behindDoc="0" locked="0" layoutInCell="1" allowOverlap="1" wp14:anchorId="22C768A8" wp14:editId="5841115A">
           <wp:simplePos x="0" y="0"/>
           <wp:positionH relativeFrom="column">
             <wp:posOffset>-370936</wp:posOffset>
@@ -9203,6 +10630,119 @@
     </w:lvl>
   </w:abstractNum>
   <w:abstractNum w:abstractNumId="13" w15:restartNumberingAfterBreak="0">
+    <w:nsid w:val="700A7C1B"/>
+    <w:multiLevelType w:val="hybridMultilevel"/>
+    <w:tmpl w:val="E65857EC"/>
+    <w:lvl w:ilvl="0" w:tplc="04090005">
+      <w:start w:val="1"/>
+      <w:numFmt w:val="bullet"/>
+      <w:lvlText w:val=""/>
+      <w:lvlJc w:val="left"/>
+      <w:pPr>
+        <w:ind w:left="720" w:hanging="360"/>
+      </w:pPr>
+      <w:rPr>
+        <w:rFonts w:ascii="Wingdings" w:hAnsi="Wingdings" w:hint="default"/>
+      </w:rPr>
+    </w:lvl>
+    <w:lvl w:ilvl="1" w:tplc="04090003" w:tentative="1">
+      <w:start w:val="1"/>
+      <w:numFmt w:val="bullet"/>
+      <w:lvlText w:val="o"/>
+      <w:lvlJc w:val="left"/>
+      <w:pPr>
+        <w:ind w:left="1440" w:hanging="360"/>
+      </w:pPr>
+      <w:rPr>
+        <w:rFonts w:ascii="Courier New" w:hAnsi="Courier New" w:cs="Courier New" w:hint="default"/>
+      </w:rPr>
+    </w:lvl>
+    <w:lvl w:ilvl="2" w:tplc="04090005" w:tentative="1">
+      <w:start w:val="1"/>
+      <w:numFmt w:val="bullet"/>
+      <w:lvlText w:val=""/>
+      <w:lvlJc w:val="left"/>
+      <w:pPr>
+        <w:ind w:left="2160" w:hanging="360"/>
+      </w:pPr>
+      <w:rPr>
+        <w:rFonts w:ascii="Wingdings" w:hAnsi="Wingdings" w:hint="default"/>
+      </w:rPr>
+    </w:lvl>
+    <w:lvl w:ilvl="3" w:tplc="04090001" w:tentative="1">
+      <w:start w:val="1"/>
+      <w:numFmt w:val="bullet"/>
+      <w:lvlText w:val=""/>
+      <w:lvlJc w:val="left"/>
+      <w:pPr>
+        <w:ind w:left="2880" w:hanging="360"/>
+      </w:pPr>
+      <w:rPr>
+        <w:rFonts w:ascii="Symbol" w:hAnsi="Symbol" w:hint="default"/>
+      </w:rPr>
+    </w:lvl>
+    <w:lvl w:ilvl="4" w:tplc="04090003" w:tentative="1">
+      <w:start w:val="1"/>
+      <w:numFmt w:val="bullet"/>
+      <w:lvlText w:val="o"/>
+      <w:lvlJc w:val="left"/>
+      <w:pPr>
+        <w:ind w:left="3600" w:hanging="360"/>
+      </w:pPr>
+      <w:rPr>
+        <w:rFonts w:ascii="Courier New" w:hAnsi="Courier New" w:cs="Courier New" w:hint="default"/>
+      </w:rPr>
+    </w:lvl>
+    <w:lvl w:ilvl="5" w:tplc="04090005" w:tentative="1">
+      <w:start w:val="1"/>
+      <w:numFmt w:val="bullet"/>
+      <w:lvlText w:val=""/>
+      <w:lvlJc w:val="left"/>
+      <w:pPr>
+        <w:ind w:left="4320" w:hanging="360"/>
+      </w:pPr>
+      <w:rPr>
+        <w:rFonts w:ascii="Wingdings" w:hAnsi="Wingdings" w:hint="default"/>
+      </w:rPr>
+    </w:lvl>
+    <w:lvl w:ilvl="6" w:tplc="04090001" w:tentative="1">
+      <w:start w:val="1"/>
+      <w:numFmt w:val="bullet"/>
+      <w:lvlText w:val=""/>
+      <w:lvlJc w:val="left"/>
+      <w:pPr>
+        <w:ind w:left="5040" w:hanging="360"/>
+      </w:pPr>
+      <w:rPr>
+        <w:rFonts w:ascii="Symbol" w:hAnsi="Symbol" w:hint="default"/>
+      </w:rPr>
+    </w:lvl>
+    <w:lvl w:ilvl="7" w:tplc="04090003" w:tentative="1">
+      <w:start w:val="1"/>
+      <w:numFmt w:val="bullet"/>
+      <w:lvlText w:val="o"/>
+      <w:lvlJc w:val="left"/>
+      <w:pPr>
+        <w:ind w:left="5760" w:hanging="360"/>
+      </w:pPr>
+      <w:rPr>
+        <w:rFonts w:ascii="Courier New" w:hAnsi="Courier New" w:cs="Courier New" w:hint="default"/>
+      </w:rPr>
+    </w:lvl>
+    <w:lvl w:ilvl="8" w:tplc="04090005" w:tentative="1">
+      <w:start w:val="1"/>
+      <w:numFmt w:val="bullet"/>
+      <w:lvlText w:val=""/>
+      <w:lvlJc w:val="left"/>
+      <w:pPr>
+        <w:ind w:left="6480" w:hanging="360"/>
+      </w:pPr>
+      <w:rPr>
+        <w:rFonts w:ascii="Wingdings" w:hAnsi="Wingdings" w:hint="default"/>
+      </w:rPr>
+    </w:lvl>
+  </w:abstractNum>
+  <w:abstractNum w:abstractNumId="14" w15:restartNumberingAfterBreak="0">
     <w:nsid w:val="74326192"/>
     <w:multiLevelType w:val="hybridMultilevel"/>
     <w:tmpl w:val="F190D16A"/>
@@ -9319,7 +10859,7 @@
     <w:abstractNumId w:val="4"/>
   </w:num>
   <w:num w:numId="2" w16cid:durableId="2075079699">
-    <w:abstractNumId w:val="13"/>
+    <w:abstractNumId w:val="14"/>
   </w:num>
   <w:num w:numId="3" w16cid:durableId="498620915">
     <w:abstractNumId w:val="1"/>
@@ -9356,6 +10896,9 @@
   </w:num>
   <w:num w:numId="14" w16cid:durableId="1295330061">
     <w:abstractNumId w:val="8"/>
+  </w:num>
+  <w:num w:numId="15" w16cid:durableId="2026058420">
+    <w:abstractNumId w:val="13"/>
   </w:num>
 </w:numbering>
 </file>

</xml_diff>